<commit_message>
Modifica casi d'uso e flusso degli eventi
Sistemati casi d'uso "gestione notifiche" ed aggiunto flusso degli eventi "Notifica Scadenza Sottomissione"
</commit_message>
<xml_diff>
--- a/Documenti/Descrizione attori coinvolti.docx
+++ b/Documenti/Descrizione attori coinvolti.docx
@@ -1801,13 +1801,7 @@
               </w:numPr>
             </w:pPr>
             <w:r>
-              <w:t>FINCH</w:t>
-            </w:r>
-            <w:r>
-              <w:t>É</w:t>
-            </w:r>
-            <w:r>
-              <w:t xml:space="preserve"> </w:t>
+              <w:t xml:space="preserve">FINCHÉ </w:t>
             </w:r>
             <w:r>
               <w:t xml:space="preserve">i campi delle informazioni personali </w:t>
@@ -1879,10 +1873,7 @@
               <w:t>dell’e-mail</w:t>
             </w:r>
             <w:r>
-              <w:t>!</w:t>
-            </w:r>
-            <w:r>
-              <w:t>”</w:t>
+              <w:t>!”</w:t>
             </w:r>
           </w:p>
           <w:p>
@@ -1939,19 +1930,13 @@
               </w:numPr>
             </w:pPr>
             <w:r>
-              <w:t xml:space="preserve">Il sistema mostra a video l’errore “Errore: </w:t>
-            </w:r>
-            <w:r>
-              <w:t xml:space="preserve">Formato </w:t>
+              <w:t xml:space="preserve">Il sistema mostra a video l’errore “Errore: Formato </w:t>
             </w:r>
             <w:r>
               <w:t>dell’e-mail</w:t>
             </w:r>
             <w:r>
-              <w:t xml:space="preserve"> non corretto!</w:t>
-            </w:r>
-            <w:r>
-              <w:t>”</w:t>
+              <w:t xml:space="preserve"> non corretto!”</w:t>
             </w:r>
           </w:p>
           <w:p>
@@ -2015,19 +2000,7 @@
               </w:numPr>
             </w:pPr>
             <w:r>
-              <w:t xml:space="preserve">Il sistema mostra a video </w:t>
-            </w:r>
-            <w:r>
-              <w:t xml:space="preserve">l’errore “Errore: </w:t>
-            </w:r>
-            <w:r>
-              <w:t>Mail già in uso</w:t>
-            </w:r>
-            <w:r>
-              <w:t>!”</w:t>
-            </w:r>
-            <w:r>
-              <w:t xml:space="preserve"> </w:t>
+              <w:t xml:space="preserve">Il sistema mostra a video l’errore “Errore: Mail già in uso!” </w:t>
             </w:r>
           </w:p>
           <w:p>
@@ -2482,108 +2455,58 @@
     </w:tbl>
     <w:p/>
     <w:p>
+      <w:pPr>
+        <w:rPr>
+          <w:b/>
+          <w:bCs/>
+        </w:rPr>
+      </w:pPr>
+    </w:p>
+    <w:p>
+      <w:pPr>
+        <w:jc w:val="center"/>
+        <w:rPr>
+          <w:b/>
+          <w:bCs/>
+          <w:sz w:val="36"/>
+          <w:szCs w:val="36"/>
+        </w:rPr>
+      </w:pPr>
       <w:r>
         <w:rPr>
           <w:b/>
           <w:bCs/>
-        </w:rPr>
-        <w:t xml:space="preserve">Problema inclusione: </w:t>
+          <w:sz w:val="36"/>
+          <w:szCs w:val="36"/>
+        </w:rPr>
+        <w:t xml:space="preserve">Flusso degli eventi </w:t>
       </w:r>
       <w:r>
-        <w:t>e la post condizione come diventerebbe? La precondizione di visualizza?</w:t>
-      </w:r>
-    </w:p>
-    <w:p/>
-    <w:p>
-      <w:r>
-        <w:rPr>
-          <w:b/>
-          <w:bCs/>
-        </w:rPr>
-        <w:t>Problema non inclusione</w:t>
+        <w:rPr>
+          <w:b/>
+          <w:bCs/>
+          <w:sz w:val="36"/>
+          <w:szCs w:val="36"/>
+        </w:rPr>
+        <w:t>–</w:t>
       </w:r>
       <w:r>
-        <w:t>:</w:t>
+        <w:rPr>
+          <w:b/>
+          <w:bCs/>
+          <w:sz w:val="36"/>
+          <w:szCs w:val="36"/>
+        </w:rPr>
+        <w:t xml:space="preserve"> </w:t>
       </w:r>
       <w:r>
-        <w:t xml:space="preserve"> Come passiamo i dati? La post condizione?</w:t>
-      </w:r>
-    </w:p>
-    <w:p>
-      <w:pPr>
-        <w:rPr>
-          <w:b/>
-          <w:bCs/>
-        </w:rPr>
-      </w:pPr>
-    </w:p>
-    <w:p>
-      <w:pPr>
-        <w:rPr>
-          <w:b/>
-          <w:bCs/>
-        </w:rPr>
-      </w:pPr>
-    </w:p>
-    <w:p>
-      <w:pPr>
-        <w:rPr>
-          <w:b/>
-          <w:bCs/>
-        </w:rPr>
-      </w:pPr>
-    </w:p>
-    <w:p>
-      <w:pPr>
-        <w:rPr>
-          <w:b/>
-          <w:bCs/>
-        </w:rPr>
-      </w:pPr>
-    </w:p>
-    <w:p>
-      <w:pPr>
-        <w:rPr>
-          <w:b/>
-          <w:bCs/>
-        </w:rPr>
-      </w:pPr>
-    </w:p>
-    <w:p>
-      <w:pPr>
-        <w:rPr>
-          <w:b/>
-          <w:bCs/>
-        </w:rPr>
-      </w:pPr>
-    </w:p>
-    <w:p>
-      <w:pPr>
-        <w:jc w:val="center"/>
         <w:rPr>
           <w:b/>
           <w:bCs/>
           <w:sz w:val="36"/>
           <w:szCs w:val="36"/>
         </w:rPr>
-      </w:pPr>
-      <w:r>
-        <w:rPr>
-          <w:b/>
-          <w:bCs/>
-          <w:sz w:val="36"/>
-          <w:szCs w:val="36"/>
-        </w:rPr>
-        <w:t xml:space="preserve">Flusso degli eventi - </w:t>
-      </w:r>
-      <w:r>
-        <w:rPr>
-          <w:b/>
-          <w:bCs/>
-          <w:sz w:val="36"/>
-          <w:szCs w:val="36"/>
-        </w:rPr>
-        <w:t>Visualizza Topic</w:t>
+        <w:t>Notifica Scadenza Sottomissione</w:t>
       </w:r>
     </w:p>
     <w:p/>
@@ -2614,7 +2537,7 @@
           </w:tcPr>
           <w:p>
             <w:r>
-              <w:t>Visualizza Topic</w:t>
+              <w:t>Notifica Scadenza Sottomissione</w:t>
             </w:r>
           </w:p>
         </w:tc>
@@ -2636,7 +2559,7 @@
           </w:tcPr>
           <w:p>
             <w:r>
-              <w:t>VIS_TPC</w:t>
+              <w:t>NOT_SCAD_SOTT</w:t>
             </w:r>
           </w:p>
         </w:tc>
@@ -2658,7 +2581,7 @@
           </w:tcPr>
           <w:p>
             <w:r>
-              <w:t>Utente, DBMS</w:t>
+              <w:t>Tempo, DBMS</w:t>
             </w:r>
           </w:p>
         </w:tc>
@@ -2680,10 +2603,13 @@
           </w:tcPr>
           <w:p>
             <w:r>
-              <w:t xml:space="preserve">Il sistema ha mostrato a video </w:t>
-            </w:r>
-            <w:r>
-              <w:t>la pagina del profilo dell’utente</w:t>
+              <w:t xml:space="preserve">L’orologio del sistema è arrivato alle </w:t>
+            </w:r>
+            <w:r>
+              <w:t>0</w:t>
+            </w:r>
+            <w:r>
+              <w:t>9:00</w:t>
             </w:r>
           </w:p>
         </w:tc>
@@ -2695,7 +2621,6 @@
           </w:tcPr>
           <w:p>
             <w:r>
-              <w:lastRenderedPageBreak/>
               <w:t>Flusso degli eventi</w:t>
             </w:r>
           </w:p>
@@ -2712,6 +2637,150 @@
                 <w:numId w:val="6"/>
               </w:numPr>
             </w:pPr>
+            <w:r>
+              <w:t>Il Tempo interroga il DBMS per ricevere la lista di tutte le conferenze</w:t>
+            </w:r>
+          </w:p>
+          <w:p>
+            <w:pPr>
+              <w:pStyle w:val="Paragrafoelenco"/>
+              <w:numPr>
+                <w:ilvl w:val="0"/>
+                <w:numId w:val="6"/>
+              </w:numPr>
+            </w:pPr>
+            <w:r>
+              <w:t>PER OGNI conferenza nella lista:</w:t>
+            </w:r>
+          </w:p>
+          <w:p>
+            <w:pPr>
+              <w:pStyle w:val="Paragrafoelenco"/>
+              <w:numPr>
+                <w:ilvl w:val="1"/>
+                <w:numId w:val="6"/>
+              </w:numPr>
+            </w:pPr>
+            <w:r>
+              <w:rPr>
+                <w:color w:val="FF0000"/>
+              </w:rPr>
+              <w:t xml:space="preserve">Il sistema </w:t>
+            </w:r>
+            <w:r>
+              <w:t>interroga il DBMS per ricevere le scadenze relative alla sottomissione degli articoli</w:t>
+            </w:r>
+          </w:p>
+          <w:p>
+            <w:pPr>
+              <w:pStyle w:val="Paragrafoelenco"/>
+              <w:numPr>
+                <w:ilvl w:val="1"/>
+                <w:numId w:val="6"/>
+              </w:numPr>
+            </w:pPr>
+            <w:r>
+              <w:rPr>
+                <w:color w:val="FF0000"/>
+              </w:rPr>
+              <w:t xml:space="preserve">Il sistema </w:t>
+            </w:r>
+            <w:r>
+              <w:t>interroga il DBMS per ricevere quanti giorni di preavviso sono stati impostati per la scadenza della sottomissione</w:t>
+            </w:r>
+          </w:p>
+          <w:p>
+            <w:pPr>
+              <w:pStyle w:val="Paragrafoelenco"/>
+              <w:numPr>
+                <w:ilvl w:val="1"/>
+                <w:numId w:val="6"/>
+              </w:numPr>
+            </w:pPr>
+            <w:r>
+              <w:t>SE la data odierna rientra nel periodo di avviso e la</w:t>
+            </w:r>
+            <w:r>
+              <w:t xml:space="preserve"> data di</w:t>
+            </w:r>
+            <w:r>
+              <w:t xml:space="preserve"> scadenza </w:t>
+            </w:r>
+            <w:r>
+              <w:t xml:space="preserve">non è stata superata </w:t>
+            </w:r>
+          </w:p>
+          <w:p>
+            <w:pPr>
+              <w:pStyle w:val="Paragrafoelenco"/>
+              <w:numPr>
+                <w:ilvl w:val="2"/>
+                <w:numId w:val="6"/>
+              </w:numPr>
+            </w:pPr>
+            <w:r>
+              <w:lastRenderedPageBreak/>
+              <w:t xml:space="preserve">Il sistema interroga il DBMS per ricevere </w:t>
+            </w:r>
+            <w:r>
+              <w:t>la lista de</w:t>
+            </w:r>
+            <w:r>
+              <w:t>gli autori che ancora non hanno sottomesso il proprio articolo</w:t>
+            </w:r>
+          </w:p>
+          <w:p>
+            <w:pPr>
+              <w:pStyle w:val="Paragrafoelenco"/>
+              <w:numPr>
+                <w:ilvl w:val="2"/>
+                <w:numId w:val="6"/>
+              </w:numPr>
+            </w:pPr>
+            <w:r>
+              <w:t>PER OGNI autore nella lista</w:t>
+            </w:r>
+          </w:p>
+          <w:p>
+            <w:pPr>
+              <w:pStyle w:val="Paragrafoelenco"/>
+              <w:numPr>
+                <w:ilvl w:val="3"/>
+                <w:numId w:val="6"/>
+              </w:numPr>
+            </w:pPr>
+            <w:r>
+              <w:t xml:space="preserve">Il sistema </w:t>
+            </w:r>
+            <w:r>
+              <w:t>interroga il DBMS per inserire una notifica con riferimento all’autore con messaggio: “Attenzione mancano [</w:t>
+            </w:r>
+            <w:proofErr w:type="spellStart"/>
+            <w:r>
+              <w:t>numeroGiorniMancanti</w:t>
+            </w:r>
+            <w:proofErr w:type="spellEnd"/>
+            <w:r>
+              <w:t>] per la scadenza della sottomissione degli articoli nella conferenza: [nome conferenza].”</w:t>
+            </w:r>
+          </w:p>
+          <w:p>
+            <w:pPr>
+              <w:pStyle w:val="Paragrafoelenco"/>
+              <w:numPr>
+                <w:ilvl w:val="2"/>
+                <w:numId w:val="6"/>
+              </w:numPr>
+            </w:pPr>
+            <w:r>
+              <w:t>Viene invocato il caso d’uso incluso “Invia Mail”</w:t>
+            </w:r>
+          </w:p>
+          <w:p>
+            <w:pPr>
+              <w:pStyle w:val="Paragrafoelenco"/>
+              <w:ind w:left="792"/>
+            </w:pPr>
           </w:p>
         </w:tc>
       </w:tr>
@@ -2723,6 +2792,7 @@
           <w:p>
             <w:proofErr w:type="spellStart"/>
             <w:r>
+              <w:lastRenderedPageBreak/>
               <w:t>Postcondizioni</w:t>
             </w:r>
             <w:proofErr w:type="spellEnd"/>

</xml_diff>

<commit_message>
Update Descrizione attori coinvolti.docx
</commit_message>
<xml_diff>
--- a/Documenti/Descrizione attori coinvolti.docx
+++ b/Documenti/Descrizione attori coinvolti.docx
@@ -89,14 +89,12 @@
               </w:rPr>
               <w:t xml:space="preserve"> può decidere di </w:t>
             </w:r>
-            <w:proofErr w:type="gramStart"/>
-            <w:r>
-              <w:rPr>
-                <w:rFonts w:eastAsia="Aptos"/>
-              </w:rPr>
-              <w:t>accedere ,</w:t>
-            </w:r>
-            <w:proofErr w:type="gramEnd"/>
+            <w:r>
+              <w:rPr>
+                <w:rFonts w:eastAsia="Aptos"/>
+              </w:rPr>
+              <w:t>accedere,</w:t>
+            </w:r>
             <w:r>
               <w:rPr>
                 <w:rFonts w:eastAsia="Aptos"/>
@@ -2464,6 +2462,134 @@
     </w:p>
     <w:p>
       <w:pPr>
+        <w:rPr>
+          <w:b/>
+          <w:bCs/>
+        </w:rPr>
+      </w:pPr>
+    </w:p>
+    <w:p>
+      <w:pPr>
+        <w:rPr>
+          <w:b/>
+          <w:bCs/>
+        </w:rPr>
+      </w:pPr>
+    </w:p>
+    <w:p>
+      <w:pPr>
+        <w:rPr>
+          <w:b/>
+          <w:bCs/>
+        </w:rPr>
+      </w:pPr>
+    </w:p>
+    <w:p>
+      <w:pPr>
+        <w:rPr>
+          <w:b/>
+          <w:bCs/>
+        </w:rPr>
+      </w:pPr>
+    </w:p>
+    <w:p>
+      <w:pPr>
+        <w:rPr>
+          <w:b/>
+          <w:bCs/>
+        </w:rPr>
+      </w:pPr>
+    </w:p>
+    <w:p>
+      <w:pPr>
+        <w:rPr>
+          <w:b/>
+          <w:bCs/>
+        </w:rPr>
+      </w:pPr>
+    </w:p>
+    <w:p>
+      <w:pPr>
+        <w:rPr>
+          <w:b/>
+          <w:bCs/>
+        </w:rPr>
+      </w:pPr>
+    </w:p>
+    <w:p>
+      <w:pPr>
+        <w:rPr>
+          <w:b/>
+          <w:bCs/>
+        </w:rPr>
+      </w:pPr>
+    </w:p>
+    <w:p>
+      <w:pPr>
+        <w:rPr>
+          <w:b/>
+          <w:bCs/>
+        </w:rPr>
+      </w:pPr>
+    </w:p>
+    <w:p>
+      <w:pPr>
+        <w:rPr>
+          <w:b/>
+          <w:bCs/>
+        </w:rPr>
+      </w:pPr>
+    </w:p>
+    <w:p>
+      <w:pPr>
+        <w:rPr>
+          <w:b/>
+          <w:bCs/>
+        </w:rPr>
+      </w:pPr>
+    </w:p>
+    <w:p>
+      <w:pPr>
+        <w:rPr>
+          <w:b/>
+          <w:bCs/>
+        </w:rPr>
+      </w:pPr>
+    </w:p>
+    <w:p>
+      <w:pPr>
+        <w:rPr>
+          <w:b/>
+          <w:bCs/>
+        </w:rPr>
+      </w:pPr>
+    </w:p>
+    <w:p>
+      <w:pPr>
+        <w:rPr>
+          <w:b/>
+          <w:bCs/>
+        </w:rPr>
+      </w:pPr>
+    </w:p>
+    <w:p>
+      <w:pPr>
+        <w:rPr>
+          <w:b/>
+          <w:bCs/>
+        </w:rPr>
+      </w:pPr>
+    </w:p>
+    <w:p>
+      <w:pPr>
+        <w:rPr>
+          <w:b/>
+          <w:bCs/>
+        </w:rPr>
+      </w:pPr>
+    </w:p>
+    <w:p>
+      <w:pPr>
         <w:jc w:val="center"/>
         <w:rPr>
           <w:b/>
@@ -2479,6 +2605,7 @@
           <w:sz w:val="36"/>
           <w:szCs w:val="36"/>
         </w:rPr>
+        <w:lastRenderedPageBreak/>
         <w:t xml:space="preserve">Flusso degli eventi </w:t>
       </w:r>
       <w:r>
@@ -2506,7 +2633,16 @@
           <w:sz w:val="36"/>
           <w:szCs w:val="36"/>
         </w:rPr>
-        <w:t>Notifica Scadenza Sottomissione</w:t>
+        <w:t>Visualizza</w:t>
+      </w:r>
+      <w:r>
+        <w:rPr>
+          <w:b/>
+          <w:bCs/>
+          <w:sz w:val="36"/>
+          <w:szCs w:val="36"/>
+        </w:rPr>
+        <w:t xml:space="preserve"> Notifiche</w:t>
       </w:r>
     </w:p>
     <w:p/>
@@ -2537,7 +2673,7 @@
           </w:tcPr>
           <w:p>
             <w:r>
-              <w:t>Notifica Scadenza Sottomissione</w:t>
+              <w:t>Visualizza Notifiche</w:t>
             </w:r>
           </w:p>
         </w:tc>
@@ -2559,7 +2695,7 @@
           </w:tcPr>
           <w:p>
             <w:r>
-              <w:t>NOT_SCAD_SOTT</w:t>
+              <w:t>VIS_NOT</w:t>
             </w:r>
           </w:p>
         </w:tc>
@@ -2581,7 +2717,7 @@
           </w:tcPr>
           <w:p>
             <w:r>
-              <w:t>Tempo, DBMS</w:t>
+              <w:t>Utente, DBMS</w:t>
             </w:r>
           </w:p>
         </w:tc>
@@ -2603,13 +2739,30 @@
           </w:tcPr>
           <w:p>
             <w:r>
-              <w:t xml:space="preserve">L’orologio del sistema è arrivato alle </w:t>
-            </w:r>
-            <w:r>
-              <w:t>0</w:t>
-            </w:r>
-            <w:r>
-              <w:t>9:00</w:t>
+              <w:rPr>
+                <w:color w:val="FF0000"/>
+              </w:rPr>
+              <w:t>Il sistema ha mostrato a video la pagina home</w:t>
+            </w:r>
+            <w:r>
+              <w:rPr>
+                <w:color w:val="FF0000"/>
+              </w:rPr>
+              <w:t xml:space="preserve"> (e se il pulsante è nell’</w:t>
+            </w:r>
+            <w:proofErr w:type="spellStart"/>
+            <w:r>
+              <w:rPr>
+                <w:color w:val="FF0000"/>
+              </w:rPr>
+              <w:t>header</w:t>
+            </w:r>
+            <w:proofErr w:type="spellEnd"/>
+            <w:r>
+              <w:rPr>
+                <w:color w:val="FF0000"/>
+              </w:rPr>
+              <w:t>?)</w:t>
             </w:r>
           </w:p>
         </w:tc>
@@ -2638,7 +2791,7 @@
               </w:numPr>
             </w:pPr>
             <w:r>
-              <w:t>Il Tempo interroga il DBMS per ricevere la lista di tutte le conferenze</w:t>
+              <w:t>L’utente preme il pulsante con il simbolo della campanella</w:t>
             </w:r>
           </w:p>
           <w:p>
@@ -2650,6 +2803,452 @@
               </w:numPr>
             </w:pPr>
             <w:r>
+              <w:t>Il sistema interroga il DBMS per ricevere tutte le notifiche relative all’utente</w:t>
+            </w:r>
+          </w:p>
+          <w:p>
+            <w:pPr>
+              <w:pStyle w:val="Paragrafoelenco"/>
+              <w:numPr>
+                <w:ilvl w:val="0"/>
+                <w:numId w:val="6"/>
+              </w:numPr>
+            </w:pPr>
+            <w:r>
+              <w:t>Il sistema mostra a video</w:t>
+            </w:r>
+          </w:p>
+        </w:tc>
+      </w:tr>
+      <w:tr>
+        <w:tc>
+          <w:tcPr>
+            <w:tcW w:w="4814" w:type="dxa"/>
+          </w:tcPr>
+          <w:p>
+            <w:proofErr w:type="spellStart"/>
+            <w:r>
+              <w:t>Postcondizioni</w:t>
+            </w:r>
+            <w:proofErr w:type="spellEnd"/>
+          </w:p>
+        </w:tc>
+        <w:tc>
+          <w:tcPr>
+            <w:tcW w:w="4814" w:type="dxa"/>
+          </w:tcPr>
+          <w:p/>
+        </w:tc>
+      </w:tr>
+      <w:tr>
+        <w:tc>
+          <w:tcPr>
+            <w:tcW w:w="4814" w:type="dxa"/>
+          </w:tcPr>
+          <w:p>
+            <w:r>
+              <w:t>Extended Case</w:t>
+            </w:r>
+          </w:p>
+        </w:tc>
+        <w:tc>
+          <w:tcPr>
+            <w:tcW w:w="4814" w:type="dxa"/>
+          </w:tcPr>
+          <w:p>
+            <w:r>
+              <w:t>In caso di caduta di connessione viene invocato il caso d’uso “Errore Comunicazione DBMS”</w:t>
+            </w:r>
+          </w:p>
+        </w:tc>
+      </w:tr>
+      <w:tr>
+        <w:tc>
+          <w:tcPr>
+            <w:tcW w:w="4814" w:type="dxa"/>
+          </w:tcPr>
+          <w:p>
+            <w:r>
+              <w:t>Requisiti speciali</w:t>
+            </w:r>
+          </w:p>
+        </w:tc>
+        <w:tc>
+          <w:tcPr>
+            <w:tcW w:w="4814" w:type="dxa"/>
+          </w:tcPr>
+          <w:p>
+            <w:r>
+              <w:t>L’oggetto della mail è: “NOTIFICA DI IMMINENTE SCADENZA SOTTOMISSIONE”</w:t>
+            </w:r>
+          </w:p>
+          <w:p>
+            <w:r>
+              <w:t>Il contenuto della mail è: “Salve [</w:t>
+            </w:r>
+            <w:proofErr w:type="spellStart"/>
+            <w:r>
+              <w:t>nomeAutore</w:t>
+            </w:r>
+            <w:proofErr w:type="spellEnd"/>
+            <w:r>
+              <w:t>], le notifichiamo che ancora non ha sottomesso il suo articolo nella conferenza [</w:t>
+            </w:r>
+            <w:proofErr w:type="spellStart"/>
+            <w:r>
+              <w:t>nomeConferenza</w:t>
+            </w:r>
+            <w:proofErr w:type="spellEnd"/>
+            <w:r>
+              <w:t>]. La scadenza è prevista per giorno [</w:t>
+            </w:r>
+            <w:proofErr w:type="spellStart"/>
+            <w:r>
+              <w:t>giornoScadenza</w:t>
+            </w:r>
+            <w:proofErr w:type="spellEnd"/>
+            <w:r>
+              <w:t>] alle23:59. È pregato di rimediare al più presto.”</w:t>
+            </w:r>
+          </w:p>
+        </w:tc>
+      </w:tr>
+      <w:tr>
+        <w:tc>
+          <w:tcPr>
+            <w:tcW w:w="4814" w:type="dxa"/>
+          </w:tcPr>
+          <w:p>
+            <w:r>
+              <w:t>Note</w:t>
+            </w:r>
+          </w:p>
+        </w:tc>
+        <w:tc>
+          <w:tcPr>
+            <w:tcW w:w="4814" w:type="dxa"/>
+          </w:tcPr>
+          <w:p/>
+        </w:tc>
+      </w:tr>
+    </w:tbl>
+    <w:p/>
+    <w:p>
+      <w:pPr>
+        <w:rPr>
+          <w:b/>
+          <w:bCs/>
+        </w:rPr>
+      </w:pPr>
+    </w:p>
+    <w:p>
+      <w:pPr>
+        <w:rPr>
+          <w:b/>
+          <w:bCs/>
+        </w:rPr>
+      </w:pPr>
+    </w:p>
+    <w:p>
+      <w:pPr>
+        <w:rPr>
+          <w:b/>
+          <w:bCs/>
+        </w:rPr>
+      </w:pPr>
+    </w:p>
+    <w:p>
+      <w:pPr>
+        <w:rPr>
+          <w:b/>
+          <w:bCs/>
+        </w:rPr>
+      </w:pPr>
+    </w:p>
+    <w:p>
+      <w:pPr>
+        <w:rPr>
+          <w:b/>
+          <w:bCs/>
+        </w:rPr>
+      </w:pPr>
+    </w:p>
+    <w:p>
+      <w:pPr>
+        <w:rPr>
+          <w:b/>
+          <w:bCs/>
+        </w:rPr>
+      </w:pPr>
+    </w:p>
+    <w:p>
+      <w:pPr>
+        <w:rPr>
+          <w:b/>
+          <w:bCs/>
+        </w:rPr>
+      </w:pPr>
+    </w:p>
+    <w:p>
+      <w:pPr>
+        <w:rPr>
+          <w:b/>
+          <w:bCs/>
+        </w:rPr>
+      </w:pPr>
+    </w:p>
+    <w:p>
+      <w:pPr>
+        <w:rPr>
+          <w:b/>
+          <w:bCs/>
+        </w:rPr>
+      </w:pPr>
+    </w:p>
+    <w:p>
+      <w:pPr>
+        <w:rPr>
+          <w:b/>
+          <w:bCs/>
+        </w:rPr>
+      </w:pPr>
+    </w:p>
+    <w:p>
+      <w:pPr>
+        <w:rPr>
+          <w:b/>
+          <w:bCs/>
+        </w:rPr>
+      </w:pPr>
+    </w:p>
+    <w:p>
+      <w:pPr>
+        <w:rPr>
+          <w:b/>
+          <w:bCs/>
+        </w:rPr>
+      </w:pPr>
+    </w:p>
+    <w:p>
+      <w:pPr>
+        <w:rPr>
+          <w:b/>
+          <w:bCs/>
+        </w:rPr>
+      </w:pPr>
+    </w:p>
+    <w:p>
+      <w:pPr>
+        <w:rPr>
+          <w:b/>
+          <w:bCs/>
+        </w:rPr>
+      </w:pPr>
+    </w:p>
+    <w:p>
+      <w:pPr>
+        <w:rPr>
+          <w:b/>
+          <w:bCs/>
+        </w:rPr>
+      </w:pPr>
+    </w:p>
+    <w:p>
+      <w:pPr>
+        <w:rPr>
+          <w:b/>
+          <w:bCs/>
+        </w:rPr>
+      </w:pPr>
+    </w:p>
+    <w:p>
+      <w:pPr>
+        <w:jc w:val="center"/>
+        <w:rPr>
+          <w:b/>
+          <w:bCs/>
+          <w:sz w:val="36"/>
+          <w:szCs w:val="36"/>
+        </w:rPr>
+      </w:pPr>
+      <w:r>
+        <w:rPr>
+          <w:b/>
+          <w:bCs/>
+          <w:sz w:val="36"/>
+          <w:szCs w:val="36"/>
+        </w:rPr>
+        <w:t xml:space="preserve">Flusso degli eventi </w:t>
+      </w:r>
+      <w:r>
+        <w:rPr>
+          <w:b/>
+          <w:bCs/>
+          <w:sz w:val="36"/>
+          <w:szCs w:val="36"/>
+        </w:rPr>
+        <w:t>–</w:t>
+      </w:r>
+      <w:r>
+        <w:rPr>
+          <w:b/>
+          <w:bCs/>
+          <w:sz w:val="36"/>
+          <w:szCs w:val="36"/>
+        </w:rPr>
+        <w:t xml:space="preserve"> </w:t>
+      </w:r>
+      <w:r>
+        <w:rPr>
+          <w:b/>
+          <w:bCs/>
+          <w:sz w:val="36"/>
+          <w:szCs w:val="36"/>
+        </w:rPr>
+        <w:t>Notifica Scadenza Sottomissione</w:t>
+      </w:r>
+    </w:p>
+    <w:p/>
+    <w:tbl>
+      <w:tblPr>
+        <w:tblStyle w:val="Grigliatabella"/>
+        <w:tblW w:w="0" w:type="auto"/>
+        <w:tblLook w:val="04A0" w:firstRow="1" w:lastRow="0" w:firstColumn="1" w:lastColumn="0" w:noHBand="0" w:noVBand="1"/>
+      </w:tblPr>
+      <w:tblGrid>
+        <w:gridCol w:w="4814"/>
+        <w:gridCol w:w="4814"/>
+      </w:tblGrid>
+      <w:tr>
+        <w:tc>
+          <w:tcPr>
+            <w:tcW w:w="4814" w:type="dxa"/>
+          </w:tcPr>
+          <w:p>
+            <w:r>
+              <w:t>Caso d’uso</w:t>
+            </w:r>
+          </w:p>
+        </w:tc>
+        <w:tc>
+          <w:tcPr>
+            <w:tcW w:w="4814" w:type="dxa"/>
+          </w:tcPr>
+          <w:p>
+            <w:r>
+              <w:t>Notifica Scadenza Sottomissione</w:t>
+            </w:r>
+          </w:p>
+        </w:tc>
+      </w:tr>
+      <w:tr>
+        <w:tc>
+          <w:tcPr>
+            <w:tcW w:w="4814" w:type="dxa"/>
+          </w:tcPr>
+          <w:p>
+            <w:r>
+              <w:t>ID</w:t>
+            </w:r>
+          </w:p>
+        </w:tc>
+        <w:tc>
+          <w:tcPr>
+            <w:tcW w:w="4814" w:type="dxa"/>
+          </w:tcPr>
+          <w:p>
+            <w:r>
+              <w:t>NOT_SCAD_SOTT</w:t>
+            </w:r>
+          </w:p>
+        </w:tc>
+      </w:tr>
+      <w:tr>
+        <w:tc>
+          <w:tcPr>
+            <w:tcW w:w="4814" w:type="dxa"/>
+          </w:tcPr>
+          <w:p>
+            <w:r>
+              <w:t>Attori</w:t>
+            </w:r>
+          </w:p>
+        </w:tc>
+        <w:tc>
+          <w:tcPr>
+            <w:tcW w:w="4814" w:type="dxa"/>
+          </w:tcPr>
+          <w:p>
+            <w:r>
+              <w:t>Tempo, DBMS</w:t>
+            </w:r>
+          </w:p>
+        </w:tc>
+      </w:tr>
+      <w:tr>
+        <w:tc>
+          <w:tcPr>
+            <w:tcW w:w="4814" w:type="dxa"/>
+          </w:tcPr>
+          <w:p>
+            <w:r>
+              <w:t>Precondizioni</w:t>
+            </w:r>
+          </w:p>
+        </w:tc>
+        <w:tc>
+          <w:tcPr>
+            <w:tcW w:w="4814" w:type="dxa"/>
+          </w:tcPr>
+          <w:p>
+            <w:r>
+              <w:t xml:space="preserve">L’orologio del sistema è arrivato alle </w:t>
+            </w:r>
+            <w:r>
+              <w:t>0</w:t>
+            </w:r>
+            <w:r>
+              <w:t>9:00</w:t>
+            </w:r>
+          </w:p>
+        </w:tc>
+      </w:tr>
+      <w:tr>
+        <w:tc>
+          <w:tcPr>
+            <w:tcW w:w="4814" w:type="dxa"/>
+          </w:tcPr>
+          <w:p>
+            <w:r>
+              <w:t>Flusso degli eventi</w:t>
+            </w:r>
+          </w:p>
+        </w:tc>
+        <w:tc>
+          <w:tcPr>
+            <w:tcW w:w="4814" w:type="dxa"/>
+          </w:tcPr>
+          <w:p>
+            <w:pPr>
+              <w:pStyle w:val="Paragrafoelenco"/>
+              <w:numPr>
+                <w:ilvl w:val="0"/>
+                <w:numId w:val="6"/>
+              </w:numPr>
+            </w:pPr>
+            <w:r>
+              <w:t>Il Tempo interroga il DBMS per ricevere la lista di tutte le conferenze</w:t>
+            </w:r>
+          </w:p>
+          <w:p>
+            <w:pPr>
+              <w:pStyle w:val="Paragrafoelenco"/>
+              <w:numPr>
+                <w:ilvl w:val="0"/>
+                <w:numId w:val="6"/>
+              </w:numPr>
+            </w:pPr>
+            <w:r>
               <w:t>PER OGNI conferenza nella lista:</w:t>
             </w:r>
           </w:p>
@@ -2719,7 +3318,6 @@
               </w:numPr>
             </w:pPr>
             <w:r>
-              <w:lastRenderedPageBreak/>
               <w:t xml:space="preserve">Il sistema interroga il DBMS per ricevere </w:t>
             </w:r>
             <w:r>
@@ -2750,6 +3348,7 @@
               </w:numPr>
             </w:pPr>
             <w:r>
+              <w:lastRenderedPageBreak/>
               <w:t xml:space="preserve">Il sistema </w:t>
             </w:r>
             <w:r>
@@ -2768,12 +3367,12 @@
             <w:pPr>
               <w:pStyle w:val="Paragrafoelenco"/>
               <w:numPr>
-                <w:ilvl w:val="2"/>
+                <w:ilvl w:val="3"/>
                 <w:numId w:val="6"/>
               </w:numPr>
             </w:pPr>
             <w:r>
-              <w:t>Viene invocato il caso d’uso incluso “Invia Mail”</w:t>
+              <w:t>Il sistema manda la mail di notifica all’utente</w:t>
             </w:r>
           </w:p>
           <w:p>
@@ -2842,7 +3441,46 @@
           <w:tcPr>
             <w:tcW w:w="4814" w:type="dxa"/>
           </w:tcPr>
-          <w:p/>
+          <w:p>
+            <w:r>
+              <w:t>L’oggetto della mail è: “NOTIFICA DI IMMINENTE SCADENZA SOTTOMISSIONE”</w:t>
+            </w:r>
+          </w:p>
+          <w:p>
+            <w:r>
+              <w:t>Il contenuto della mail è: “Salve [</w:t>
+            </w:r>
+            <w:proofErr w:type="spellStart"/>
+            <w:r>
+              <w:t>nomeAutore</w:t>
+            </w:r>
+            <w:proofErr w:type="spellEnd"/>
+            <w:r>
+              <w:t>], le notifichiamo che ancora non ha sottomesso il suo articolo nella conferenza [</w:t>
+            </w:r>
+            <w:proofErr w:type="spellStart"/>
+            <w:r>
+              <w:t>nomeConferenza</w:t>
+            </w:r>
+            <w:proofErr w:type="spellEnd"/>
+            <w:r>
+              <w:t>]. La scadenza</w:t>
+            </w:r>
+            <w:r>
+              <w:t xml:space="preserve"> è prevista per giorno [</w:t>
+            </w:r>
+            <w:proofErr w:type="spellStart"/>
+            <w:r>
+              <w:t>giornoScadenza</w:t>
+            </w:r>
+            <w:proofErr w:type="spellEnd"/>
+            <w:r>
+              <w:t>] alle23:59.</w:t>
+            </w:r>
+            <w:r>
+              <w:t xml:space="preserve"> È pregato di rimediare al più presto.”</w:t>
+            </w:r>
+          </w:p>
         </w:tc>
       </w:tr>
       <w:tr>

</xml_diff>

<commit_message>
Flusso di login e sistemata un po' vista d'insieme
</commit_message>
<xml_diff>
--- a/Documenti/Descrizione attori coinvolti.docx
+++ b/Documenti/Descrizione attori coinvolti.docx
@@ -506,7 +506,7 @@
     <w:p/>
     <w:p>
       <w:pPr>
-        <w:jc w:val="center"/>
+        <w:spacing w:after="0" w:line="240" w:lineRule="auto"/>
         <w:rPr>
           <w:b/>
           <w:bCs/>
@@ -514,83 +514,15 @@
           <w:szCs w:val="36"/>
         </w:rPr>
       </w:pPr>
-    </w:p>
-    <w:p>
-      <w:pPr>
-        <w:jc w:val="center"/>
+      <w:r>
         <w:rPr>
           <w:b/>
           <w:bCs/>
           <w:sz w:val="36"/>
           <w:szCs w:val="36"/>
         </w:rPr>
-      </w:pPr>
-    </w:p>
-    <w:p>
-      <w:pPr>
-        <w:jc w:val="center"/>
-        <w:rPr>
-          <w:b/>
-          <w:bCs/>
-          <w:sz w:val="36"/>
-          <w:szCs w:val="36"/>
-        </w:rPr>
-      </w:pPr>
-    </w:p>
-    <w:p>
-      <w:pPr>
-        <w:jc w:val="center"/>
-        <w:rPr>
-          <w:b/>
-          <w:bCs/>
-          <w:sz w:val="36"/>
-          <w:szCs w:val="36"/>
-        </w:rPr>
-      </w:pPr>
-    </w:p>
-    <w:p>
-      <w:pPr>
-        <w:jc w:val="center"/>
-        <w:rPr>
-          <w:b/>
-          <w:bCs/>
-          <w:sz w:val="36"/>
-          <w:szCs w:val="36"/>
-        </w:rPr>
-      </w:pPr>
-    </w:p>
-    <w:p>
-      <w:pPr>
-        <w:jc w:val="center"/>
-        <w:rPr>
-          <w:b/>
-          <w:bCs/>
-          <w:sz w:val="36"/>
-          <w:szCs w:val="36"/>
-        </w:rPr>
-      </w:pPr>
-    </w:p>
-    <w:p>
-      <w:pPr>
-        <w:jc w:val="center"/>
-        <w:rPr>
-          <w:b/>
-          <w:bCs/>
-          <w:sz w:val="36"/>
-          <w:szCs w:val="36"/>
-        </w:rPr>
-      </w:pPr>
-    </w:p>
-    <w:p>
-      <w:pPr>
-        <w:jc w:val="center"/>
-        <w:rPr>
-          <w:b/>
-          <w:bCs/>
-          <w:sz w:val="36"/>
-          <w:szCs w:val="36"/>
-        </w:rPr>
-      </w:pPr>
+        <w:br w:type="page"/>
+      </w:r>
     </w:p>
     <w:p>
       <w:pPr>
@@ -728,21 +660,25 @@
               <w:rPr>
                 <w:rFonts w:eastAsia="Aptos"/>
               </w:rPr>
-              <w:t xml:space="preserve">Questo macro-caso d’uso permette ad ogni utente di gestire il proprio profilo. In particolare, un utente sarà in grado di: registrarsi, effettuare il login, effettuare il logout, cambiare le proprie credenziali, cambiare l’immagine del profilo, impostare i propri </w:t>
-            </w:r>
-            <w:proofErr w:type="spellStart"/>
+              <w:t>Questo macro-caso d’uso permette ad ogni utente di gestire il proprio profilo. In particolare, un utente sarà in grado di: registrarsi, effettuare il login, effettuare il logout, cambiare le proprie credenziali</w:t>
+            </w:r>
             <w:r>
               <w:rPr>
                 <w:rFonts w:eastAsia="Aptos"/>
               </w:rPr>
-              <w:t>topic</w:t>
-            </w:r>
-            <w:proofErr w:type="spellEnd"/>
+              <w:t xml:space="preserve"> e</w:t>
+            </w:r>
             <w:r>
               <w:rPr>
                 <w:rFonts w:eastAsia="Aptos"/>
               </w:rPr>
-              <w:t xml:space="preserve"> (?)</w:t>
+              <w:t xml:space="preserve"> cambiare l’immagine del profilo</w:t>
+            </w:r>
+            <w:r>
+              <w:rPr>
+                <w:rFonts w:eastAsia="Aptos"/>
+              </w:rPr>
+              <w:t>.</w:t>
             </w:r>
           </w:p>
         </w:tc>
@@ -888,7 +824,19 @@
               <w:rPr>
                 <w:rFonts w:eastAsia="Aptos"/>
               </w:rPr>
-              <w:t>Questo macro-caso d’uso permette ai Revisori e Sotto-Revisori di aggiungere, modificare e cancellare revisioni fino alla relativa scadenza.</w:t>
+              <w:t xml:space="preserve">Questo macro-caso d’uso permette ai Revisori e Sotto-Revisori di </w:t>
+            </w:r>
+            <w:r>
+              <w:rPr>
+                <w:rFonts w:eastAsia="Aptos"/>
+              </w:rPr>
+              <w:t>presentare,</w:t>
+            </w:r>
+            <w:r>
+              <w:rPr>
+                <w:rFonts w:eastAsia="Aptos"/>
+              </w:rPr>
+              <w:t xml:space="preserve"> modificare revisioni fino alla relativa scadenza.</w:t>
             </w:r>
           </w:p>
           <w:p>
@@ -972,6 +920,12 @@
                 <w:rFonts w:ascii="Aptos" w:eastAsia="Aptos" w:hAnsi="Aptos"/>
               </w:rPr>
             </w:pPr>
+            <w:r>
+              <w:rPr>
+                <w:rFonts w:ascii="Aptos" w:eastAsia="Aptos" w:hAnsi="Aptos"/>
+              </w:rPr>
+              <w:t>Gestione Incarichi</w:t>
+            </w:r>
           </w:p>
         </w:tc>
         <w:tc>
@@ -989,6 +943,106 @@
                 <w:rFonts w:ascii="Aptos" w:eastAsia="Aptos" w:hAnsi="Aptos"/>
               </w:rPr>
             </w:pPr>
+            <w:r>
+              <w:rPr>
+                <w:rFonts w:ascii="Aptos" w:eastAsia="Aptos" w:hAnsi="Aptos"/>
+              </w:rPr>
+              <w:t xml:space="preserve">Questo macro-caso d’uso permette ai </w:t>
+            </w:r>
+            <w:proofErr w:type="spellStart"/>
+            <w:r>
+              <w:rPr>
+                <w:rFonts w:ascii="Aptos" w:eastAsia="Aptos" w:hAnsi="Aptos"/>
+              </w:rPr>
+              <w:t>chair</w:t>
+            </w:r>
+            <w:proofErr w:type="spellEnd"/>
+            <w:r>
+              <w:rPr>
+                <w:rFonts w:ascii="Aptos" w:eastAsia="Aptos" w:hAnsi="Aptos"/>
+              </w:rPr>
+              <w:t xml:space="preserve"> di invitare altri </w:t>
+            </w:r>
+            <w:proofErr w:type="spellStart"/>
+            <w:r>
+              <w:rPr>
+                <w:rFonts w:ascii="Aptos" w:eastAsia="Aptos" w:hAnsi="Aptos"/>
+              </w:rPr>
+              <w:t>chair</w:t>
+            </w:r>
+            <w:proofErr w:type="spellEnd"/>
+            <w:r>
+              <w:rPr>
+                <w:rFonts w:ascii="Aptos" w:eastAsia="Aptos" w:hAnsi="Aptos"/>
+              </w:rPr>
+              <w:t xml:space="preserve">, revisori </w:t>
+            </w:r>
+            <w:proofErr w:type="gramStart"/>
+            <w:r>
+              <w:rPr>
+                <w:rFonts w:ascii="Aptos" w:eastAsia="Aptos" w:hAnsi="Aptos"/>
+              </w:rPr>
+              <w:t>ed</w:t>
+            </w:r>
+            <w:proofErr w:type="gramEnd"/>
+            <w:r>
+              <w:rPr>
+                <w:rFonts w:ascii="Aptos" w:eastAsia="Aptos" w:hAnsi="Aptos"/>
+              </w:rPr>
+              <w:t xml:space="preserve"> editori. </w:t>
+            </w:r>
+            <w:proofErr w:type="gramStart"/>
+            <w:r>
+              <w:rPr>
+                <w:rFonts w:ascii="Aptos" w:eastAsia="Aptos" w:hAnsi="Aptos"/>
+              </w:rPr>
+              <w:t>Ai revisore</w:t>
+            </w:r>
+            <w:proofErr w:type="gramEnd"/>
+            <w:r>
+              <w:rPr>
+                <w:rFonts w:ascii="Aptos" w:eastAsia="Aptos" w:hAnsi="Aptos"/>
+              </w:rPr>
+              <w:t xml:space="preserve"> di invitare sotto revisori. </w:t>
+            </w:r>
+          </w:p>
+          <w:p>
+            <w:pPr>
+              <w:spacing w:after="0" w:line="240" w:lineRule="auto"/>
+              <w:jc w:val="center"/>
+              <w:rPr>
+                <w:rFonts w:ascii="Aptos" w:eastAsia="Aptos" w:hAnsi="Aptos"/>
+              </w:rPr>
+            </w:pPr>
+          </w:p>
+          <w:p>
+            <w:pPr>
+              <w:spacing w:after="0" w:line="240" w:lineRule="auto"/>
+              <w:jc w:val="center"/>
+              <w:rPr>
+                <w:rFonts w:ascii="Aptos" w:eastAsia="Aptos" w:hAnsi="Aptos"/>
+              </w:rPr>
+            </w:pPr>
+            <w:r>
+              <w:rPr>
+                <w:rFonts w:ascii="Aptos" w:eastAsia="Aptos" w:hAnsi="Aptos"/>
+              </w:rPr>
+              <w:t xml:space="preserve">Chair, revisore, sotto-revisore </w:t>
+            </w:r>
+            <w:proofErr w:type="gramStart"/>
+            <w:r>
+              <w:rPr>
+                <w:rFonts w:ascii="Aptos" w:eastAsia="Aptos" w:hAnsi="Aptos"/>
+              </w:rPr>
+              <w:t>ed</w:t>
+            </w:r>
+            <w:proofErr w:type="gramEnd"/>
+            <w:r>
+              <w:rPr>
+                <w:rFonts w:ascii="Aptos" w:eastAsia="Aptos" w:hAnsi="Aptos"/>
+              </w:rPr>
+              <w:t xml:space="preserve"> editore possono accettare o rifiutare gli inviti.</w:t>
+            </w:r>
           </w:p>
         </w:tc>
       </w:tr>
@@ -996,33 +1050,36 @@
     <w:p>
       <w:pPr>
         <w:jc w:val="center"/>
-      </w:pPr>
-    </w:p>
-    <w:p>
-      <w:pPr>
-        <w:jc w:val="center"/>
+        <w:rPr>
+          <w:color w:val="FF0000"/>
+        </w:rPr>
       </w:pPr>
       <w:r>
+        <w:rPr>
+          <w:color w:val="FF0000"/>
+        </w:rPr>
         <w:t>Creare flusso eventi di errore DB</w:t>
       </w:r>
     </w:p>
     <w:p>
       <w:pPr>
-        <w:jc w:val="center"/>
-        <w:rPr>
-          <w:b/>
-          <w:bCs/>
-        </w:rPr>
-      </w:pPr>
-    </w:p>
-    <w:p>
-      <w:pPr>
-        <w:jc w:val="center"/>
-        <w:rPr>
-          <w:b/>
-          <w:bCs/>
-        </w:rPr>
-      </w:pPr>
+        <w:spacing w:after="0" w:line="240" w:lineRule="auto"/>
+        <w:rPr>
+          <w:b/>
+          <w:bCs/>
+          <w:sz w:val="36"/>
+          <w:szCs w:val="36"/>
+        </w:rPr>
+      </w:pPr>
+      <w:r>
+        <w:rPr>
+          <w:b/>
+          <w:bCs/>
+          <w:sz w:val="36"/>
+          <w:szCs w:val="36"/>
+        </w:rPr>
+        <w:br w:type="page"/>
+      </w:r>
     </w:p>
     <w:p>
       <w:pPr>
@@ -1186,139 +1243,19 @@
     </w:p>
     <w:p>
       <w:pPr>
-        <w:rPr>
-          <w:b/>
-          <w:bCs/>
-        </w:rPr>
-      </w:pPr>
-    </w:p>
-    <w:p>
-      <w:pPr>
-        <w:rPr>
-          <w:b/>
-          <w:bCs/>
-        </w:rPr>
-      </w:pPr>
-    </w:p>
-    <w:p>
-      <w:pPr>
-        <w:rPr>
-          <w:b/>
-          <w:bCs/>
-        </w:rPr>
-      </w:pPr>
-    </w:p>
-    <w:p>
-      <w:pPr>
-        <w:rPr>
-          <w:b/>
-          <w:bCs/>
-        </w:rPr>
-      </w:pPr>
-    </w:p>
-    <w:p>
-      <w:pPr>
-        <w:rPr>
-          <w:b/>
-          <w:bCs/>
-        </w:rPr>
-      </w:pPr>
-    </w:p>
-    <w:p>
-      <w:pPr>
-        <w:rPr>
-          <w:b/>
-          <w:bCs/>
-        </w:rPr>
-      </w:pPr>
-    </w:p>
-    <w:p>
-      <w:pPr>
-        <w:rPr>
-          <w:b/>
-          <w:bCs/>
-        </w:rPr>
-      </w:pPr>
-    </w:p>
-    <w:p>
-      <w:pPr>
-        <w:rPr>
-          <w:b/>
-          <w:bCs/>
-        </w:rPr>
-      </w:pPr>
-    </w:p>
-    <w:p>
-      <w:pPr>
-        <w:rPr>
-          <w:b/>
-          <w:bCs/>
-        </w:rPr>
-      </w:pPr>
-    </w:p>
-    <w:p>
-      <w:pPr>
-        <w:rPr>
-          <w:b/>
-          <w:bCs/>
-        </w:rPr>
-      </w:pPr>
-    </w:p>
-    <w:p>
-      <w:pPr>
-        <w:rPr>
-          <w:b/>
-          <w:bCs/>
-        </w:rPr>
-      </w:pPr>
-    </w:p>
-    <w:p>
-      <w:pPr>
-        <w:rPr>
-          <w:b/>
-          <w:bCs/>
-        </w:rPr>
-      </w:pPr>
-    </w:p>
-    <w:p>
-      <w:pPr>
-        <w:rPr>
-          <w:b/>
-          <w:bCs/>
-        </w:rPr>
-      </w:pPr>
-    </w:p>
-    <w:p>
-      <w:pPr>
-        <w:rPr>
-          <w:b/>
-          <w:bCs/>
-        </w:rPr>
-      </w:pPr>
-    </w:p>
-    <w:p>
-      <w:pPr>
-        <w:rPr>
-          <w:b/>
-          <w:bCs/>
-        </w:rPr>
-      </w:pPr>
-    </w:p>
-    <w:p>
-      <w:pPr>
-        <w:rPr>
-          <w:b/>
-          <w:bCs/>
-        </w:rPr>
-      </w:pPr>
-    </w:p>
-    <w:p>
-      <w:pPr>
-        <w:rPr>
-          <w:b/>
-          <w:bCs/>
-        </w:rPr>
-      </w:pPr>
+        <w:spacing w:after="0" w:line="240" w:lineRule="auto"/>
+        <w:rPr>
+          <w:b/>
+          <w:bCs/>
+        </w:rPr>
+      </w:pPr>
+      <w:r>
+        <w:rPr>
+          <w:b/>
+          <w:bCs/>
+        </w:rPr>
+        <w:br w:type="page"/>
+      </w:r>
     </w:p>
     <w:p>
       <w:pPr>
@@ -2281,7 +2218,13 @@
           </w:tcPr>
           <w:p>
             <w:r>
-              <w:t>Il sistema mostra a video la schermata “Login”</w:t>
+              <w:t>Il sistema mostra a video la schermata</w:t>
+            </w:r>
+            <w:r>
+              <w:t xml:space="preserve"> di </w:t>
+            </w:r>
+            <w:r>
+              <w:t>Login</w:t>
             </w:r>
           </w:p>
         </w:tc>
@@ -2451,142 +2394,1309 @@
         </w:tc>
       </w:tr>
     </w:tbl>
-    <w:p/>
     <w:p>
       <w:pPr>
-        <w:rPr>
-          <w:b/>
-          <w:bCs/>
+        <w:jc w:val="center"/>
+        <w:rPr>
+          <w:b/>
+          <w:bCs/>
+          <w:sz w:val="36"/>
+          <w:szCs w:val="36"/>
         </w:rPr>
       </w:pPr>
     </w:p>
     <w:p>
       <w:pPr>
-        <w:rPr>
-          <w:b/>
-          <w:bCs/>
-        </w:rPr>
-      </w:pPr>
+        <w:spacing w:after="0" w:line="240" w:lineRule="auto"/>
+        <w:rPr>
+          <w:b/>
+          <w:bCs/>
+          <w:sz w:val="36"/>
+          <w:szCs w:val="36"/>
+        </w:rPr>
+      </w:pPr>
+      <w:r>
+        <w:rPr>
+          <w:b/>
+          <w:bCs/>
+          <w:sz w:val="36"/>
+          <w:szCs w:val="36"/>
+        </w:rPr>
+        <w:br w:type="page"/>
+      </w:r>
     </w:p>
     <w:p>
       <w:pPr>
-        <w:rPr>
-          <w:b/>
-          <w:bCs/>
+        <w:jc w:val="center"/>
+        <w:rPr>
+          <w:b/>
+          <w:bCs/>
+          <w:sz w:val="36"/>
+          <w:szCs w:val="36"/>
+        </w:rPr>
+      </w:pPr>
+      <w:r>
+        <w:rPr>
+          <w:b/>
+          <w:bCs/>
+          <w:sz w:val="36"/>
+          <w:szCs w:val="36"/>
+        </w:rPr>
+        <w:lastRenderedPageBreak/>
+        <w:t xml:space="preserve">Flusso degli eventi - </w:t>
+      </w:r>
+      <w:r>
+        <w:rPr>
+          <w:b/>
+          <w:bCs/>
+          <w:sz w:val="36"/>
+          <w:szCs w:val="36"/>
+        </w:rPr>
+        <w:t>Login</w:t>
+      </w:r>
+      <w:r>
+        <w:rPr>
+          <w:b/>
+          <w:bCs/>
+          <w:sz w:val="36"/>
+          <w:szCs w:val="36"/>
+        </w:rPr>
+        <w:t xml:space="preserve"> Utente</w:t>
+      </w:r>
+    </w:p>
+    <w:p/>
+    <w:tbl>
+      <w:tblPr>
+        <w:tblStyle w:val="Grigliatabella"/>
+        <w:tblW w:w="0" w:type="auto"/>
+        <w:tblLook w:val="04A0" w:firstRow="1" w:lastRow="0" w:firstColumn="1" w:lastColumn="0" w:noHBand="0" w:noVBand="1"/>
+      </w:tblPr>
+      <w:tblGrid>
+        <w:gridCol w:w="4814"/>
+        <w:gridCol w:w="4814"/>
+      </w:tblGrid>
+      <w:tr>
+        <w:tc>
+          <w:tcPr>
+            <w:tcW w:w="4814" w:type="dxa"/>
+          </w:tcPr>
+          <w:p>
+            <w:r>
+              <w:t>Caso d’uso</w:t>
+            </w:r>
+          </w:p>
+        </w:tc>
+        <w:tc>
+          <w:tcPr>
+            <w:tcW w:w="4814" w:type="dxa"/>
+          </w:tcPr>
+          <w:p>
+            <w:r>
+              <w:t>Login</w:t>
+            </w:r>
+            <w:r>
+              <w:t xml:space="preserve"> Utente</w:t>
+            </w:r>
+          </w:p>
+        </w:tc>
+      </w:tr>
+      <w:tr>
+        <w:tc>
+          <w:tcPr>
+            <w:tcW w:w="4814" w:type="dxa"/>
+          </w:tcPr>
+          <w:p>
+            <w:r>
+              <w:t>ID</w:t>
+            </w:r>
+          </w:p>
+        </w:tc>
+        <w:tc>
+          <w:tcPr>
+            <w:tcW w:w="4814" w:type="dxa"/>
+          </w:tcPr>
+          <w:p>
+            <w:r>
+              <w:t>LOG</w:t>
+            </w:r>
+            <w:r>
+              <w:t>_UTN</w:t>
+            </w:r>
+          </w:p>
+        </w:tc>
+      </w:tr>
+      <w:tr>
+        <w:tc>
+          <w:tcPr>
+            <w:tcW w:w="4814" w:type="dxa"/>
+          </w:tcPr>
+          <w:p>
+            <w:r>
+              <w:t>Attori</w:t>
+            </w:r>
+          </w:p>
+        </w:tc>
+        <w:tc>
+          <w:tcPr>
+            <w:tcW w:w="4814" w:type="dxa"/>
+          </w:tcPr>
+          <w:p>
+            <w:r>
+              <w:t>Utente, DBMS</w:t>
+            </w:r>
+          </w:p>
+        </w:tc>
+      </w:tr>
+      <w:tr>
+        <w:tc>
+          <w:tcPr>
+            <w:tcW w:w="4814" w:type="dxa"/>
+          </w:tcPr>
+          <w:p>
+            <w:r>
+              <w:t>Precondizioni</w:t>
+            </w:r>
+          </w:p>
+        </w:tc>
+        <w:tc>
+          <w:tcPr>
+            <w:tcW w:w="4814" w:type="dxa"/>
+          </w:tcPr>
+          <w:p>
+            <w:r>
+              <w:t xml:space="preserve">Il sistema ha mostrato a video la schermata di </w:t>
+            </w:r>
+            <w:r>
+              <w:t>login</w:t>
+            </w:r>
+          </w:p>
+        </w:tc>
+      </w:tr>
+      <w:tr>
+        <w:tc>
+          <w:tcPr>
+            <w:tcW w:w="4814" w:type="dxa"/>
+          </w:tcPr>
+          <w:p>
+            <w:r>
+              <w:t>Flusso degli eventi</w:t>
+            </w:r>
+          </w:p>
+        </w:tc>
+        <w:tc>
+          <w:tcPr>
+            <w:tcW w:w="4814" w:type="dxa"/>
+          </w:tcPr>
+          <w:p>
+            <w:pPr>
+              <w:pStyle w:val="Paragrafoelenco"/>
+              <w:numPr>
+                <w:ilvl w:val="0"/>
+                <w:numId w:val="14"/>
+              </w:numPr>
+            </w:pPr>
+            <w:r>
+              <w:t xml:space="preserve">L’utente inserisce le credenziali con la quale si </w:t>
+            </w:r>
+            <w:r>
+              <w:t>è registrato nella piattaforma</w:t>
+            </w:r>
+            <w:r>
+              <w:t>.</w:t>
+            </w:r>
+          </w:p>
+          <w:p>
+            <w:pPr>
+              <w:pStyle w:val="Paragrafoelenco"/>
+              <w:numPr>
+                <w:ilvl w:val="0"/>
+                <w:numId w:val="14"/>
+              </w:numPr>
+            </w:pPr>
+            <w:r>
+              <w:t>L’utente preme il tasto “Conferma”</w:t>
+            </w:r>
+          </w:p>
+          <w:p>
+            <w:pPr>
+              <w:pStyle w:val="Paragrafoelenco"/>
+              <w:numPr>
+                <w:ilvl w:val="0"/>
+                <w:numId w:val="14"/>
+              </w:numPr>
+            </w:pPr>
+            <w:r>
+              <w:t>FINCHÉ i</w:t>
+            </w:r>
+            <w:r>
+              <w:t xml:space="preserve">l campo </w:t>
+            </w:r>
+            <w:r>
+              <w:t xml:space="preserve">dell’e-mail non </w:t>
+            </w:r>
+            <w:r>
+              <w:t>è</w:t>
+            </w:r>
+            <w:r>
+              <w:t xml:space="preserve"> compilat</w:t>
+            </w:r>
+            <w:r>
+              <w:t xml:space="preserve">o </w:t>
+            </w:r>
+            <w:r>
+              <w:t xml:space="preserve">oppure l’e-mail è in un formato </w:t>
+            </w:r>
+            <w:r>
+              <w:t xml:space="preserve">non </w:t>
+            </w:r>
+            <w:r>
+              <w:t>corretto</w:t>
+            </w:r>
+          </w:p>
+          <w:p>
+            <w:pPr>
+              <w:pStyle w:val="Paragrafoelenco"/>
+              <w:numPr>
+                <w:ilvl w:val="1"/>
+                <w:numId w:val="14"/>
+              </w:numPr>
+            </w:pPr>
+            <w:r>
+              <w:t xml:space="preserve">SE </w:t>
+            </w:r>
+            <w:r>
+              <w:t xml:space="preserve">il campo </w:t>
+            </w:r>
+            <w:r>
+              <w:t xml:space="preserve">dell’e-mail </w:t>
+            </w:r>
+            <w:r>
+              <w:t>non è compilato</w:t>
+            </w:r>
+          </w:p>
+          <w:p>
+            <w:pPr>
+              <w:pStyle w:val="Paragrafoelenco"/>
+              <w:numPr>
+                <w:ilvl w:val="2"/>
+                <w:numId w:val="14"/>
+              </w:numPr>
+            </w:pPr>
+            <w:r>
+              <w:t>Il sistema mostra a video l’errore “Errore: Bisogna compilare i</w:t>
+            </w:r>
+            <w:r>
+              <w:t xml:space="preserve">l </w:t>
+            </w:r>
+            <w:r>
+              <w:t>camp</w:t>
+            </w:r>
+            <w:r>
+              <w:t>o</w:t>
+            </w:r>
+            <w:r>
+              <w:t xml:space="preserve"> dell’e-mail!”</w:t>
+            </w:r>
+          </w:p>
+          <w:p>
+            <w:pPr>
+              <w:pStyle w:val="Paragrafoelenco"/>
+              <w:numPr>
+                <w:ilvl w:val="2"/>
+                <w:numId w:val="14"/>
+              </w:numPr>
+            </w:pPr>
+            <w:r>
+              <w:t>L’utente ricompila i</w:t>
+            </w:r>
+            <w:r>
+              <w:t>l</w:t>
+            </w:r>
+            <w:r>
+              <w:t xml:space="preserve"> camp</w:t>
+            </w:r>
+            <w:r>
+              <w:t>o</w:t>
+            </w:r>
+          </w:p>
+          <w:p>
+            <w:pPr>
+              <w:pStyle w:val="Paragrafoelenco"/>
+              <w:numPr>
+                <w:ilvl w:val="2"/>
+                <w:numId w:val="14"/>
+              </w:numPr>
+            </w:pPr>
+            <w:r>
+              <w:t>L’utente preme il tasto “Conferma”</w:t>
+            </w:r>
+          </w:p>
+          <w:p>
+            <w:pPr>
+              <w:pStyle w:val="Paragrafoelenco"/>
+              <w:numPr>
+                <w:ilvl w:val="1"/>
+                <w:numId w:val="14"/>
+              </w:numPr>
+            </w:pPr>
+            <w:r>
+              <w:t>ALTRIMENTI SE i</w:t>
+            </w:r>
+            <w:r>
+              <w:t xml:space="preserve">l </w:t>
+            </w:r>
+            <w:r>
+              <w:t>camp</w:t>
+            </w:r>
+            <w:r>
+              <w:t xml:space="preserve">o </w:t>
+            </w:r>
+            <w:r>
+              <w:t xml:space="preserve">dell’e-mail non </w:t>
+            </w:r>
+            <w:r>
+              <w:t>è</w:t>
+            </w:r>
+            <w:r>
+              <w:t xml:space="preserve"> nel formato corretto</w:t>
+            </w:r>
+          </w:p>
+          <w:p>
+            <w:pPr>
+              <w:pStyle w:val="Paragrafoelenco"/>
+              <w:numPr>
+                <w:ilvl w:val="2"/>
+                <w:numId w:val="14"/>
+              </w:numPr>
+            </w:pPr>
+            <w:r>
+              <w:t>Il sistema mostra a video l’errore “Errore: Formato dell’e-mail non corretto!”</w:t>
+            </w:r>
+          </w:p>
+          <w:p>
+            <w:pPr>
+              <w:pStyle w:val="Paragrafoelenco"/>
+              <w:numPr>
+                <w:ilvl w:val="2"/>
+                <w:numId w:val="14"/>
+              </w:numPr>
+            </w:pPr>
+            <w:r>
+              <w:t>L’utente ricompila i</w:t>
+            </w:r>
+            <w:r>
+              <w:t>l</w:t>
+            </w:r>
+            <w:r>
+              <w:t xml:space="preserve"> camp</w:t>
+            </w:r>
+            <w:r>
+              <w:t>o</w:t>
+            </w:r>
+          </w:p>
+          <w:p>
+            <w:pPr>
+              <w:pStyle w:val="Paragrafoelenco"/>
+              <w:numPr>
+                <w:ilvl w:val="2"/>
+                <w:numId w:val="14"/>
+              </w:numPr>
+            </w:pPr>
+            <w:r>
+              <w:t>L’utente preme il tasto “Conferma”</w:t>
+            </w:r>
+          </w:p>
+          <w:p>
+            <w:pPr>
+              <w:pStyle w:val="Paragrafoelenco"/>
+              <w:numPr>
+                <w:ilvl w:val="1"/>
+                <w:numId w:val="14"/>
+              </w:numPr>
+            </w:pPr>
+            <w:r>
+              <w:t xml:space="preserve">ALTRIMENTI, Il sistema interroga il DBMS per verificare l’esistenza </w:t>
+            </w:r>
+            <w:r>
+              <w:t xml:space="preserve">di un utente con la mail </w:t>
+            </w:r>
+            <w:r>
+              <w:t>inserita</w:t>
+            </w:r>
+          </w:p>
+          <w:p>
+            <w:pPr>
+              <w:pStyle w:val="Paragrafoelenco"/>
+              <w:numPr>
+                <w:ilvl w:val="2"/>
+                <w:numId w:val="14"/>
+              </w:numPr>
+            </w:pPr>
+            <w:r>
+              <w:t>SE la mail</w:t>
+            </w:r>
+            <w:r>
+              <w:t xml:space="preserve"> non</w:t>
+            </w:r>
+            <w:r>
+              <w:t xml:space="preserve"> esiste</w:t>
+            </w:r>
+          </w:p>
+          <w:p>
+            <w:pPr>
+              <w:pStyle w:val="Paragrafoelenco"/>
+              <w:numPr>
+                <w:ilvl w:val="3"/>
+                <w:numId w:val="14"/>
+              </w:numPr>
+            </w:pPr>
+            <w:r>
+              <w:t xml:space="preserve">Il sistema mostra a video l’errore “Errore: </w:t>
+            </w:r>
+            <w:r>
+              <w:t>Non esiste un utente con l’email specificata</w:t>
+            </w:r>
+            <w:r>
+              <w:t xml:space="preserve">!” </w:t>
+            </w:r>
+          </w:p>
+          <w:p>
+            <w:pPr>
+              <w:pStyle w:val="Paragrafoelenco"/>
+              <w:numPr>
+                <w:ilvl w:val="3"/>
+                <w:numId w:val="14"/>
+              </w:numPr>
+            </w:pPr>
+            <w:r>
+              <w:lastRenderedPageBreak/>
+              <w:t>L’utente ricompila i</w:t>
+            </w:r>
+            <w:r>
+              <w:t xml:space="preserve">l </w:t>
+            </w:r>
+            <w:r>
+              <w:t>camp</w:t>
+            </w:r>
+            <w:r>
+              <w:t>o</w:t>
+            </w:r>
+          </w:p>
+          <w:p>
+            <w:pPr>
+              <w:pStyle w:val="Paragrafoelenco"/>
+              <w:numPr>
+                <w:ilvl w:val="3"/>
+                <w:numId w:val="14"/>
+              </w:numPr>
+            </w:pPr>
+            <w:r>
+              <w:t>L’utente preme il tasto “Conferma”</w:t>
+            </w:r>
+          </w:p>
+          <w:p>
+            <w:pPr>
+              <w:pStyle w:val="Paragrafoelenco"/>
+              <w:numPr>
+                <w:ilvl w:val="0"/>
+                <w:numId w:val="14"/>
+              </w:numPr>
+            </w:pPr>
+            <w:r>
+              <w:t>FINCHÉ i</w:t>
+            </w:r>
+            <w:r>
+              <w:t>l</w:t>
+            </w:r>
+            <w:r>
+              <w:t xml:space="preserve"> camp</w:t>
+            </w:r>
+            <w:r>
+              <w:t xml:space="preserve">o </w:t>
+            </w:r>
+            <w:r>
+              <w:t xml:space="preserve">della password non </w:t>
+            </w:r>
+            <w:r>
+              <w:t xml:space="preserve">è </w:t>
+            </w:r>
+            <w:r>
+              <w:t>stat</w:t>
+            </w:r>
+            <w:r>
+              <w:t>o</w:t>
+            </w:r>
+            <w:r>
+              <w:t xml:space="preserve"> compilato </w:t>
+            </w:r>
+            <w:r>
+              <w:t xml:space="preserve">oppure è </w:t>
+            </w:r>
+            <w:r>
+              <w:t>in un formato non corretto</w:t>
+            </w:r>
+          </w:p>
+          <w:p>
+            <w:pPr>
+              <w:pStyle w:val="Paragrafoelenco"/>
+              <w:numPr>
+                <w:ilvl w:val="1"/>
+                <w:numId w:val="14"/>
+              </w:numPr>
+            </w:pPr>
+            <w:r>
+              <w:t xml:space="preserve">SE i campi della password non sono compilati </w:t>
+            </w:r>
+          </w:p>
+          <w:p>
+            <w:pPr>
+              <w:pStyle w:val="Paragrafoelenco"/>
+              <w:numPr>
+                <w:ilvl w:val="2"/>
+                <w:numId w:val="14"/>
+              </w:numPr>
+            </w:pPr>
+            <w:r>
+              <w:t xml:space="preserve"> Il sistema mostra a video l’errore “Errore: Bisogna compilare i campi della password”</w:t>
+            </w:r>
+          </w:p>
+          <w:p>
+            <w:pPr>
+              <w:pStyle w:val="Paragrafoelenco"/>
+              <w:numPr>
+                <w:ilvl w:val="2"/>
+                <w:numId w:val="14"/>
+              </w:numPr>
+            </w:pPr>
+            <w:r>
+              <w:t>L’utente ricompila i campi</w:t>
+            </w:r>
+          </w:p>
+          <w:p>
+            <w:pPr>
+              <w:pStyle w:val="Paragrafoelenco"/>
+              <w:numPr>
+                <w:ilvl w:val="2"/>
+                <w:numId w:val="14"/>
+              </w:numPr>
+            </w:pPr>
+            <w:r>
+              <w:t>L’utente preme il tasto “Conferma”</w:t>
+            </w:r>
+          </w:p>
+          <w:p>
+            <w:pPr>
+              <w:pStyle w:val="Paragrafoelenco"/>
+              <w:numPr>
+                <w:ilvl w:val="1"/>
+                <w:numId w:val="14"/>
+              </w:numPr>
+            </w:pPr>
+            <w:r>
+              <w:t>ALTRIMENTI SE il formato della password non è corretto</w:t>
+            </w:r>
+          </w:p>
+          <w:p>
+            <w:pPr>
+              <w:pStyle w:val="Paragrafoelenco"/>
+              <w:numPr>
+                <w:ilvl w:val="2"/>
+                <w:numId w:val="14"/>
+              </w:numPr>
+            </w:pPr>
+            <w:r>
+              <w:t xml:space="preserve">Il sistema mostra a video l’errore: “Errore: formato password non corretto!” </w:t>
+            </w:r>
+            <w:r>
+              <w:rPr>
+                <w:color w:val="FF0000"/>
+              </w:rPr>
+              <w:t>specificando i requisiti del formato corretto</w:t>
+            </w:r>
+          </w:p>
+          <w:p>
+            <w:pPr>
+              <w:pStyle w:val="Paragrafoelenco"/>
+              <w:numPr>
+                <w:ilvl w:val="2"/>
+                <w:numId w:val="14"/>
+              </w:numPr>
+            </w:pPr>
+            <w:r>
+              <w:t>L’utente ricompila i</w:t>
+            </w:r>
+            <w:r>
+              <w:t xml:space="preserve">l </w:t>
+            </w:r>
+            <w:r>
+              <w:t>camp</w:t>
+            </w:r>
+            <w:r>
+              <w:t>o</w:t>
+            </w:r>
+          </w:p>
+          <w:p>
+            <w:pPr>
+              <w:pStyle w:val="Paragrafoelenco"/>
+              <w:numPr>
+                <w:ilvl w:val="2"/>
+                <w:numId w:val="14"/>
+              </w:numPr>
+            </w:pPr>
+            <w:r>
+              <w:t>L’utente preme il tasto “Conferma”</w:t>
+            </w:r>
+          </w:p>
+          <w:p>
+            <w:pPr>
+              <w:pStyle w:val="Paragrafoelenco"/>
+              <w:numPr>
+                <w:ilvl w:val="0"/>
+                <w:numId w:val="14"/>
+              </w:numPr>
+            </w:pPr>
+            <w:r>
+              <w:t xml:space="preserve">Il sistema interroga il DBMS per </w:t>
+            </w:r>
+            <w:r>
+              <w:t>verificare l’esistenza di un</w:t>
+            </w:r>
+            <w:r>
+              <w:t xml:space="preserve"> utente</w:t>
+            </w:r>
+            <w:r>
+              <w:t xml:space="preserve"> con le credenziali specificate</w:t>
+            </w:r>
+          </w:p>
+          <w:p>
+            <w:pPr>
+              <w:pStyle w:val="Paragrafoelenco"/>
+              <w:numPr>
+                <w:ilvl w:val="0"/>
+                <w:numId w:val="14"/>
+              </w:numPr>
+            </w:pPr>
+            <w:r>
+              <w:t>SE l’utente esiste e le credenziali sono corrette</w:t>
+            </w:r>
+          </w:p>
+          <w:p>
+            <w:pPr>
+              <w:pStyle w:val="Paragrafoelenco"/>
+              <w:numPr>
+                <w:ilvl w:val="1"/>
+                <w:numId w:val="14"/>
+              </w:numPr>
+            </w:pPr>
+            <w:r>
+              <w:t xml:space="preserve">Il sistema mostra a video la schermata </w:t>
+            </w:r>
+            <w:r>
+              <w:t>Home</w:t>
+            </w:r>
+          </w:p>
+          <w:p>
+            <w:pPr>
+              <w:pStyle w:val="Paragrafoelenco"/>
+              <w:numPr>
+                <w:ilvl w:val="0"/>
+                <w:numId w:val="14"/>
+              </w:numPr>
+            </w:pPr>
+            <w:r>
+              <w:t>ALTRIMENTI</w:t>
+            </w:r>
+          </w:p>
+          <w:p>
+            <w:pPr>
+              <w:pStyle w:val="Paragrafoelenco"/>
+              <w:numPr>
+                <w:ilvl w:val="1"/>
+                <w:numId w:val="14"/>
+              </w:numPr>
+            </w:pPr>
+            <w:r>
+              <w:t>L’utente ricompila i campi</w:t>
+            </w:r>
+          </w:p>
+          <w:p>
+            <w:pPr>
+              <w:pStyle w:val="Paragrafoelenco"/>
+              <w:numPr>
+                <w:ilvl w:val="1"/>
+                <w:numId w:val="14"/>
+              </w:numPr>
+            </w:pPr>
+            <w:r>
+              <w:t>L’utente preme il tasto “Conferma”</w:t>
+            </w:r>
+          </w:p>
+          <w:p>
+            <w:r>
+              <w:rPr>
+                <w:color w:val="FF0000"/>
+              </w:rPr>
+              <w:t>MA SE METTO UNA MAIL DI UN ALTRO UTENTE ESISTENTE MA NON SO LA PASSWORD, IL SISTEMA VA IN SOFT-LOCK</w:t>
+            </w:r>
+          </w:p>
+        </w:tc>
+      </w:tr>
+      <w:tr>
+        <w:tc>
+          <w:tcPr>
+            <w:tcW w:w="4814" w:type="dxa"/>
+          </w:tcPr>
+          <w:p>
+            <w:proofErr w:type="spellStart"/>
+            <w:r>
+              <w:lastRenderedPageBreak/>
+              <w:t>Postcondizioni</w:t>
+            </w:r>
+            <w:proofErr w:type="spellEnd"/>
+          </w:p>
+        </w:tc>
+        <w:tc>
+          <w:tcPr>
+            <w:tcW w:w="4814" w:type="dxa"/>
+          </w:tcPr>
+          <w:p>
+            <w:r>
+              <w:t xml:space="preserve">Il sistema mostra a video la schermata </w:t>
+            </w:r>
+            <w:r>
+              <w:t>Home</w:t>
+            </w:r>
+          </w:p>
+        </w:tc>
+      </w:tr>
+      <w:tr>
+        <w:tc>
+          <w:tcPr>
+            <w:tcW w:w="4814" w:type="dxa"/>
+          </w:tcPr>
+          <w:p>
+            <w:r>
+              <w:t>Extended Case</w:t>
+            </w:r>
+          </w:p>
+        </w:tc>
+        <w:tc>
+          <w:tcPr>
+            <w:tcW w:w="4814" w:type="dxa"/>
+          </w:tcPr>
+          <w:p/>
+        </w:tc>
+      </w:tr>
+      <w:tr>
+        <w:tc>
+          <w:tcPr>
+            <w:tcW w:w="4814" w:type="dxa"/>
+          </w:tcPr>
+          <w:p>
+            <w:r>
+              <w:t>Requisiti speciali</w:t>
+            </w:r>
+          </w:p>
+        </w:tc>
+        <w:tc>
+          <w:tcPr>
+            <w:tcW w:w="4814" w:type="dxa"/>
+          </w:tcPr>
+          <w:p>
+            <w:r>
+              <w:t xml:space="preserve">In fase di </w:t>
+            </w:r>
+            <w:r>
+              <w:t>login</w:t>
+            </w:r>
+            <w:r>
+              <w:t xml:space="preserve"> l</w:t>
+            </w:r>
+            <w:r>
+              <w:t>e credenziali sono composte da E-Mail</w:t>
+            </w:r>
+            <w:r>
+              <w:t xml:space="preserve"> e </w:t>
+            </w:r>
+            <w:r>
+              <w:t>Password.</w:t>
+            </w:r>
+          </w:p>
+          <w:p>
+            <w:pPr>
+              <w:rPr>
+                <w:color w:val="FF0000"/>
+              </w:rPr>
+            </w:pPr>
+            <w:r>
+              <w:rPr>
+                <w:color w:val="FF0000"/>
+              </w:rPr>
+              <w:t>Il formato della password prevede almeno otto caratteri, di cui:</w:t>
+            </w:r>
+          </w:p>
+          <w:p>
+            <w:pPr>
+              <w:pStyle w:val="Paragrafoelenco"/>
+              <w:numPr>
+                <w:ilvl w:val="0"/>
+                <w:numId w:val="3"/>
+              </w:numPr>
+              <w:rPr>
+                <w:color w:val="FF0000"/>
+              </w:rPr>
+            </w:pPr>
+            <w:r>
+              <w:rPr>
+                <w:color w:val="FF0000"/>
+              </w:rPr>
+              <w:t>Almeno un carattere maiuscolo</w:t>
+            </w:r>
+          </w:p>
+          <w:p>
+            <w:pPr>
+              <w:pStyle w:val="Paragrafoelenco"/>
+              <w:numPr>
+                <w:ilvl w:val="0"/>
+                <w:numId w:val="3"/>
+              </w:numPr>
+              <w:rPr>
+                <w:color w:val="FF0000"/>
+              </w:rPr>
+            </w:pPr>
+            <w:r>
+              <w:rPr>
+                <w:color w:val="FF0000"/>
+              </w:rPr>
+              <w:t>Almeno un carattere minuscolo</w:t>
+            </w:r>
+          </w:p>
+          <w:p>
+            <w:pPr>
+              <w:pStyle w:val="Paragrafoelenco"/>
+              <w:numPr>
+                <w:ilvl w:val="0"/>
+                <w:numId w:val="3"/>
+              </w:numPr>
+              <w:rPr>
+                <w:color w:val="FF0000"/>
+              </w:rPr>
+            </w:pPr>
+            <w:r>
+              <w:rPr>
+                <w:color w:val="FF0000"/>
+              </w:rPr>
+              <w:t>Almeno un numero</w:t>
+            </w:r>
+          </w:p>
+          <w:p>
+            <w:r>
+              <w:rPr>
+                <w:color w:val="FF0000"/>
+              </w:rPr>
+              <w:t>Almeno un carattere speciale</w:t>
+            </w:r>
+          </w:p>
+        </w:tc>
+      </w:tr>
+      <w:tr>
+        <w:tc>
+          <w:tcPr>
+            <w:tcW w:w="4814" w:type="dxa"/>
+          </w:tcPr>
+          <w:p>
+            <w:r>
+              <w:t>Note</w:t>
+            </w:r>
+          </w:p>
+        </w:tc>
+        <w:tc>
+          <w:tcPr>
+            <w:tcW w:w="4814" w:type="dxa"/>
+          </w:tcPr>
+          <w:p/>
+        </w:tc>
+      </w:tr>
+    </w:tbl>
+    <w:p>
+      <w:pPr>
+        <w:jc w:val="center"/>
+        <w:rPr>
+          <w:b/>
+          <w:bCs/>
+          <w:sz w:val="36"/>
+          <w:szCs w:val="36"/>
         </w:rPr>
       </w:pPr>
     </w:p>
     <w:p>
       <w:pPr>
-        <w:rPr>
-          <w:b/>
-          <w:bCs/>
+        <w:jc w:val="center"/>
+        <w:rPr>
+          <w:b/>
+          <w:bCs/>
+          <w:sz w:val="36"/>
+          <w:szCs w:val="36"/>
+        </w:rPr>
+      </w:pPr>
+      <w:r>
+        <w:rPr>
+          <w:b/>
+          <w:bCs/>
+          <w:sz w:val="36"/>
+          <w:szCs w:val="36"/>
+        </w:rPr>
+        <w:br w:type="page"/>
+      </w:r>
+      <w:r>
+        <w:rPr>
+          <w:b/>
+          <w:bCs/>
+          <w:sz w:val="36"/>
+          <w:szCs w:val="36"/>
+        </w:rPr>
+        <w:lastRenderedPageBreak/>
+        <w:t xml:space="preserve">Flusso degli eventi - </w:t>
+      </w:r>
+      <w:r>
+        <w:rPr>
+          <w:b/>
+          <w:bCs/>
+          <w:sz w:val="36"/>
+          <w:szCs w:val="36"/>
+        </w:rPr>
+        <w:t>Logout</w:t>
+      </w:r>
+    </w:p>
+    <w:p/>
+    <w:tbl>
+      <w:tblPr>
+        <w:tblStyle w:val="Grigliatabella"/>
+        <w:tblW w:w="0" w:type="auto"/>
+        <w:tblLook w:val="04A0" w:firstRow="1" w:lastRow="0" w:firstColumn="1" w:lastColumn="0" w:noHBand="0" w:noVBand="1"/>
+      </w:tblPr>
+      <w:tblGrid>
+        <w:gridCol w:w="4814"/>
+        <w:gridCol w:w="4814"/>
+      </w:tblGrid>
+      <w:tr>
+        <w:tc>
+          <w:tcPr>
+            <w:tcW w:w="4814" w:type="dxa"/>
+          </w:tcPr>
+          <w:p>
+            <w:r>
+              <w:t>Caso d’uso</w:t>
+            </w:r>
+          </w:p>
+        </w:tc>
+        <w:tc>
+          <w:tcPr>
+            <w:tcW w:w="4814" w:type="dxa"/>
+          </w:tcPr>
+          <w:p>
+            <w:r>
+              <w:t>Logout</w:t>
+            </w:r>
+          </w:p>
+        </w:tc>
+      </w:tr>
+      <w:tr>
+        <w:tc>
+          <w:tcPr>
+            <w:tcW w:w="4814" w:type="dxa"/>
+          </w:tcPr>
+          <w:p>
+            <w:r>
+              <w:t>ID</w:t>
+            </w:r>
+          </w:p>
+        </w:tc>
+        <w:tc>
+          <w:tcPr>
+            <w:tcW w:w="4814" w:type="dxa"/>
+          </w:tcPr>
+          <w:p>
+            <w:r>
+              <w:t>LOG_OUT</w:t>
+            </w:r>
+          </w:p>
+        </w:tc>
+      </w:tr>
+      <w:tr>
+        <w:tc>
+          <w:tcPr>
+            <w:tcW w:w="4814" w:type="dxa"/>
+          </w:tcPr>
+          <w:p>
+            <w:r>
+              <w:t>Attori</w:t>
+            </w:r>
+          </w:p>
+        </w:tc>
+        <w:tc>
+          <w:tcPr>
+            <w:tcW w:w="4814" w:type="dxa"/>
+          </w:tcPr>
+          <w:p>
+            <w:r>
+              <w:t>Utente, DBMS</w:t>
+            </w:r>
+          </w:p>
+        </w:tc>
+      </w:tr>
+      <w:tr>
+        <w:tc>
+          <w:tcPr>
+            <w:tcW w:w="4814" w:type="dxa"/>
+          </w:tcPr>
+          <w:p>
+            <w:r>
+              <w:t>Precondizioni</w:t>
+            </w:r>
+          </w:p>
+        </w:tc>
+        <w:tc>
+          <w:tcPr>
+            <w:tcW w:w="4814" w:type="dxa"/>
+          </w:tcPr>
+          <w:p>
+            <w:pPr>
+              <w:rPr>
+                <w:color w:val="FF0000"/>
+              </w:rPr>
+            </w:pPr>
+            <w:r>
+              <w:rPr>
+                <w:color w:val="FF0000"/>
+              </w:rPr>
+              <w:t xml:space="preserve">Il sistema ha mostrato a video la </w:t>
+            </w:r>
+            <w:r>
+              <w:rPr>
+                <w:color w:val="FF0000"/>
+              </w:rPr>
+              <w:t>schermata</w:t>
+            </w:r>
+            <w:r>
+              <w:rPr>
+                <w:color w:val="FF0000"/>
+              </w:rPr>
+              <w:t xml:space="preserve"> home</w:t>
+            </w:r>
+            <w:r>
+              <w:rPr>
+                <w:color w:val="FF0000"/>
+              </w:rPr>
+              <w:t xml:space="preserve"> (e se il pulsante è nell’</w:t>
+            </w:r>
+            <w:proofErr w:type="spellStart"/>
+            <w:r>
+              <w:rPr>
+                <w:color w:val="FF0000"/>
+              </w:rPr>
+              <w:t>header</w:t>
+            </w:r>
+            <w:proofErr w:type="spellEnd"/>
+            <w:r>
+              <w:rPr>
+                <w:color w:val="FF0000"/>
+              </w:rPr>
+              <w:t>?)</w:t>
+            </w:r>
+          </w:p>
+          <w:p>
+            <w:pPr>
+              <w:rPr>
+                <w:color w:val="FF0000"/>
+              </w:rPr>
+            </w:pPr>
+            <w:r>
+              <w:rPr>
+                <w:color w:val="FF0000"/>
+              </w:rPr>
+              <w:t>L’utente ha effettuato il login</w:t>
+            </w:r>
+          </w:p>
+        </w:tc>
+      </w:tr>
+      <w:tr>
+        <w:tc>
+          <w:tcPr>
+            <w:tcW w:w="4814" w:type="dxa"/>
+          </w:tcPr>
+          <w:p>
+            <w:r>
+              <w:t>Flusso degli eventi</w:t>
+            </w:r>
+          </w:p>
+        </w:tc>
+        <w:tc>
+          <w:tcPr>
+            <w:tcW w:w="4814" w:type="dxa"/>
+          </w:tcPr>
+          <w:p>
+            <w:pPr>
+              <w:pStyle w:val="Paragrafoelenco"/>
+              <w:numPr>
+                <w:ilvl w:val="0"/>
+                <w:numId w:val="15"/>
+              </w:numPr>
+            </w:pPr>
+            <w:r>
+              <w:t>L’utente preme il tasto con l’immagine del profilo</w:t>
+            </w:r>
+          </w:p>
+          <w:p>
+            <w:pPr>
+              <w:pStyle w:val="Paragrafoelenco"/>
+              <w:numPr>
+                <w:ilvl w:val="0"/>
+                <w:numId w:val="15"/>
+              </w:numPr>
+            </w:pPr>
+            <w:r>
+              <w:t xml:space="preserve">L’utente preme il tasto “Logout” dal </w:t>
+            </w:r>
+            <w:r>
+              <w:rPr>
+                <w:color w:val="FF0000"/>
+              </w:rPr>
+              <w:t>menu a tendina</w:t>
+            </w:r>
+          </w:p>
+          <w:p>
+            <w:pPr>
+              <w:pStyle w:val="Paragrafoelenco"/>
+              <w:numPr>
+                <w:ilvl w:val="0"/>
+                <w:numId w:val="15"/>
+              </w:numPr>
+            </w:pPr>
+            <w:r>
+              <w:t>Il sistema mostra a video la schermata di login</w:t>
+            </w:r>
+          </w:p>
+        </w:tc>
+      </w:tr>
+      <w:tr>
+        <w:tc>
+          <w:tcPr>
+            <w:tcW w:w="4814" w:type="dxa"/>
+          </w:tcPr>
+          <w:p>
+            <w:proofErr w:type="spellStart"/>
+            <w:r>
+              <w:t>Postcondizioni</w:t>
+            </w:r>
+            <w:proofErr w:type="spellEnd"/>
+          </w:p>
+        </w:tc>
+        <w:tc>
+          <w:tcPr>
+            <w:tcW w:w="4814" w:type="dxa"/>
+          </w:tcPr>
+          <w:p>
+            <w:r>
+              <w:t>Il sistema</w:t>
+            </w:r>
+            <w:r>
+              <w:t xml:space="preserve"> ha</w:t>
+            </w:r>
+            <w:r>
+              <w:t xml:space="preserve"> </w:t>
+            </w:r>
+            <w:r>
+              <w:t>mostrato a video la pagina di login</w:t>
+            </w:r>
+          </w:p>
+        </w:tc>
+      </w:tr>
+      <w:tr>
+        <w:tc>
+          <w:tcPr>
+            <w:tcW w:w="4814" w:type="dxa"/>
+          </w:tcPr>
+          <w:p>
+            <w:r>
+              <w:t>Extended Case</w:t>
+            </w:r>
+          </w:p>
+        </w:tc>
+        <w:tc>
+          <w:tcPr>
+            <w:tcW w:w="4814" w:type="dxa"/>
+          </w:tcPr>
+          <w:p/>
+        </w:tc>
+      </w:tr>
+      <w:tr>
+        <w:tc>
+          <w:tcPr>
+            <w:tcW w:w="4814" w:type="dxa"/>
+          </w:tcPr>
+          <w:p>
+            <w:r>
+              <w:t>Requisiti speciali</w:t>
+            </w:r>
+          </w:p>
+        </w:tc>
+        <w:tc>
+          <w:tcPr>
+            <w:tcW w:w="4814" w:type="dxa"/>
+          </w:tcPr>
+          <w:p/>
+        </w:tc>
+      </w:tr>
+      <w:tr>
+        <w:tc>
+          <w:tcPr>
+            <w:tcW w:w="4814" w:type="dxa"/>
+          </w:tcPr>
+          <w:p>
+            <w:r>
+              <w:t>Note</w:t>
+            </w:r>
+          </w:p>
+        </w:tc>
+        <w:tc>
+          <w:tcPr>
+            <w:tcW w:w="4814" w:type="dxa"/>
+          </w:tcPr>
+          <w:p/>
+        </w:tc>
+      </w:tr>
+    </w:tbl>
+    <w:p>
+      <w:pPr>
+        <w:jc w:val="center"/>
+        <w:rPr>
+          <w:b/>
+          <w:bCs/>
+          <w:sz w:val="36"/>
+          <w:szCs w:val="36"/>
         </w:rPr>
       </w:pPr>
     </w:p>
     <w:p>
       <w:pPr>
-        <w:rPr>
-          <w:b/>
-          <w:bCs/>
-        </w:rPr>
-      </w:pPr>
-    </w:p>
-    <w:p>
-      <w:pPr>
-        <w:rPr>
-          <w:b/>
-          <w:bCs/>
-        </w:rPr>
-      </w:pPr>
-    </w:p>
-    <w:p>
-      <w:pPr>
-        <w:rPr>
-          <w:b/>
-          <w:bCs/>
-        </w:rPr>
-      </w:pPr>
-    </w:p>
-    <w:p>
-      <w:pPr>
-        <w:rPr>
-          <w:b/>
-          <w:bCs/>
-        </w:rPr>
-      </w:pPr>
-    </w:p>
-    <w:p>
-      <w:pPr>
-        <w:rPr>
-          <w:b/>
-          <w:bCs/>
-        </w:rPr>
-      </w:pPr>
-    </w:p>
-    <w:p>
-      <w:pPr>
-        <w:rPr>
-          <w:b/>
-          <w:bCs/>
-        </w:rPr>
-      </w:pPr>
-    </w:p>
-    <w:p>
-      <w:pPr>
-        <w:rPr>
-          <w:b/>
-          <w:bCs/>
-        </w:rPr>
-      </w:pPr>
-    </w:p>
-    <w:p>
-      <w:pPr>
-        <w:rPr>
-          <w:b/>
-          <w:bCs/>
-        </w:rPr>
-      </w:pPr>
-    </w:p>
-    <w:p>
-      <w:pPr>
-        <w:rPr>
-          <w:b/>
-          <w:bCs/>
-        </w:rPr>
-      </w:pPr>
-    </w:p>
-    <w:p>
-      <w:pPr>
-        <w:rPr>
-          <w:b/>
-          <w:bCs/>
-        </w:rPr>
-      </w:pPr>
-    </w:p>
-    <w:p>
-      <w:pPr>
-        <w:rPr>
-          <w:b/>
-          <w:bCs/>
-        </w:rPr>
-      </w:pPr>
-    </w:p>
-    <w:p>
-      <w:pPr>
-        <w:rPr>
-          <w:b/>
-          <w:bCs/>
-        </w:rPr>
-      </w:pPr>
-    </w:p>
-    <w:p>
-      <w:pPr>
-        <w:rPr>
-          <w:b/>
-          <w:bCs/>
-        </w:rPr>
-      </w:pPr>
+        <w:spacing w:after="0" w:line="240" w:lineRule="auto"/>
+        <w:rPr>
+          <w:b/>
+          <w:bCs/>
+          <w:sz w:val="36"/>
+          <w:szCs w:val="36"/>
+        </w:rPr>
+      </w:pPr>
+      <w:r>
+        <w:rPr>
+          <w:b/>
+          <w:bCs/>
+          <w:sz w:val="36"/>
+          <w:szCs w:val="36"/>
+        </w:rPr>
+        <w:br w:type="page"/>
+      </w:r>
     </w:p>
     <w:p>
       <w:pPr>
@@ -2738,10 +3848,15 @@
             <w:tcW w:w="4814" w:type="dxa"/>
           </w:tcPr>
           <w:p>
-            <w:r>
+            <w:pPr>
               <w:rPr>
                 <w:color w:val="FF0000"/>
               </w:rPr>
+            </w:pPr>
+            <w:r>
+              <w:rPr>
+                <w:color w:val="FF0000"/>
+              </w:rPr>
               <w:t xml:space="preserve">Il sistema ha mostrato a video la </w:t>
             </w:r>
             <w:r>
@@ -2775,6 +3890,14 @@
                 <w:color w:val="FF0000"/>
               </w:rPr>
               <w:t>?)</w:t>
+            </w:r>
+          </w:p>
+          <w:p>
+            <w:r>
+              <w:rPr>
+                <w:color w:val="FF0000"/>
+              </w:rPr>
+              <w:t>L’utente ha effettuato il login</w:t>
             </w:r>
           </w:p>
         </w:tc>
@@ -2839,7 +3962,22 @@
               </w:numPr>
             </w:pPr>
             <w:r>
-              <w:t>Il sistema mostra a video la schermata delle notifiche.</w:t>
+              <w:t>SE è presente almeno una notifica nella lista</w:t>
+            </w:r>
+          </w:p>
+          <w:p>
+            <w:pPr>
+              <w:pStyle w:val="Paragrafoelenco"/>
+              <w:numPr>
+                <w:ilvl w:val="1"/>
+                <w:numId w:val="6"/>
+              </w:numPr>
+            </w:pPr>
+            <w:r>
+              <w:t>Il sistema mostra a video la schermata delle notifiche</w:t>
+            </w:r>
+            <w:r>
+              <w:t xml:space="preserve"> con l’elenco delle notifiche, ciascuna delle quali con il pulsante “Presa Visione”</w:t>
             </w:r>
           </w:p>
           <w:p>
@@ -2851,7 +3989,7 @@
               </w:numPr>
             </w:pPr>
             <w:r>
-              <w:t>SE è presente almeno una notifica nella lista</w:t>
+              <w:t xml:space="preserve">ALTRIMENTI </w:t>
             </w:r>
           </w:p>
           <w:p>
@@ -2863,40 +4001,21 @@
               </w:numPr>
             </w:pPr>
             <w:r>
-              <w:t>Il sistema mostra a video la lista delle notifiche</w:t>
-            </w:r>
-            <w:r>
-              <w:t>, ognuna con un pulsante per confermarne la visione</w:t>
-            </w:r>
-            <w:r>
-              <w:t>.</w:t>
-            </w:r>
-          </w:p>
-          <w:p>
-            <w:pPr>
-              <w:pStyle w:val="Paragrafoelenco"/>
-              <w:numPr>
-                <w:ilvl w:val="0"/>
-                <w:numId w:val="6"/>
-              </w:numPr>
-            </w:pPr>
-            <w:r>
-              <w:t xml:space="preserve">ALTRIMENTI </w:t>
-            </w:r>
-          </w:p>
-          <w:p>
-            <w:pPr>
-              <w:pStyle w:val="Paragrafoelenco"/>
-              <w:numPr>
-                <w:ilvl w:val="1"/>
-                <w:numId w:val="6"/>
-              </w:numPr>
-            </w:pPr>
-            <w:r>
-              <w:t>Il sistema mostra a video</w:t>
-            </w:r>
-            <w:r>
-              <w:t xml:space="preserve"> il messaggio: “Nessuna notifica da visualizzare”.</w:t>
+              <w:t>Il sistema mostra a video la schermata delle notifiche</w:t>
+            </w:r>
+            <w:r>
+              <w:t xml:space="preserve"> con </w:t>
+            </w:r>
+            <w:r>
+              <w:t>il messaggio: “Nessuna notifica da visualizzare”.</w:t>
+            </w:r>
+          </w:p>
+          <w:p>
+            <w:r>
+              <w:rPr>
+                <w:color w:val="FF0000"/>
+              </w:rPr>
+              <w:t>(Come si può scrivere in modo tale da usare una sola post condizione ?)</w:t>
             </w:r>
           </w:p>
         </w:tc>
@@ -2920,7 +4039,24 @@
           </w:tcPr>
           <w:p>
             <w:r>
+              <w:t xml:space="preserve">3.1 </w:t>
+            </w:r>
+            <w:r>
               <w:t>Il sistema ha mostrato a video la schermata delle notifiche</w:t>
+            </w:r>
+            <w:r>
+              <w:t xml:space="preserve"> con l’elenco delle </w:t>
+            </w:r>
+            <w:r>
+              <w:t>notifiche.</w:t>
+            </w:r>
+          </w:p>
+          <w:p>
+            <w:r>
+              <w:t xml:space="preserve">4.1 </w:t>
+            </w:r>
+            <w:r>
+              <w:t>Il sistema mostra a video la schermata delle notifiche con il messaggio: “Nessuna notifica da visualizzare”.</w:t>
             </w:r>
           </w:p>
         </w:tc>
@@ -2932,6 +4068,7 @@
           </w:tcPr>
           <w:p>
             <w:r>
+              <w:lastRenderedPageBreak/>
               <w:t>Extended Case</w:t>
             </w:r>
           </w:p>
@@ -2987,27 +4124,19 @@
     <w:p/>
     <w:p>
       <w:pPr>
-        <w:rPr>
-          <w:b/>
-          <w:bCs/>
-        </w:rPr>
-      </w:pPr>
-    </w:p>
-    <w:p>
-      <w:pPr>
-        <w:rPr>
-          <w:b/>
-          <w:bCs/>
-        </w:rPr>
-      </w:pPr>
-    </w:p>
-    <w:p>
-      <w:pPr>
-        <w:rPr>
-          <w:b/>
-          <w:bCs/>
-        </w:rPr>
-      </w:pPr>
+        <w:spacing w:after="0" w:line="240" w:lineRule="auto"/>
+        <w:rPr>
+          <w:b/>
+          <w:bCs/>
+        </w:rPr>
+      </w:pPr>
+      <w:r>
+        <w:rPr>
+          <w:b/>
+          <w:bCs/>
+        </w:rPr>
+        <w:br w:type="page"/>
+      </w:r>
     </w:p>
     <w:p>
       <w:pPr>
@@ -3183,7 +4312,13 @@
               </w:numPr>
             </w:pPr>
             <w:r>
-              <w:t>L’utente ha premuto sul pulsante “Prendi Visione” di una specifica notifica</w:t>
+              <w:t>L’utente ha premuto sul pulsante “</w:t>
+            </w:r>
+            <w:r>
+              <w:t>Presa</w:t>
+            </w:r>
+            <w:r>
+              <w:t xml:space="preserve"> Visione” di una specifica notifica</w:t>
             </w:r>
           </w:p>
           <w:p>
@@ -3210,6 +4345,74 @@
               <w:t xml:space="preserve">Il sistema elimina la notifica dalla lista </w:t>
             </w:r>
           </w:p>
+          <w:p>
+            <w:pPr>
+              <w:pStyle w:val="Paragrafoelenco"/>
+              <w:numPr>
+                <w:ilvl w:val="0"/>
+                <w:numId w:val="7"/>
+              </w:numPr>
+            </w:pPr>
+            <w:r>
+              <w:t>SE è presente almeno una notifica nella lista</w:t>
+            </w:r>
+          </w:p>
+          <w:p>
+            <w:pPr>
+              <w:pStyle w:val="Paragrafoelenco"/>
+              <w:numPr>
+                <w:ilvl w:val="1"/>
+                <w:numId w:val="7"/>
+              </w:numPr>
+            </w:pPr>
+            <w:r>
+              <w:t>Il sistema mostra a video la schermata delle notifiche con l’elenco delle notifiche, ciascuna delle quali con il pulsante “Presa Visione”</w:t>
+            </w:r>
+          </w:p>
+          <w:p>
+            <w:pPr>
+              <w:pStyle w:val="Paragrafoelenco"/>
+              <w:numPr>
+                <w:ilvl w:val="0"/>
+                <w:numId w:val="7"/>
+              </w:numPr>
+            </w:pPr>
+            <w:r>
+              <w:t xml:space="preserve">ALTRIMENTI </w:t>
+            </w:r>
+          </w:p>
+          <w:p>
+            <w:pPr>
+              <w:pStyle w:val="Paragrafoelenco"/>
+              <w:numPr>
+                <w:ilvl w:val="1"/>
+                <w:numId w:val="7"/>
+              </w:numPr>
+            </w:pPr>
+            <w:r>
+              <w:t>Il sistema mostra a video la schermata delle notifiche con il messaggio: “Nessuna notifica da visualizzare”.</w:t>
+            </w:r>
+          </w:p>
+          <w:p>
+            <w:r>
+              <w:rPr>
+                <w:color w:val="FF0000"/>
+              </w:rPr>
+              <w:t>Non c</w:t>
+            </w:r>
+            <w:r>
+              <w:rPr>
+                <w:color w:val="FF0000"/>
+              </w:rPr>
+              <w:t>’è</w:t>
+            </w:r>
+            <w:r>
+              <w:rPr>
+                <w:color w:val="FF0000"/>
+              </w:rPr>
+              <w:t xml:space="preserve"> un modo per aggiornare senza dover rifare la condizione?</w:t>
+            </w:r>
+          </w:p>
         </w:tc>
       </w:tr>
       <w:tr>
@@ -3230,8 +4433,39 @@
             <w:tcW w:w="4814" w:type="dxa"/>
           </w:tcPr>
           <w:p>
-            <w:r>
-              <w:t>Il sistema ha mostrato a video la schermata delle notifiche</w:t>
+            <w:pPr>
+              <w:pStyle w:val="Paragrafoelenco"/>
+              <w:numPr>
+                <w:ilvl w:val="1"/>
+                <w:numId w:val="12"/>
+              </w:numPr>
+            </w:pPr>
+            <w:r>
+              <w:t>Il sistema mostra a video la schermata delle notifiche con l’elenco delle notifiche, ciascuna delle quali con il pulsante “Presa Visione”</w:t>
+            </w:r>
+          </w:p>
+          <w:p>
+            <w:pPr>
+              <w:pStyle w:val="Paragrafoelenco"/>
+              <w:numPr>
+                <w:ilvl w:val="1"/>
+                <w:numId w:val="13"/>
+              </w:numPr>
+            </w:pPr>
+            <w:r>
+              <w:t xml:space="preserve">Il sistema </w:t>
+            </w:r>
+            <w:r>
+              <w:t xml:space="preserve">ha </w:t>
+            </w:r>
+            <w:r>
+              <w:t>mostra</w:t>
+            </w:r>
+            <w:r>
+              <w:t>to</w:t>
+            </w:r>
+            <w:r>
+              <w:t xml:space="preserve"> a video la schermata delle notifiche con il messaggio: “Nessuna notifica da visualizzare”.</w:t>
             </w:r>
           </w:p>
         </w:tc>
@@ -3243,6 +4477,7 @@
           </w:tcPr>
           <w:p>
             <w:r>
+              <w:lastRenderedPageBreak/>
               <w:t>Extended Case</w:t>
             </w:r>
           </w:p>
@@ -3314,51 +4549,19 @@
     </w:p>
     <w:p>
       <w:pPr>
-        <w:rPr>
-          <w:b/>
-          <w:bCs/>
-        </w:rPr>
-      </w:pPr>
-    </w:p>
-    <w:p>
-      <w:pPr>
-        <w:rPr>
-          <w:b/>
-          <w:bCs/>
-        </w:rPr>
-      </w:pPr>
-    </w:p>
-    <w:p>
-      <w:pPr>
-        <w:rPr>
-          <w:b/>
-          <w:bCs/>
-        </w:rPr>
-      </w:pPr>
-    </w:p>
-    <w:p>
-      <w:pPr>
-        <w:rPr>
-          <w:b/>
-          <w:bCs/>
-        </w:rPr>
-      </w:pPr>
-    </w:p>
-    <w:p>
-      <w:pPr>
-        <w:rPr>
-          <w:b/>
-          <w:bCs/>
-        </w:rPr>
-      </w:pPr>
-    </w:p>
-    <w:p>
-      <w:pPr>
-        <w:rPr>
-          <w:b/>
-          <w:bCs/>
-        </w:rPr>
-      </w:pPr>
+        <w:spacing w:after="0" w:line="240" w:lineRule="auto"/>
+        <w:rPr>
+          <w:b/>
+          <w:bCs/>
+        </w:rPr>
+      </w:pPr>
+      <w:r>
+        <w:rPr>
+          <w:b/>
+          <w:bCs/>
+        </w:rPr>
+        <w:br w:type="page"/>
+      </w:r>
     </w:p>
     <w:p>
       <w:pPr>
@@ -3501,13 +4704,27 @@
             <w:tcW w:w="4814" w:type="dxa"/>
           </w:tcPr>
           <w:p>
-            <w:r>
+            <w:pPr>
+              <w:rPr>
+                <w:color w:val="FF0000"/>
+              </w:rPr>
+            </w:pPr>
+            <w:r>
+              <w:rPr>
+                <w:color w:val="FF0000"/>
+              </w:rPr>
               <w:t xml:space="preserve">L’orologio del sistema è arrivato alle </w:t>
             </w:r>
             <w:r>
+              <w:rPr>
+                <w:color w:val="FF0000"/>
+              </w:rPr>
               <w:t>0</w:t>
             </w:r>
             <w:r>
+              <w:rPr>
+                <w:color w:val="FF0000"/>
+              </w:rPr>
               <w:t>9:00</w:t>
             </w:r>
           </w:p>
@@ -3774,7 +4991,13 @@
             </w:r>
             <w:proofErr w:type="spellEnd"/>
             <w:r>
-              <w:t>] alle23:59.</w:t>
+              <w:t>] alle</w:t>
+            </w:r>
+            <w:r>
+              <w:t xml:space="preserve"> </w:t>
+            </w:r>
+            <w:r>
+              <w:t>23:59.</w:t>
             </w:r>
             <w:r>
               <w:t xml:space="preserve"> È pregato di rimediare al più presto.”</w:t>
@@ -3817,87 +5040,87 @@
 <w:numbering xmlns:wpc="http://schemas.microsoft.com/office/word/2010/wordprocessingCanvas" xmlns:cx="http://schemas.microsoft.com/office/drawing/2014/chartex" xmlns:cx1="http://schemas.microsoft.com/office/drawing/2015/9/8/chartex" xmlns:cx2="http://schemas.microsoft.com/office/drawing/2015/10/21/chartex" xmlns:cx3="http://schemas.microsoft.com/office/drawing/2016/5/9/chartex" xmlns:cx4="http://schemas.microsoft.com/office/drawing/2016/5/10/chartex" xmlns:cx5="http://schemas.microsoft.com/office/drawing/2016/5/11/chartex" xmlns:cx6="http://schemas.microsoft.com/office/drawing/2016/5/12/chartex" xmlns:cx7="http://schemas.microsoft.com/office/drawing/2016/5/13/chartex" xmlns:cx8="http://schemas.microsoft.com/office/drawing/2016/5/14/chartex" xmlns:mc="http://schemas.openxmlformats.org/markup-compatibility/2006" xmlns:aink="http://schemas.microsoft.com/office/drawing/2016/ink" xmlns:am3d="http://schemas.microsoft.com/office/drawing/2017/model3d" xmlns:o="urn:schemas-microsoft-com:office:office" xmlns:oel="http://schemas.microsoft.com/office/2019/extlst" xmlns:r="http://schemas.openxmlformats.org/officeDocument/2006/relationships" xmlns:m="http://schemas.openxmlformats.org/officeDocument/2006/math" xmlns:v="urn:schemas-microsoft-com:vml" xmlns:wp14="http://schemas.microsoft.com/office/word/2010/wordprocessingDrawing" xmlns:wp="http://schemas.openxmlformats.org/drawingml/2006/wordprocessingDrawing" xmlns:w10="urn:schemas-microsoft-com:office:word" xmlns:w="http://schemas.openxmlformats.org/wordprocessingml/2006/main" xmlns:w14="http://schemas.microsoft.com/office/word/2010/wordml" xmlns:w15="http://schemas.microsoft.com/office/word/2012/wordml" xmlns:w16cex="http://schemas.microsoft.com/office/word/2018/wordml/cex" xmlns:w16cid="http://schemas.microsoft.com/office/word/2016/wordml/cid" xmlns:w16="http://schemas.microsoft.com/office/word/2018/wordml" xmlns:w16du="http://schemas.microsoft.com/office/word/2023/wordml/word16du" xmlns:w16sdtdh="http://schemas.microsoft.com/office/word/2020/wordml/sdtdatahash" xmlns:w16sdtfl="http://schemas.microsoft.com/office/word/2024/wordml/sdtformatlock" xmlns:w16se="http://schemas.microsoft.com/office/word/2015/wordml/symex" xmlns:wpg="http://schemas.microsoft.com/office/word/2010/wordprocessingGroup" xmlns:wpi="http://schemas.microsoft.com/office/word/2010/wordprocessingInk" xmlns:wne="http://schemas.microsoft.com/office/word/2006/wordml" xmlns:wps="http://schemas.microsoft.com/office/word/2010/wordprocessingShape" mc:Ignorable="w14 w15 w16se w16cid w16 w16cex w16sdtdh w16sdtfl w16du wp14">
   <w:abstractNum w:abstractNumId="0" w15:restartNumberingAfterBreak="0">
     <w:nsid w:val="12B264CC"/>
-    <w:multiLevelType w:val="hybridMultilevel"/>
-    <w:tmpl w:val="783053DE"/>
-    <w:lvl w:ilvl="0" w:tplc="0410000F">
+    <w:multiLevelType w:val="multilevel"/>
+    <w:tmpl w:val="0410001F"/>
+    <w:lvl w:ilvl="0">
       <w:start w:val="1"/>
       <w:numFmt w:val="decimal"/>
       <w:lvlText w:val="%1."/>
       <w:lvlJc w:val="left"/>
       <w:pPr>
-        <w:ind w:left="720" w:hanging="360"/>
-      </w:pPr>
-    </w:lvl>
-    <w:lvl w:ilvl="1" w:tplc="04100019" w:tentative="1">
-      <w:start w:val="1"/>
-      <w:numFmt w:val="lowerLetter"/>
-      <w:lvlText w:val="%2."/>
-      <w:lvlJc w:val="left"/>
-      <w:pPr>
-        <w:ind w:left="1440" w:hanging="360"/>
-      </w:pPr>
-    </w:lvl>
-    <w:lvl w:ilvl="2" w:tplc="0410001B" w:tentative="1">
-      <w:start w:val="1"/>
-      <w:numFmt w:val="lowerRoman"/>
-      <w:lvlText w:val="%3."/>
-      <w:lvlJc w:val="right"/>
-      <w:pPr>
-        <w:ind w:left="2160" w:hanging="180"/>
-      </w:pPr>
-    </w:lvl>
-    <w:lvl w:ilvl="3" w:tplc="0410000F" w:tentative="1">
-      <w:start w:val="1"/>
-      <w:numFmt w:val="decimal"/>
-      <w:lvlText w:val="%4."/>
-      <w:lvlJc w:val="left"/>
-      <w:pPr>
-        <w:ind w:left="2880" w:hanging="360"/>
-      </w:pPr>
-    </w:lvl>
-    <w:lvl w:ilvl="4" w:tplc="04100019" w:tentative="1">
-      <w:start w:val="1"/>
-      <w:numFmt w:val="lowerLetter"/>
-      <w:lvlText w:val="%5."/>
-      <w:lvlJc w:val="left"/>
-      <w:pPr>
-        <w:ind w:left="3600" w:hanging="360"/>
-      </w:pPr>
-    </w:lvl>
-    <w:lvl w:ilvl="5" w:tplc="0410001B" w:tentative="1">
-      <w:start w:val="1"/>
-      <w:numFmt w:val="lowerRoman"/>
-      <w:lvlText w:val="%6."/>
-      <w:lvlJc w:val="right"/>
-      <w:pPr>
-        <w:ind w:left="4320" w:hanging="180"/>
-      </w:pPr>
-    </w:lvl>
-    <w:lvl w:ilvl="6" w:tplc="0410000F" w:tentative="1">
-      <w:start w:val="1"/>
-      <w:numFmt w:val="decimal"/>
-      <w:lvlText w:val="%7."/>
-      <w:lvlJc w:val="left"/>
-      <w:pPr>
-        <w:ind w:left="5040" w:hanging="360"/>
-      </w:pPr>
-    </w:lvl>
-    <w:lvl w:ilvl="7" w:tplc="04100019" w:tentative="1">
-      <w:start w:val="1"/>
-      <w:numFmt w:val="lowerLetter"/>
-      <w:lvlText w:val="%8."/>
-      <w:lvlJc w:val="left"/>
-      <w:pPr>
-        <w:ind w:left="5760" w:hanging="360"/>
-      </w:pPr>
-    </w:lvl>
-    <w:lvl w:ilvl="8" w:tplc="0410001B" w:tentative="1">
-      <w:start w:val="1"/>
-      <w:numFmt w:val="lowerRoman"/>
-      <w:lvlText w:val="%9."/>
-      <w:lvlJc w:val="right"/>
-      <w:pPr>
-        <w:ind w:left="6480" w:hanging="180"/>
+        <w:ind w:left="360" w:hanging="360"/>
+      </w:pPr>
+    </w:lvl>
+    <w:lvl w:ilvl="1">
+      <w:start w:val="1"/>
+      <w:numFmt w:val="decimal"/>
+      <w:lvlText w:val="%1.%2."/>
+      <w:lvlJc w:val="left"/>
+      <w:pPr>
+        <w:ind w:left="792" w:hanging="432"/>
+      </w:pPr>
+    </w:lvl>
+    <w:lvl w:ilvl="2">
+      <w:start w:val="1"/>
+      <w:numFmt w:val="decimal"/>
+      <w:lvlText w:val="%1.%2.%3."/>
+      <w:lvlJc w:val="left"/>
+      <w:pPr>
+        <w:ind w:left="1224" w:hanging="504"/>
+      </w:pPr>
+    </w:lvl>
+    <w:lvl w:ilvl="3">
+      <w:start w:val="1"/>
+      <w:numFmt w:val="decimal"/>
+      <w:lvlText w:val="%1.%2.%3.%4."/>
+      <w:lvlJc w:val="left"/>
+      <w:pPr>
+        <w:ind w:left="1728" w:hanging="648"/>
+      </w:pPr>
+    </w:lvl>
+    <w:lvl w:ilvl="4">
+      <w:start w:val="1"/>
+      <w:numFmt w:val="decimal"/>
+      <w:lvlText w:val="%1.%2.%3.%4.%5."/>
+      <w:lvlJc w:val="left"/>
+      <w:pPr>
+        <w:ind w:left="2232" w:hanging="792"/>
+      </w:pPr>
+    </w:lvl>
+    <w:lvl w:ilvl="5">
+      <w:start w:val="1"/>
+      <w:numFmt w:val="decimal"/>
+      <w:lvlText w:val="%1.%2.%3.%4.%5.%6."/>
+      <w:lvlJc w:val="left"/>
+      <w:pPr>
+        <w:ind w:left="2736" w:hanging="936"/>
+      </w:pPr>
+    </w:lvl>
+    <w:lvl w:ilvl="6">
+      <w:start w:val="1"/>
+      <w:numFmt w:val="decimal"/>
+      <w:lvlText w:val="%1.%2.%3.%4.%5.%6.%7."/>
+      <w:lvlJc w:val="left"/>
+      <w:pPr>
+        <w:ind w:left="3240" w:hanging="1080"/>
+      </w:pPr>
+    </w:lvl>
+    <w:lvl w:ilvl="7">
+      <w:start w:val="1"/>
+      <w:numFmt w:val="decimal"/>
+      <w:lvlText w:val="%1.%2.%3.%4.%5.%6.%7.%8."/>
+      <w:lvlJc w:val="left"/>
+      <w:pPr>
+        <w:ind w:left="3744" w:hanging="1224"/>
+      </w:pPr>
+    </w:lvl>
+    <w:lvl w:ilvl="8">
+      <w:start w:val="1"/>
+      <w:numFmt w:val="decimal"/>
+      <w:lvlText w:val="%1.%2.%3.%4.%5.%6.%7.%8.%9."/>
+      <w:lvlJc w:val="left"/>
+      <w:pPr>
+        <w:ind w:left="4320" w:hanging="1440"/>
       </w:pPr>
     </w:lvl>
   </w:abstractNum>
@@ -4212,6 +5435,523 @@
     </w:lvl>
   </w:abstractNum>
   <w:abstractNum w:abstractNumId="4" w15:restartNumberingAfterBreak="0">
+    <w:nsid w:val="26B822F3"/>
+    <w:multiLevelType w:val="multilevel"/>
+    <w:tmpl w:val="F960A0F0"/>
+    <w:lvl w:ilvl="0">
+      <w:start w:val="5"/>
+      <w:numFmt w:val="decimal"/>
+      <w:lvlText w:val="%1"/>
+      <w:lvlJc w:val="left"/>
+      <w:pPr>
+        <w:ind w:left="360" w:hanging="360"/>
+      </w:pPr>
+      <w:rPr>
+        <w:rFonts w:hint="default"/>
+      </w:rPr>
+    </w:lvl>
+    <w:lvl w:ilvl="1">
+      <w:start w:val="1"/>
+      <w:numFmt w:val="decimal"/>
+      <w:lvlText w:val="%1.%2"/>
+      <w:lvlJc w:val="left"/>
+      <w:pPr>
+        <w:ind w:left="1152" w:hanging="360"/>
+      </w:pPr>
+      <w:rPr>
+        <w:rFonts w:hint="default"/>
+      </w:rPr>
+    </w:lvl>
+    <w:lvl w:ilvl="2">
+      <w:start w:val="1"/>
+      <w:numFmt w:val="decimal"/>
+      <w:lvlText w:val="%1.%2.%3"/>
+      <w:lvlJc w:val="left"/>
+      <w:pPr>
+        <w:ind w:left="2304" w:hanging="720"/>
+      </w:pPr>
+      <w:rPr>
+        <w:rFonts w:hint="default"/>
+      </w:rPr>
+    </w:lvl>
+    <w:lvl w:ilvl="3">
+      <w:start w:val="1"/>
+      <w:numFmt w:val="decimal"/>
+      <w:lvlText w:val="%1.%2.%3.%4"/>
+      <w:lvlJc w:val="left"/>
+      <w:pPr>
+        <w:ind w:left="3456" w:hanging="1080"/>
+      </w:pPr>
+      <w:rPr>
+        <w:rFonts w:hint="default"/>
+      </w:rPr>
+    </w:lvl>
+    <w:lvl w:ilvl="4">
+      <w:start w:val="1"/>
+      <w:numFmt w:val="decimal"/>
+      <w:lvlText w:val="%1.%2.%3.%4.%5"/>
+      <w:lvlJc w:val="left"/>
+      <w:pPr>
+        <w:ind w:left="4248" w:hanging="1080"/>
+      </w:pPr>
+      <w:rPr>
+        <w:rFonts w:hint="default"/>
+      </w:rPr>
+    </w:lvl>
+    <w:lvl w:ilvl="5">
+      <w:start w:val="1"/>
+      <w:numFmt w:val="decimal"/>
+      <w:lvlText w:val="%1.%2.%3.%4.%5.%6"/>
+      <w:lvlJc w:val="left"/>
+      <w:pPr>
+        <w:ind w:left="5400" w:hanging="1440"/>
+      </w:pPr>
+      <w:rPr>
+        <w:rFonts w:hint="default"/>
+      </w:rPr>
+    </w:lvl>
+    <w:lvl w:ilvl="6">
+      <w:start w:val="1"/>
+      <w:numFmt w:val="decimal"/>
+      <w:lvlText w:val="%1.%2.%3.%4.%5.%6.%7"/>
+      <w:lvlJc w:val="left"/>
+      <w:pPr>
+        <w:ind w:left="6192" w:hanging="1440"/>
+      </w:pPr>
+      <w:rPr>
+        <w:rFonts w:hint="default"/>
+      </w:rPr>
+    </w:lvl>
+    <w:lvl w:ilvl="7">
+      <w:start w:val="1"/>
+      <w:numFmt w:val="decimal"/>
+      <w:lvlText w:val="%1.%2.%3.%4.%5.%6.%7.%8"/>
+      <w:lvlJc w:val="left"/>
+      <w:pPr>
+        <w:ind w:left="7344" w:hanging="1800"/>
+      </w:pPr>
+      <w:rPr>
+        <w:rFonts w:hint="default"/>
+      </w:rPr>
+    </w:lvl>
+    <w:lvl w:ilvl="8">
+      <w:start w:val="1"/>
+      <w:numFmt w:val="decimal"/>
+      <w:lvlText w:val="%1.%2.%3.%4.%5.%6.%7.%8.%9"/>
+      <w:lvlJc w:val="left"/>
+      <w:pPr>
+        <w:ind w:left="8136" w:hanging="1800"/>
+      </w:pPr>
+      <w:rPr>
+        <w:rFonts w:hint="default"/>
+      </w:rPr>
+    </w:lvl>
+  </w:abstractNum>
+  <w:abstractNum w:abstractNumId="5" w15:restartNumberingAfterBreak="0">
+    <w:nsid w:val="298A5484"/>
+    <w:multiLevelType w:val="multilevel"/>
+    <w:tmpl w:val="0410001F"/>
+    <w:lvl w:ilvl="0">
+      <w:start w:val="1"/>
+      <w:numFmt w:val="decimal"/>
+      <w:lvlText w:val="%1."/>
+      <w:lvlJc w:val="left"/>
+      <w:pPr>
+        <w:ind w:left="360" w:hanging="360"/>
+      </w:pPr>
+      <w:rPr>
+        <w:rFonts w:hint="default"/>
+      </w:rPr>
+    </w:lvl>
+    <w:lvl w:ilvl="1">
+      <w:start w:val="1"/>
+      <w:numFmt w:val="decimal"/>
+      <w:lvlText w:val="%1.%2."/>
+      <w:lvlJc w:val="left"/>
+      <w:pPr>
+        <w:ind w:left="792" w:hanging="432"/>
+      </w:pPr>
+    </w:lvl>
+    <w:lvl w:ilvl="2">
+      <w:start w:val="1"/>
+      <w:numFmt w:val="decimal"/>
+      <w:lvlText w:val="%1.%2.%3."/>
+      <w:lvlJc w:val="left"/>
+      <w:pPr>
+        <w:ind w:left="1224" w:hanging="504"/>
+      </w:pPr>
+    </w:lvl>
+    <w:lvl w:ilvl="3">
+      <w:start w:val="1"/>
+      <w:numFmt w:val="decimal"/>
+      <w:lvlText w:val="%1.%2.%3.%4."/>
+      <w:lvlJc w:val="left"/>
+      <w:pPr>
+        <w:ind w:left="1728" w:hanging="648"/>
+      </w:pPr>
+    </w:lvl>
+    <w:lvl w:ilvl="4">
+      <w:start w:val="1"/>
+      <w:numFmt w:val="decimal"/>
+      <w:lvlText w:val="%1.%2.%3.%4.%5."/>
+      <w:lvlJc w:val="left"/>
+      <w:pPr>
+        <w:ind w:left="2232" w:hanging="792"/>
+      </w:pPr>
+    </w:lvl>
+    <w:lvl w:ilvl="5">
+      <w:start w:val="1"/>
+      <w:numFmt w:val="decimal"/>
+      <w:lvlText w:val="%1.%2.%3.%4.%5.%6."/>
+      <w:lvlJc w:val="left"/>
+      <w:pPr>
+        <w:ind w:left="2736" w:hanging="936"/>
+      </w:pPr>
+    </w:lvl>
+    <w:lvl w:ilvl="6">
+      <w:start w:val="1"/>
+      <w:numFmt w:val="decimal"/>
+      <w:lvlText w:val="%1.%2.%3.%4.%5.%6.%7."/>
+      <w:lvlJc w:val="left"/>
+      <w:pPr>
+        <w:ind w:left="3240" w:hanging="1080"/>
+      </w:pPr>
+    </w:lvl>
+    <w:lvl w:ilvl="7">
+      <w:start w:val="1"/>
+      <w:numFmt w:val="decimal"/>
+      <w:lvlText w:val="%1.%2.%3.%4.%5.%6.%7.%8."/>
+      <w:lvlJc w:val="left"/>
+      <w:pPr>
+        <w:ind w:left="3744" w:hanging="1224"/>
+      </w:pPr>
+    </w:lvl>
+    <w:lvl w:ilvl="8">
+      <w:start w:val="1"/>
+      <w:numFmt w:val="decimal"/>
+      <w:lvlText w:val="%1.%2.%3.%4.%5.%6.%7.%8.%9."/>
+      <w:lvlJc w:val="left"/>
+      <w:pPr>
+        <w:ind w:left="4320" w:hanging="1440"/>
+      </w:pPr>
+    </w:lvl>
+  </w:abstractNum>
+  <w:abstractNum w:abstractNumId="6" w15:restartNumberingAfterBreak="0">
+    <w:nsid w:val="41C604F9"/>
+    <w:multiLevelType w:val="hybridMultilevel"/>
+    <w:tmpl w:val="B44C41D6"/>
+    <w:lvl w:ilvl="0" w:tplc="0410000F">
+      <w:start w:val="1"/>
+      <w:numFmt w:val="decimal"/>
+      <w:lvlText w:val="%1."/>
+      <w:lvlJc w:val="left"/>
+      <w:pPr>
+        <w:ind w:left="720" w:hanging="360"/>
+      </w:pPr>
+      <w:rPr>
+        <w:rFonts w:hint="default"/>
+      </w:rPr>
+    </w:lvl>
+    <w:lvl w:ilvl="1" w:tplc="04100019" w:tentative="1">
+      <w:start w:val="1"/>
+      <w:numFmt w:val="lowerLetter"/>
+      <w:lvlText w:val="%2."/>
+      <w:lvlJc w:val="left"/>
+      <w:pPr>
+        <w:ind w:left="1440" w:hanging="360"/>
+      </w:pPr>
+    </w:lvl>
+    <w:lvl w:ilvl="2" w:tplc="0410001B" w:tentative="1">
+      <w:start w:val="1"/>
+      <w:numFmt w:val="lowerRoman"/>
+      <w:lvlText w:val="%3."/>
+      <w:lvlJc w:val="right"/>
+      <w:pPr>
+        <w:ind w:left="2160" w:hanging="180"/>
+      </w:pPr>
+    </w:lvl>
+    <w:lvl w:ilvl="3" w:tplc="0410000F" w:tentative="1">
+      <w:start w:val="1"/>
+      <w:numFmt w:val="decimal"/>
+      <w:lvlText w:val="%4."/>
+      <w:lvlJc w:val="left"/>
+      <w:pPr>
+        <w:ind w:left="2880" w:hanging="360"/>
+      </w:pPr>
+    </w:lvl>
+    <w:lvl w:ilvl="4" w:tplc="04100019" w:tentative="1">
+      <w:start w:val="1"/>
+      <w:numFmt w:val="lowerLetter"/>
+      <w:lvlText w:val="%5."/>
+      <w:lvlJc w:val="left"/>
+      <w:pPr>
+        <w:ind w:left="3600" w:hanging="360"/>
+      </w:pPr>
+    </w:lvl>
+    <w:lvl w:ilvl="5" w:tplc="0410001B" w:tentative="1">
+      <w:start w:val="1"/>
+      <w:numFmt w:val="lowerRoman"/>
+      <w:lvlText w:val="%6."/>
+      <w:lvlJc w:val="right"/>
+      <w:pPr>
+        <w:ind w:left="4320" w:hanging="180"/>
+      </w:pPr>
+    </w:lvl>
+    <w:lvl w:ilvl="6" w:tplc="0410000F" w:tentative="1">
+      <w:start w:val="1"/>
+      <w:numFmt w:val="decimal"/>
+      <w:lvlText w:val="%7."/>
+      <w:lvlJc w:val="left"/>
+      <w:pPr>
+        <w:ind w:left="5040" w:hanging="360"/>
+      </w:pPr>
+    </w:lvl>
+    <w:lvl w:ilvl="7" w:tplc="04100019" w:tentative="1">
+      <w:start w:val="1"/>
+      <w:numFmt w:val="lowerLetter"/>
+      <w:lvlText w:val="%8."/>
+      <w:lvlJc w:val="left"/>
+      <w:pPr>
+        <w:ind w:left="5760" w:hanging="360"/>
+      </w:pPr>
+    </w:lvl>
+    <w:lvl w:ilvl="8" w:tplc="0410001B" w:tentative="1">
+      <w:start w:val="1"/>
+      <w:numFmt w:val="lowerRoman"/>
+      <w:lvlText w:val="%9."/>
+      <w:lvlJc w:val="right"/>
+      <w:pPr>
+        <w:ind w:left="6480" w:hanging="180"/>
+      </w:pPr>
+    </w:lvl>
+  </w:abstractNum>
+  <w:abstractNum w:abstractNumId="7" w15:restartNumberingAfterBreak="0">
+    <w:nsid w:val="472F1640"/>
+    <w:multiLevelType w:val="multilevel"/>
+    <w:tmpl w:val="B2A04640"/>
+    <w:lvl w:ilvl="0">
+      <w:start w:val="4"/>
+      <w:numFmt w:val="decimal"/>
+      <w:lvlText w:val="%1"/>
+      <w:lvlJc w:val="left"/>
+      <w:pPr>
+        <w:ind w:left="360" w:hanging="360"/>
+      </w:pPr>
+      <w:rPr>
+        <w:rFonts w:hint="default"/>
+      </w:rPr>
+    </w:lvl>
+    <w:lvl w:ilvl="1">
+      <w:start w:val="1"/>
+      <w:numFmt w:val="decimal"/>
+      <w:lvlText w:val="%1.%2"/>
+      <w:lvlJc w:val="left"/>
+      <w:pPr>
+        <w:ind w:left="360" w:hanging="360"/>
+      </w:pPr>
+      <w:rPr>
+        <w:rFonts w:hint="default"/>
+      </w:rPr>
+    </w:lvl>
+    <w:lvl w:ilvl="2">
+      <w:start w:val="1"/>
+      <w:numFmt w:val="decimal"/>
+      <w:lvlText w:val="%1.%2.%3"/>
+      <w:lvlJc w:val="left"/>
+      <w:pPr>
+        <w:ind w:left="720" w:hanging="720"/>
+      </w:pPr>
+      <w:rPr>
+        <w:rFonts w:hint="default"/>
+      </w:rPr>
+    </w:lvl>
+    <w:lvl w:ilvl="3">
+      <w:start w:val="1"/>
+      <w:numFmt w:val="decimal"/>
+      <w:lvlText w:val="%1.%2.%3.%4"/>
+      <w:lvlJc w:val="left"/>
+      <w:pPr>
+        <w:ind w:left="1080" w:hanging="1080"/>
+      </w:pPr>
+      <w:rPr>
+        <w:rFonts w:hint="default"/>
+      </w:rPr>
+    </w:lvl>
+    <w:lvl w:ilvl="4">
+      <w:start w:val="1"/>
+      <w:numFmt w:val="decimal"/>
+      <w:lvlText w:val="%1.%2.%3.%4.%5"/>
+      <w:lvlJc w:val="left"/>
+      <w:pPr>
+        <w:ind w:left="1080" w:hanging="1080"/>
+      </w:pPr>
+      <w:rPr>
+        <w:rFonts w:hint="default"/>
+      </w:rPr>
+    </w:lvl>
+    <w:lvl w:ilvl="5">
+      <w:start w:val="1"/>
+      <w:numFmt w:val="decimal"/>
+      <w:lvlText w:val="%1.%2.%3.%4.%5.%6"/>
+      <w:lvlJc w:val="left"/>
+      <w:pPr>
+        <w:ind w:left="1440" w:hanging="1440"/>
+      </w:pPr>
+      <w:rPr>
+        <w:rFonts w:hint="default"/>
+      </w:rPr>
+    </w:lvl>
+    <w:lvl w:ilvl="6">
+      <w:start w:val="1"/>
+      <w:numFmt w:val="decimal"/>
+      <w:lvlText w:val="%1.%2.%3.%4.%5.%6.%7"/>
+      <w:lvlJc w:val="left"/>
+      <w:pPr>
+        <w:ind w:left="1440" w:hanging="1440"/>
+      </w:pPr>
+      <w:rPr>
+        <w:rFonts w:hint="default"/>
+      </w:rPr>
+    </w:lvl>
+    <w:lvl w:ilvl="7">
+      <w:start w:val="1"/>
+      <w:numFmt w:val="decimal"/>
+      <w:lvlText w:val="%1.%2.%3.%4.%5.%6.%7.%8"/>
+      <w:lvlJc w:val="left"/>
+      <w:pPr>
+        <w:ind w:left="1800" w:hanging="1800"/>
+      </w:pPr>
+      <w:rPr>
+        <w:rFonts w:hint="default"/>
+      </w:rPr>
+    </w:lvl>
+    <w:lvl w:ilvl="8">
+      <w:start w:val="1"/>
+      <w:numFmt w:val="decimal"/>
+      <w:lvlText w:val="%1.%2.%3.%4.%5.%6.%7.%8.%9"/>
+      <w:lvlJc w:val="left"/>
+      <w:pPr>
+        <w:ind w:left="1800" w:hanging="1800"/>
+      </w:pPr>
+      <w:rPr>
+        <w:rFonts w:hint="default"/>
+      </w:rPr>
+    </w:lvl>
+  </w:abstractNum>
+  <w:abstractNum w:abstractNumId="8" w15:restartNumberingAfterBreak="0">
+    <w:nsid w:val="5737173D"/>
+    <w:multiLevelType w:val="multilevel"/>
+    <w:tmpl w:val="5C22166A"/>
+    <w:lvl w:ilvl="0">
+      <w:start w:val="4"/>
+      <w:numFmt w:val="decimal"/>
+      <w:lvlText w:val="%1"/>
+      <w:lvlJc w:val="left"/>
+      <w:pPr>
+        <w:ind w:left="360" w:hanging="360"/>
+      </w:pPr>
+      <w:rPr>
+        <w:rFonts w:hint="default"/>
+      </w:rPr>
+    </w:lvl>
+    <w:lvl w:ilvl="1">
+      <w:start w:val="1"/>
+      <w:numFmt w:val="decimal"/>
+      <w:lvlText w:val="%1.%2"/>
+      <w:lvlJc w:val="left"/>
+      <w:pPr>
+        <w:ind w:left="1152" w:hanging="360"/>
+      </w:pPr>
+      <w:rPr>
+        <w:rFonts w:hint="default"/>
+      </w:rPr>
+    </w:lvl>
+    <w:lvl w:ilvl="2">
+      <w:start w:val="1"/>
+      <w:numFmt w:val="decimal"/>
+      <w:lvlText w:val="%1.%2.%3"/>
+      <w:lvlJc w:val="left"/>
+      <w:pPr>
+        <w:ind w:left="2304" w:hanging="720"/>
+      </w:pPr>
+      <w:rPr>
+        <w:rFonts w:hint="default"/>
+      </w:rPr>
+    </w:lvl>
+    <w:lvl w:ilvl="3">
+      <w:start w:val="1"/>
+      <w:numFmt w:val="decimal"/>
+      <w:lvlText w:val="%1.%2.%3.%4"/>
+      <w:lvlJc w:val="left"/>
+      <w:pPr>
+        <w:ind w:left="3456" w:hanging="1080"/>
+      </w:pPr>
+      <w:rPr>
+        <w:rFonts w:hint="default"/>
+      </w:rPr>
+    </w:lvl>
+    <w:lvl w:ilvl="4">
+      <w:start w:val="1"/>
+      <w:numFmt w:val="decimal"/>
+      <w:lvlText w:val="%1.%2.%3.%4.%5"/>
+      <w:lvlJc w:val="left"/>
+      <w:pPr>
+        <w:ind w:left="4248" w:hanging="1080"/>
+      </w:pPr>
+      <w:rPr>
+        <w:rFonts w:hint="default"/>
+      </w:rPr>
+    </w:lvl>
+    <w:lvl w:ilvl="5">
+      <w:start w:val="1"/>
+      <w:numFmt w:val="decimal"/>
+      <w:lvlText w:val="%1.%2.%3.%4.%5.%6"/>
+      <w:lvlJc w:val="left"/>
+      <w:pPr>
+        <w:ind w:left="5400" w:hanging="1440"/>
+      </w:pPr>
+      <w:rPr>
+        <w:rFonts w:hint="default"/>
+      </w:rPr>
+    </w:lvl>
+    <w:lvl w:ilvl="6">
+      <w:start w:val="1"/>
+      <w:numFmt w:val="decimal"/>
+      <w:lvlText w:val="%1.%2.%3.%4.%5.%6.%7"/>
+      <w:lvlJc w:val="left"/>
+      <w:pPr>
+        <w:ind w:left="6192" w:hanging="1440"/>
+      </w:pPr>
+      <w:rPr>
+        <w:rFonts w:hint="default"/>
+      </w:rPr>
+    </w:lvl>
+    <w:lvl w:ilvl="7">
+      <w:start w:val="1"/>
+      <w:numFmt w:val="decimal"/>
+      <w:lvlText w:val="%1.%2.%3.%4.%5.%6.%7.%8"/>
+      <w:lvlJc w:val="left"/>
+      <w:pPr>
+        <w:ind w:left="7344" w:hanging="1800"/>
+      </w:pPr>
+      <w:rPr>
+        <w:rFonts w:hint="default"/>
+      </w:rPr>
+    </w:lvl>
+    <w:lvl w:ilvl="8">
+      <w:start w:val="1"/>
+      <w:numFmt w:val="decimal"/>
+      <w:lvlText w:val="%1.%2.%3.%4.%5.%6.%7.%8.%9"/>
+      <w:lvlJc w:val="left"/>
+      <w:pPr>
+        <w:ind w:left="8136" w:hanging="1800"/>
+      </w:pPr>
+      <w:rPr>
+        <w:rFonts w:hint="default"/>
+      </w:rPr>
+    </w:lvl>
+  </w:abstractNum>
+  <w:abstractNum w:abstractNumId="9" w15:restartNumberingAfterBreak="0">
     <w:nsid w:val="58003C65"/>
     <w:multiLevelType w:val="hybridMultilevel"/>
     <w:tmpl w:val="389C4C3A"/>
@@ -4297,7 +6037,7 @@
       </w:pPr>
     </w:lvl>
   </w:abstractNum>
-  <w:abstractNum w:abstractNumId="5" w15:restartNumberingAfterBreak="0">
+  <w:abstractNum w:abstractNumId="10" w15:restartNumberingAfterBreak="0">
     <w:nsid w:val="584E6016"/>
     <w:multiLevelType w:val="multilevel"/>
     <w:tmpl w:val="0410001F"/>
@@ -4383,7 +6123,206 @@
       </w:pPr>
     </w:lvl>
   </w:abstractNum>
-  <w:abstractNum w:abstractNumId="6" w15:restartNumberingAfterBreak="0">
+  <w:abstractNum w:abstractNumId="11" w15:restartNumberingAfterBreak="0">
+    <w:nsid w:val="626E6848"/>
+    <w:multiLevelType w:val="multilevel"/>
+    <w:tmpl w:val="C54815AC"/>
+    <w:lvl w:ilvl="0">
+      <w:start w:val="5"/>
+      <w:numFmt w:val="decimal"/>
+      <w:lvlText w:val="%1"/>
+      <w:lvlJc w:val="left"/>
+      <w:pPr>
+        <w:ind w:left="360" w:hanging="360"/>
+      </w:pPr>
+      <w:rPr>
+        <w:rFonts w:hint="default"/>
+      </w:rPr>
+    </w:lvl>
+    <w:lvl w:ilvl="1">
+      <w:start w:val="1"/>
+      <w:numFmt w:val="decimal"/>
+      <w:lvlText w:val="%1.%2"/>
+      <w:lvlJc w:val="left"/>
+      <w:pPr>
+        <w:ind w:left="360" w:hanging="360"/>
+      </w:pPr>
+      <w:rPr>
+        <w:rFonts w:hint="default"/>
+      </w:rPr>
+    </w:lvl>
+    <w:lvl w:ilvl="2">
+      <w:start w:val="1"/>
+      <w:numFmt w:val="decimal"/>
+      <w:lvlText w:val="%1.%2.%3"/>
+      <w:lvlJc w:val="left"/>
+      <w:pPr>
+        <w:ind w:left="720" w:hanging="720"/>
+      </w:pPr>
+      <w:rPr>
+        <w:rFonts w:hint="default"/>
+      </w:rPr>
+    </w:lvl>
+    <w:lvl w:ilvl="3">
+      <w:start w:val="1"/>
+      <w:numFmt w:val="decimal"/>
+      <w:lvlText w:val="%1.%2.%3.%4"/>
+      <w:lvlJc w:val="left"/>
+      <w:pPr>
+        <w:ind w:left="1080" w:hanging="1080"/>
+      </w:pPr>
+      <w:rPr>
+        <w:rFonts w:hint="default"/>
+      </w:rPr>
+    </w:lvl>
+    <w:lvl w:ilvl="4">
+      <w:start w:val="1"/>
+      <w:numFmt w:val="decimal"/>
+      <w:lvlText w:val="%1.%2.%3.%4.%5"/>
+      <w:lvlJc w:val="left"/>
+      <w:pPr>
+        <w:ind w:left="1080" w:hanging="1080"/>
+      </w:pPr>
+      <w:rPr>
+        <w:rFonts w:hint="default"/>
+      </w:rPr>
+    </w:lvl>
+    <w:lvl w:ilvl="5">
+      <w:start w:val="1"/>
+      <w:numFmt w:val="decimal"/>
+      <w:lvlText w:val="%1.%2.%3.%4.%5.%6"/>
+      <w:lvlJc w:val="left"/>
+      <w:pPr>
+        <w:ind w:left="1440" w:hanging="1440"/>
+      </w:pPr>
+      <w:rPr>
+        <w:rFonts w:hint="default"/>
+      </w:rPr>
+    </w:lvl>
+    <w:lvl w:ilvl="6">
+      <w:start w:val="1"/>
+      <w:numFmt w:val="decimal"/>
+      <w:lvlText w:val="%1.%2.%3.%4.%5.%6.%7"/>
+      <w:lvlJc w:val="left"/>
+      <w:pPr>
+        <w:ind w:left="1440" w:hanging="1440"/>
+      </w:pPr>
+      <w:rPr>
+        <w:rFonts w:hint="default"/>
+      </w:rPr>
+    </w:lvl>
+    <w:lvl w:ilvl="7">
+      <w:start w:val="1"/>
+      <w:numFmt w:val="decimal"/>
+      <w:lvlText w:val="%1.%2.%3.%4.%5.%6.%7.%8"/>
+      <w:lvlJc w:val="left"/>
+      <w:pPr>
+        <w:ind w:left="1800" w:hanging="1800"/>
+      </w:pPr>
+      <w:rPr>
+        <w:rFonts w:hint="default"/>
+      </w:rPr>
+    </w:lvl>
+    <w:lvl w:ilvl="8">
+      <w:start w:val="1"/>
+      <w:numFmt w:val="decimal"/>
+      <w:lvlText w:val="%1.%2.%3.%4.%5.%6.%7.%8.%9"/>
+      <w:lvlJc w:val="left"/>
+      <w:pPr>
+        <w:ind w:left="1800" w:hanging="1800"/>
+      </w:pPr>
+      <w:rPr>
+        <w:rFonts w:hint="default"/>
+      </w:rPr>
+    </w:lvl>
+  </w:abstractNum>
+  <w:abstractNum w:abstractNumId="12" w15:restartNumberingAfterBreak="0">
+    <w:nsid w:val="6443312E"/>
+    <w:multiLevelType w:val="multilevel"/>
+    <w:tmpl w:val="0410001F"/>
+    <w:lvl w:ilvl="0">
+      <w:start w:val="1"/>
+      <w:numFmt w:val="decimal"/>
+      <w:lvlText w:val="%1."/>
+      <w:lvlJc w:val="left"/>
+      <w:pPr>
+        <w:ind w:left="360" w:hanging="360"/>
+      </w:pPr>
+    </w:lvl>
+    <w:lvl w:ilvl="1">
+      <w:start w:val="1"/>
+      <w:numFmt w:val="decimal"/>
+      <w:lvlText w:val="%1.%2."/>
+      <w:lvlJc w:val="left"/>
+      <w:pPr>
+        <w:ind w:left="792" w:hanging="432"/>
+      </w:pPr>
+    </w:lvl>
+    <w:lvl w:ilvl="2">
+      <w:start w:val="1"/>
+      <w:numFmt w:val="decimal"/>
+      <w:lvlText w:val="%1.%2.%3."/>
+      <w:lvlJc w:val="left"/>
+      <w:pPr>
+        <w:ind w:left="1224" w:hanging="504"/>
+      </w:pPr>
+    </w:lvl>
+    <w:lvl w:ilvl="3">
+      <w:start w:val="1"/>
+      <w:numFmt w:val="decimal"/>
+      <w:lvlText w:val="%1.%2.%3.%4."/>
+      <w:lvlJc w:val="left"/>
+      <w:pPr>
+        <w:ind w:left="1728" w:hanging="648"/>
+      </w:pPr>
+    </w:lvl>
+    <w:lvl w:ilvl="4">
+      <w:start w:val="1"/>
+      <w:numFmt w:val="decimal"/>
+      <w:lvlText w:val="%1.%2.%3.%4.%5."/>
+      <w:lvlJc w:val="left"/>
+      <w:pPr>
+        <w:ind w:left="2232" w:hanging="792"/>
+      </w:pPr>
+    </w:lvl>
+    <w:lvl w:ilvl="5">
+      <w:start w:val="1"/>
+      <w:numFmt w:val="decimal"/>
+      <w:lvlText w:val="%1.%2.%3.%4.%5.%6."/>
+      <w:lvlJc w:val="left"/>
+      <w:pPr>
+        <w:ind w:left="2736" w:hanging="936"/>
+      </w:pPr>
+    </w:lvl>
+    <w:lvl w:ilvl="6">
+      <w:start w:val="1"/>
+      <w:numFmt w:val="decimal"/>
+      <w:lvlText w:val="%1.%2.%3.%4.%5.%6.%7."/>
+      <w:lvlJc w:val="left"/>
+      <w:pPr>
+        <w:ind w:left="3240" w:hanging="1080"/>
+      </w:pPr>
+    </w:lvl>
+    <w:lvl w:ilvl="7">
+      <w:start w:val="1"/>
+      <w:numFmt w:val="decimal"/>
+      <w:lvlText w:val="%1.%2.%3.%4.%5.%6.%7.%8."/>
+      <w:lvlJc w:val="left"/>
+      <w:pPr>
+        <w:ind w:left="3744" w:hanging="1224"/>
+      </w:pPr>
+    </w:lvl>
+    <w:lvl w:ilvl="8">
+      <w:start w:val="1"/>
+      <w:numFmt w:val="decimal"/>
+      <w:lvlText w:val="%1.%2.%3.%4.%5.%6.%7.%8.%9."/>
+      <w:lvlJc w:val="left"/>
+      <w:pPr>
+        <w:ind w:left="4320" w:hanging="1440"/>
+      </w:pPr>
+    </w:lvl>
+  </w:abstractNum>
+  <w:abstractNum w:abstractNumId="13" w15:restartNumberingAfterBreak="0">
     <w:nsid w:val="66790281"/>
     <w:multiLevelType w:val="multilevel"/>
     <w:tmpl w:val="0410001F"/>
@@ -4469,11 +6408,124 @@
       </w:pPr>
     </w:lvl>
   </w:abstractNum>
+  <w:abstractNum w:abstractNumId="14" w15:restartNumberingAfterBreak="0">
+    <w:nsid w:val="7F7B5FAA"/>
+    <w:multiLevelType w:val="multilevel"/>
+    <w:tmpl w:val="B558A01E"/>
+    <w:lvl w:ilvl="0">
+      <w:start w:val="4"/>
+      <w:numFmt w:val="decimal"/>
+      <w:lvlText w:val="%1"/>
+      <w:lvlJc w:val="left"/>
+      <w:pPr>
+        <w:ind w:left="360" w:hanging="360"/>
+      </w:pPr>
+      <w:rPr>
+        <w:rFonts w:hint="default"/>
+      </w:rPr>
+    </w:lvl>
+    <w:lvl w:ilvl="1">
+      <w:start w:val="1"/>
+      <w:numFmt w:val="decimal"/>
+      <w:lvlText w:val="%1.%2"/>
+      <w:lvlJc w:val="left"/>
+      <w:pPr>
+        <w:ind w:left="720" w:hanging="360"/>
+      </w:pPr>
+      <w:rPr>
+        <w:rFonts w:hint="default"/>
+      </w:rPr>
+    </w:lvl>
+    <w:lvl w:ilvl="2">
+      <w:start w:val="1"/>
+      <w:numFmt w:val="decimal"/>
+      <w:lvlText w:val="%1.%2.%3"/>
+      <w:lvlJc w:val="left"/>
+      <w:pPr>
+        <w:ind w:left="1440" w:hanging="720"/>
+      </w:pPr>
+      <w:rPr>
+        <w:rFonts w:hint="default"/>
+      </w:rPr>
+    </w:lvl>
+    <w:lvl w:ilvl="3">
+      <w:start w:val="1"/>
+      <w:numFmt w:val="decimal"/>
+      <w:lvlText w:val="%1.%2.%3.%4"/>
+      <w:lvlJc w:val="left"/>
+      <w:pPr>
+        <w:ind w:left="2160" w:hanging="1080"/>
+      </w:pPr>
+      <w:rPr>
+        <w:rFonts w:hint="default"/>
+      </w:rPr>
+    </w:lvl>
+    <w:lvl w:ilvl="4">
+      <w:start w:val="1"/>
+      <w:numFmt w:val="decimal"/>
+      <w:lvlText w:val="%1.%2.%3.%4.%5"/>
+      <w:lvlJc w:val="left"/>
+      <w:pPr>
+        <w:ind w:left="2520" w:hanging="1080"/>
+      </w:pPr>
+      <w:rPr>
+        <w:rFonts w:hint="default"/>
+      </w:rPr>
+    </w:lvl>
+    <w:lvl w:ilvl="5">
+      <w:start w:val="1"/>
+      <w:numFmt w:val="decimal"/>
+      <w:lvlText w:val="%1.%2.%3.%4.%5.%6"/>
+      <w:lvlJc w:val="left"/>
+      <w:pPr>
+        <w:ind w:left="3240" w:hanging="1440"/>
+      </w:pPr>
+      <w:rPr>
+        <w:rFonts w:hint="default"/>
+      </w:rPr>
+    </w:lvl>
+    <w:lvl w:ilvl="6">
+      <w:start w:val="1"/>
+      <w:numFmt w:val="decimal"/>
+      <w:lvlText w:val="%1.%2.%3.%4.%5.%6.%7"/>
+      <w:lvlJc w:val="left"/>
+      <w:pPr>
+        <w:ind w:left="3600" w:hanging="1440"/>
+      </w:pPr>
+      <w:rPr>
+        <w:rFonts w:hint="default"/>
+      </w:rPr>
+    </w:lvl>
+    <w:lvl w:ilvl="7">
+      <w:start w:val="1"/>
+      <w:numFmt w:val="decimal"/>
+      <w:lvlText w:val="%1.%2.%3.%4.%5.%6.%7.%8"/>
+      <w:lvlJc w:val="left"/>
+      <w:pPr>
+        <w:ind w:left="4320" w:hanging="1800"/>
+      </w:pPr>
+      <w:rPr>
+        <w:rFonts w:hint="default"/>
+      </w:rPr>
+    </w:lvl>
+    <w:lvl w:ilvl="8">
+      <w:start w:val="1"/>
+      <w:numFmt w:val="decimal"/>
+      <w:lvlText w:val="%1.%2.%3.%4.%5.%6.%7.%8.%9"/>
+      <w:lvlJc w:val="left"/>
+      <w:pPr>
+        <w:ind w:left="4680" w:hanging="1800"/>
+      </w:pPr>
+      <w:rPr>
+        <w:rFonts w:hint="default"/>
+      </w:rPr>
+    </w:lvl>
+  </w:abstractNum>
   <w:num w:numId="1" w16cid:durableId="681933961">
-    <w:abstractNumId w:val="6"/>
+    <w:abstractNumId w:val="13"/>
   </w:num>
   <w:num w:numId="2" w16cid:durableId="248007553">
-    <w:abstractNumId w:val="4"/>
+    <w:abstractNumId w:val="9"/>
   </w:num>
   <w:num w:numId="3" w16cid:durableId="452017128">
     <w:abstractNumId w:val="1"/>
@@ -4482,13 +6534,37 @@
     <w:abstractNumId w:val="3"/>
   </w:num>
   <w:num w:numId="5" w16cid:durableId="62915882">
-    <w:abstractNumId w:val="5"/>
+    <w:abstractNumId w:val="10"/>
   </w:num>
   <w:num w:numId="6" w16cid:durableId="1102065050">
     <w:abstractNumId w:val="2"/>
   </w:num>
   <w:num w:numId="7" w16cid:durableId="630136480">
     <w:abstractNumId w:val="0"/>
+  </w:num>
+  <w:num w:numId="8" w16cid:durableId="1854881620">
+    <w:abstractNumId w:val="12"/>
+  </w:num>
+  <w:num w:numId="9" w16cid:durableId="1276446486">
+    <w:abstractNumId w:val="4"/>
+  </w:num>
+  <w:num w:numId="10" w16cid:durableId="389117100">
+    <w:abstractNumId w:val="8"/>
+  </w:num>
+  <w:num w:numId="11" w16cid:durableId="300815550">
+    <w:abstractNumId w:val="14"/>
+  </w:num>
+  <w:num w:numId="12" w16cid:durableId="1194802488">
+    <w:abstractNumId w:val="7"/>
+  </w:num>
+  <w:num w:numId="13" w16cid:durableId="1639917317">
+    <w:abstractNumId w:val="11"/>
+  </w:num>
+  <w:num w:numId="14" w16cid:durableId="1014267152">
+    <w:abstractNumId w:val="5"/>
+  </w:num>
+  <w:num w:numId="15" w16cid:durableId="1457139493">
+    <w:abstractNumId w:val="6"/>
   </w:num>
 </w:numbering>
 </file>
@@ -4893,7 +6969,7 @@
   <w:style w:type="paragraph" w:default="1" w:styleId="Normale">
     <w:name w:val="Normal"/>
     <w:qFormat/>
-    <w:rsid w:val="00E36718"/>
+    <w:rsid w:val="00AA4255"/>
     <w:pPr>
       <w:spacing w:after="160" w:line="276" w:lineRule="auto"/>
     </w:pPr>

</xml_diff>

<commit_message>
Sistemato flusso eventi con attore tempo
</commit_message>
<xml_diff>
--- a/Documenti/Descrizione attori coinvolti.docx
+++ b/Documenti/Descrizione attori coinvolti.docx
@@ -542,27 +542,7 @@
           <w:szCs w:val="36"/>
         </w:rPr>
         <w:lastRenderedPageBreak/>
-        <w:t xml:space="preserve">Descrizione </w:t>
-      </w:r>
-      <w:proofErr w:type="gramStart"/>
-      <w:r>
-        <w:rPr>
-          <w:b/>
-          <w:bCs/>
-          <w:sz w:val="36"/>
-          <w:szCs w:val="36"/>
-        </w:rPr>
-        <w:t>macro casi</w:t>
-      </w:r>
-      <w:proofErr w:type="gramEnd"/>
-      <w:r>
-        <w:rPr>
-          <w:b/>
-          <w:bCs/>
-          <w:sz w:val="36"/>
-          <w:szCs w:val="36"/>
-        </w:rPr>
-        <w:t xml:space="preserve"> d’uso – Vista d’insieme</w:t>
+        <w:t>Descrizione macro casi d’uso – Vista d’insieme</w:t>
       </w:r>
     </w:p>
     <w:p>
@@ -720,21 +700,7 @@
               <w:rPr>
                 <w:rFonts w:eastAsia="Aptos"/>
               </w:rPr>
-              <w:t xml:space="preserve">Questo macro-caso d’uso permette ai Chair di creare le conferenze e gestirne le scadenze, nonché </w:t>
-            </w:r>
-            <w:proofErr w:type="gramStart"/>
-            <w:r>
-              <w:rPr>
-                <w:rFonts w:eastAsia="Aptos"/>
-              </w:rPr>
-              <w:t>il rate</w:t>
-            </w:r>
-            <w:proofErr w:type="gramEnd"/>
-            <w:r>
-              <w:rPr>
-                <w:rFonts w:eastAsia="Aptos"/>
-              </w:rPr>
-              <w:t xml:space="preserve"> di approvazione e la scala del punteggio di ogni paper.</w:t>
+              <w:t>Questo macro-caso d’uso permette ai Chair di creare le conferenze e gestirne le scadenze, nonché il rate di approvazione e la scala del punteggio di ogni paper.</w:t>
             </w:r>
             <w:r>
               <w:rPr>
@@ -975,35 +941,7 @@
               <w:rPr>
                 <w:rFonts w:ascii="Aptos" w:eastAsia="Aptos" w:hAnsi="Aptos"/>
               </w:rPr>
-              <w:t xml:space="preserve">, revisori </w:t>
-            </w:r>
-            <w:proofErr w:type="gramStart"/>
-            <w:r>
-              <w:rPr>
-                <w:rFonts w:ascii="Aptos" w:eastAsia="Aptos" w:hAnsi="Aptos"/>
-              </w:rPr>
-              <w:t>ed</w:t>
-            </w:r>
-            <w:proofErr w:type="gramEnd"/>
-            <w:r>
-              <w:rPr>
-                <w:rFonts w:ascii="Aptos" w:eastAsia="Aptos" w:hAnsi="Aptos"/>
-              </w:rPr>
-              <w:t xml:space="preserve"> editori. </w:t>
-            </w:r>
-            <w:proofErr w:type="gramStart"/>
-            <w:r>
-              <w:rPr>
-                <w:rFonts w:ascii="Aptos" w:eastAsia="Aptos" w:hAnsi="Aptos"/>
-              </w:rPr>
-              <w:t>Ai revisore</w:t>
-            </w:r>
-            <w:proofErr w:type="gramEnd"/>
-            <w:r>
-              <w:rPr>
-                <w:rFonts w:ascii="Aptos" w:eastAsia="Aptos" w:hAnsi="Aptos"/>
-              </w:rPr>
-              <w:t xml:space="preserve"> di invitare sotto revisori. </w:t>
+              <w:t xml:space="preserve">, revisori ed editori. Ai revisore di invitare sotto revisori. </w:t>
             </w:r>
           </w:p>
           <w:p>
@@ -1027,21 +965,7 @@
               <w:rPr>
                 <w:rFonts w:ascii="Aptos" w:eastAsia="Aptos" w:hAnsi="Aptos"/>
               </w:rPr>
-              <w:t xml:space="preserve">Chair, revisore, sotto-revisore </w:t>
-            </w:r>
-            <w:proofErr w:type="gramStart"/>
-            <w:r>
-              <w:rPr>
-                <w:rFonts w:ascii="Aptos" w:eastAsia="Aptos" w:hAnsi="Aptos"/>
-              </w:rPr>
-              <w:t>ed</w:t>
-            </w:r>
-            <w:proofErr w:type="gramEnd"/>
-            <w:r>
-              <w:rPr>
-                <w:rFonts w:ascii="Aptos" w:eastAsia="Aptos" w:hAnsi="Aptos"/>
-              </w:rPr>
-              <w:t xml:space="preserve"> editore possono accettare o rifiutare gli inviti.</w:t>
+              <w:t>Chair, revisore, sotto-revisore ed editore possono accettare o rifiutare gli inviti.</w:t>
             </w:r>
           </w:p>
         </w:tc>
@@ -2492,10 +2416,7 @@
           </w:tcPr>
           <w:p>
             <w:r>
-              <w:t>Login</w:t>
-            </w:r>
-            <w:r>
-              <w:t xml:space="preserve"> Utente</w:t>
+              <w:t>Login Utente</w:t>
             </w:r>
           </w:p>
         </w:tc>
@@ -2517,10 +2438,7 @@
           </w:tcPr>
           <w:p>
             <w:r>
-              <w:t>LOG</w:t>
-            </w:r>
-            <w:r>
-              <w:t>_UTN</w:t>
+              <w:t>LOG_UTN</w:t>
             </w:r>
           </w:p>
         </w:tc>
@@ -2564,10 +2482,7 @@
           </w:tcPr>
           <w:p>
             <w:r>
-              <w:t xml:space="preserve">Il sistema ha mostrato a video la schermata di </w:t>
-            </w:r>
-            <w:r>
-              <w:t>login</w:t>
+              <w:t>Il sistema ha mostrato a video la schermata di login</w:t>
             </w:r>
           </w:p>
         </w:tc>
@@ -2596,13 +2511,7 @@
               </w:numPr>
             </w:pPr>
             <w:r>
-              <w:t xml:space="preserve">L’utente inserisce le credenziali con la quale si </w:t>
-            </w:r>
-            <w:r>
-              <w:t>è registrato nella piattaforma</w:t>
-            </w:r>
-            <w:r>
-              <w:t>.</w:t>
+              <w:t>L’utente inserisce le credenziali con la quale si è registrato nella piattaforma.</w:t>
             </w:r>
           </w:p>
           <w:p>
@@ -2626,25 +2535,7 @@
               </w:numPr>
             </w:pPr>
             <w:r>
-              <w:t>FINCHÉ i</w:t>
-            </w:r>
-            <w:r>
-              <w:t xml:space="preserve">l campo </w:t>
-            </w:r>
-            <w:r>
-              <w:t xml:space="preserve">dell’e-mail non </w:t>
-            </w:r>
-            <w:r>
-              <w:t>è</w:t>
-            </w:r>
-            <w:r>
-              <w:t xml:space="preserve"> compilat</w:t>
-            </w:r>
-            <w:r>
-              <w:t xml:space="preserve">o </w:t>
-            </w:r>
-            <w:r>
-              <w:t xml:space="preserve">oppure l’e-mail è in un formato </w:t>
+              <w:t xml:space="preserve">FINCHÉ il campo dell’e-mail non è compilato oppure l’e-mail è in un formato </w:t>
             </w:r>
             <w:r>
               <w:t xml:space="preserve">non </w:t>
@@ -3204,13 +3095,7 @@
           </w:tcPr>
           <w:p>
             <w:r>
-              <w:t xml:space="preserve">In fase di </w:t>
-            </w:r>
-            <w:r>
-              <w:t>login</w:t>
-            </w:r>
-            <w:r>
-              <w:t xml:space="preserve"> l</w:t>
+              <w:t>In fase di login l</w:t>
             </w:r>
             <w:r>
               <w:t>e credenziali sono composte da E-Mail</w:t>
@@ -4004,10 +3889,7 @@
               <w:t>Il sistema mostra a video la schermata delle notifiche</w:t>
             </w:r>
             <w:r>
-              <w:t xml:space="preserve"> con </w:t>
-            </w:r>
-            <w:r>
-              <w:t>il messaggio: “Nessuna notifica da visualizzare”.</w:t>
+              <w:t xml:space="preserve"> con il messaggio: “Nessuna notifica da visualizzare”.</w:t>
             </w:r>
           </w:p>
           <w:p>
@@ -4053,10 +3935,7 @@
           </w:p>
           <w:p>
             <w:r>
-              <w:t xml:space="preserve">4.1 </w:t>
-            </w:r>
-            <w:r>
-              <w:t>Il sistema mostra a video la schermata delle notifiche con il messaggio: “Nessuna notifica da visualizzare”.</w:t>
+              <w:t>4.1 Il sistema mostra a video la schermata delle notifiche con il messaggio: “Nessuna notifica da visualizzare”.</w:t>
             </w:r>
           </w:p>
         </w:tc>
@@ -4453,19 +4332,7 @@
               </w:numPr>
             </w:pPr>
             <w:r>
-              <w:t xml:space="preserve">Il sistema </w:t>
-            </w:r>
-            <w:r>
-              <w:t xml:space="preserve">ha </w:t>
-            </w:r>
-            <w:r>
-              <w:t>mostra</w:t>
-            </w:r>
-            <w:r>
-              <w:t>to</w:t>
-            </w:r>
-            <w:r>
-              <w:t xml:space="preserve"> a video la schermata delle notifiche con il messaggio: “Nessuna notifica da visualizzare”.</w:t>
+              <w:t>Il sistema ha mostrato a video la schermata delle notifiche con il messaggio: “Nessuna notifica da visualizzare”.</w:t>
             </w:r>
           </w:p>
         </w:tc>
@@ -4619,8 +4486,8 @@
         <w:tblLook w:val="04A0" w:firstRow="1" w:lastRow="0" w:firstColumn="1" w:lastColumn="0" w:noHBand="0" w:noVBand="1"/>
       </w:tblPr>
       <w:tblGrid>
-        <w:gridCol w:w="4814"/>
-        <w:gridCol w:w="4814"/>
+        <w:gridCol w:w="4633"/>
+        <w:gridCol w:w="4995"/>
       </w:tblGrid>
       <w:tr>
         <w:tc>
@@ -4709,24 +4576,6 @@
                 <w:color w:val="FF0000"/>
               </w:rPr>
             </w:pPr>
-            <w:r>
-              <w:rPr>
-                <w:color w:val="FF0000"/>
-              </w:rPr>
-              <w:t xml:space="preserve">L’orologio del sistema è arrivato alle </w:t>
-            </w:r>
-            <w:r>
-              <w:rPr>
-                <w:color w:val="FF0000"/>
-              </w:rPr>
-              <w:t>0</w:t>
-            </w:r>
-            <w:r>
-              <w:rPr>
-                <w:color w:val="FF0000"/>
-              </w:rPr>
-              <w:t>9:00</w:t>
-            </w:r>
           </w:p>
         </w:tc>
       </w:tr>
@@ -4754,7 +4603,7 @@
               </w:numPr>
             </w:pPr>
             <w:r>
-              <w:t>Il Tempo interroga il DBMS per ricevere la lista di tutte le conferenze</w:t>
+              <w:t>Il Tempo interroga il sistema per sapere che ora è</w:t>
             </w:r>
           </w:p>
           <w:p>
@@ -4766,7 +4615,7 @@
               </w:numPr>
             </w:pPr>
             <w:r>
-              <w:t>PER OGNI conferenza nella lista:</w:t>
+              <w:t>SE sono le 09:00</w:t>
             </w:r>
           </w:p>
           <w:p>
@@ -4778,13 +4627,10 @@
               </w:numPr>
             </w:pPr>
             <w:r>
-              <w:rPr>
-                <w:color w:val="FF0000"/>
-              </w:rPr>
-              <w:t xml:space="preserve">Il sistema </w:t>
-            </w:r>
-            <w:r>
-              <w:t>interroga il DBMS per ricevere le scadenze relative alla sottomissione degli articoli</w:t>
+              <w:t xml:space="preserve">Il Tempo interroga il DBMS per ricevere la lista di tutte le </w:t>
+            </w:r>
+            <w:r>
+              <w:t>conferenze</w:t>
             </w:r>
           </w:p>
           <w:p>
@@ -4796,34 +4642,7 @@
               </w:numPr>
             </w:pPr>
             <w:r>
-              <w:rPr>
-                <w:color w:val="FF0000"/>
-              </w:rPr>
-              <w:t xml:space="preserve">Il sistema </w:t>
-            </w:r>
-            <w:r>
-              <w:t>interroga il DBMS per ricevere quanti giorni di preavviso sono stati impostati per la scadenza della sottomissione</w:t>
-            </w:r>
-          </w:p>
-          <w:p>
-            <w:pPr>
-              <w:pStyle w:val="Paragrafoelenco"/>
-              <w:numPr>
-                <w:ilvl w:val="1"/>
-                <w:numId w:val="6"/>
-              </w:numPr>
-            </w:pPr>
-            <w:r>
-              <w:t>SE la data odierna rientra nel periodo di avviso e la</w:t>
-            </w:r>
-            <w:r>
-              <w:t xml:space="preserve"> data di</w:t>
-            </w:r>
-            <w:r>
-              <w:t xml:space="preserve"> scadenza </w:t>
-            </w:r>
-            <w:r>
-              <w:t xml:space="preserve">non è stata superata </w:t>
+              <w:t>PER OGNI conferenza nella lista:</w:t>
             </w:r>
           </w:p>
           <w:p>
@@ -4835,13 +4654,13 @@
               </w:numPr>
             </w:pPr>
             <w:r>
-              <w:t xml:space="preserve">Il sistema interroga il DBMS per ricevere </w:t>
-            </w:r>
-            <w:r>
-              <w:t>la lista de</w:t>
-            </w:r>
-            <w:r>
-              <w:t>gli autori che ancora non hanno sottomesso il proprio articolo</w:t>
+              <w:rPr>
+                <w:color w:val="FF0000"/>
+              </w:rPr>
+              <w:t xml:space="preserve">Il sistema </w:t>
+            </w:r>
+            <w:r>
+              <w:t>interroga il DBMS per ricevere le scadenze relative alla sottomissione degli articoli</w:t>
             </w:r>
           </w:p>
           <w:p>
@@ -4853,7 +4672,34 @@
               </w:numPr>
             </w:pPr>
             <w:r>
-              <w:t>PER OGNI autore nella lista</w:t>
+              <w:rPr>
+                <w:color w:val="FF0000"/>
+              </w:rPr>
+              <w:t xml:space="preserve">Il sistema </w:t>
+            </w:r>
+            <w:r>
+              <w:t>interroga il DBMS per ricevere quanti giorni di preavviso sono stati impostati per la scadenza della sottomissione</w:t>
+            </w:r>
+          </w:p>
+          <w:p>
+            <w:pPr>
+              <w:pStyle w:val="Paragrafoelenco"/>
+              <w:numPr>
+                <w:ilvl w:val="2"/>
+                <w:numId w:val="6"/>
+              </w:numPr>
+            </w:pPr>
+            <w:r>
+              <w:t>SE la data odierna rientra nel periodo di avviso e la</w:t>
+            </w:r>
+            <w:r>
+              <w:t xml:space="preserve"> data di</w:t>
+            </w:r>
+            <w:r>
+              <w:t xml:space="preserve"> scadenza </w:t>
+            </w:r>
+            <w:r>
+              <w:t xml:space="preserve">non è stata superata </w:t>
             </w:r>
           </w:p>
           <w:p>
@@ -4865,6 +4711,36 @@
               </w:numPr>
             </w:pPr>
             <w:r>
+              <w:t xml:space="preserve">Il sistema interroga il DBMS per ricevere </w:t>
+            </w:r>
+            <w:r>
+              <w:t>la lista de</w:t>
+            </w:r>
+            <w:r>
+              <w:t>gli autori che ancora non hanno sottomesso il proprio articolo</w:t>
+            </w:r>
+          </w:p>
+          <w:p>
+            <w:pPr>
+              <w:pStyle w:val="Paragrafoelenco"/>
+              <w:numPr>
+                <w:ilvl w:val="3"/>
+                <w:numId w:val="6"/>
+              </w:numPr>
+            </w:pPr>
+            <w:r>
+              <w:t>PER OGNI autore nella lista</w:t>
+            </w:r>
+          </w:p>
+          <w:p>
+            <w:pPr>
+              <w:pStyle w:val="Paragrafoelenco"/>
+              <w:numPr>
+                <w:ilvl w:val="4"/>
+                <w:numId w:val="6"/>
+              </w:numPr>
+            </w:pPr>
+            <w:r>
               <w:t xml:space="preserve">Il sistema </w:t>
             </w:r>
             <w:r>
@@ -4876,14 +4752,18 @@
             </w:r>
             <w:proofErr w:type="spellEnd"/>
             <w:r>
-              <w:t>] per la scadenza della sottomissione degli articoli nella conferenza: [nome conferenza].”</w:t>
-            </w:r>
-          </w:p>
-          <w:p>
-            <w:pPr>
-              <w:pStyle w:val="Paragrafoelenco"/>
-              <w:numPr>
-                <w:ilvl w:val="3"/>
+              <w:t xml:space="preserve">] per la scadenza della sottomissione degli </w:t>
+            </w:r>
+            <w:r>
+              <w:lastRenderedPageBreak/>
+              <w:t>articoli nella conferenza: [nome conferenza].”</w:t>
+            </w:r>
+          </w:p>
+          <w:p>
+            <w:pPr>
+              <w:pStyle w:val="Paragrafoelenco"/>
+              <w:numPr>
+                <w:ilvl w:val="4"/>
                 <w:numId w:val="6"/>
               </w:numPr>
             </w:pPr>

</xml_diff>

<commit_message>
Sistemato flusso degli eventi con attore tempo pt.2
</commit_message>
<xml_diff>
--- a/Documenti/Descrizione attori coinvolti.docx
+++ b/Documenti/Descrizione attori coinvolti.docx
@@ -542,7 +542,27 @@
           <w:szCs w:val="36"/>
         </w:rPr>
         <w:lastRenderedPageBreak/>
-        <w:t>Descrizione macro casi d’uso – Vista d’insieme</w:t>
+        <w:t xml:space="preserve">Descrizione </w:t>
+      </w:r>
+      <w:proofErr w:type="gramStart"/>
+      <w:r>
+        <w:rPr>
+          <w:b/>
+          <w:bCs/>
+          <w:sz w:val="36"/>
+          <w:szCs w:val="36"/>
+        </w:rPr>
+        <w:t>macro casi</w:t>
+      </w:r>
+      <w:proofErr w:type="gramEnd"/>
+      <w:r>
+        <w:rPr>
+          <w:b/>
+          <w:bCs/>
+          <w:sz w:val="36"/>
+          <w:szCs w:val="36"/>
+        </w:rPr>
+        <w:t xml:space="preserve"> d’uso – Vista d’insieme</w:t>
       </w:r>
     </w:p>
     <w:p>
@@ -700,7 +720,21 @@
               <w:rPr>
                 <w:rFonts w:eastAsia="Aptos"/>
               </w:rPr>
-              <w:t>Questo macro-caso d’uso permette ai Chair di creare le conferenze e gestirne le scadenze, nonché il rate di approvazione e la scala del punteggio di ogni paper.</w:t>
+              <w:t xml:space="preserve">Questo macro-caso d’uso permette ai Chair di creare le conferenze e gestirne le scadenze, nonché </w:t>
+            </w:r>
+            <w:proofErr w:type="gramStart"/>
+            <w:r>
+              <w:rPr>
+                <w:rFonts w:eastAsia="Aptos"/>
+              </w:rPr>
+              <w:t>il rate</w:t>
+            </w:r>
+            <w:proofErr w:type="gramEnd"/>
+            <w:r>
+              <w:rPr>
+                <w:rFonts w:eastAsia="Aptos"/>
+              </w:rPr>
+              <w:t xml:space="preserve"> di approvazione e la scala del punteggio di ogni paper.</w:t>
             </w:r>
             <w:r>
               <w:rPr>
@@ -941,7 +975,35 @@
               <w:rPr>
                 <w:rFonts w:ascii="Aptos" w:eastAsia="Aptos" w:hAnsi="Aptos"/>
               </w:rPr>
-              <w:t xml:space="preserve">, revisori ed editori. Ai revisore di invitare sotto revisori. </w:t>
+              <w:t xml:space="preserve">, revisori </w:t>
+            </w:r>
+            <w:proofErr w:type="gramStart"/>
+            <w:r>
+              <w:rPr>
+                <w:rFonts w:ascii="Aptos" w:eastAsia="Aptos" w:hAnsi="Aptos"/>
+              </w:rPr>
+              <w:t>ed</w:t>
+            </w:r>
+            <w:proofErr w:type="gramEnd"/>
+            <w:r>
+              <w:rPr>
+                <w:rFonts w:ascii="Aptos" w:eastAsia="Aptos" w:hAnsi="Aptos"/>
+              </w:rPr>
+              <w:t xml:space="preserve"> editori. </w:t>
+            </w:r>
+            <w:proofErr w:type="gramStart"/>
+            <w:r>
+              <w:rPr>
+                <w:rFonts w:ascii="Aptos" w:eastAsia="Aptos" w:hAnsi="Aptos"/>
+              </w:rPr>
+              <w:t>Ai revisore</w:t>
+            </w:r>
+            <w:proofErr w:type="gramEnd"/>
+            <w:r>
+              <w:rPr>
+                <w:rFonts w:ascii="Aptos" w:eastAsia="Aptos" w:hAnsi="Aptos"/>
+              </w:rPr>
+              <w:t xml:space="preserve"> di invitare sotto revisori. </w:t>
             </w:r>
           </w:p>
           <w:p>
@@ -965,7 +1027,21 @@
               <w:rPr>
                 <w:rFonts w:ascii="Aptos" w:eastAsia="Aptos" w:hAnsi="Aptos"/>
               </w:rPr>
-              <w:t>Chair, revisore, sotto-revisore ed editore possono accettare o rifiutare gli inviti.</w:t>
+              <w:t xml:space="preserve">Chair, revisore, sotto-revisore </w:t>
+            </w:r>
+            <w:proofErr w:type="gramStart"/>
+            <w:r>
+              <w:rPr>
+                <w:rFonts w:ascii="Aptos" w:eastAsia="Aptos" w:hAnsi="Aptos"/>
+              </w:rPr>
+              <w:t>ed</w:t>
+            </w:r>
+            <w:proofErr w:type="gramEnd"/>
+            <w:r>
+              <w:rPr>
+                <w:rFonts w:ascii="Aptos" w:eastAsia="Aptos" w:hAnsi="Aptos"/>
+              </w:rPr>
+              <w:t xml:space="preserve"> editore possono accettare o rifiutare gli inviti.</w:t>
             </w:r>
           </w:p>
         </w:tc>
@@ -4486,8 +4562,8 @@
         <w:tblLook w:val="04A0" w:firstRow="1" w:lastRow="0" w:firstColumn="1" w:lastColumn="0" w:noHBand="0" w:noVBand="1"/>
       </w:tblPr>
       <w:tblGrid>
-        <w:gridCol w:w="4633"/>
-        <w:gridCol w:w="4995"/>
+        <w:gridCol w:w="4655"/>
+        <w:gridCol w:w="4973"/>
       </w:tblGrid>
       <w:tr>
         <w:tc>
@@ -4599,11 +4675,14 @@
               <w:pStyle w:val="Paragrafoelenco"/>
               <w:numPr>
                 <w:ilvl w:val="0"/>
-                <w:numId w:val="6"/>
-              </w:numPr>
-            </w:pPr>
-            <w:r>
-              <w:t>Il Tempo interroga il sistema per sapere che ora è</w:t>
+                <w:numId w:val="16"/>
+              </w:numPr>
+            </w:pPr>
+            <w:r>
+              <w:t xml:space="preserve">Il Tempo interroga il sistema per sapere che </w:t>
+            </w:r>
+            <w:r>
+              <w:t>ore sono</w:t>
             </w:r>
           </w:p>
           <w:p>
@@ -4611,7 +4690,7 @@
               <w:pStyle w:val="Paragrafoelenco"/>
               <w:numPr>
                 <w:ilvl w:val="0"/>
-                <w:numId w:val="6"/>
+                <w:numId w:val="16"/>
               </w:numPr>
             </w:pPr>
             <w:r>
@@ -4623,7 +4702,7 @@
               <w:pStyle w:val="Paragrafoelenco"/>
               <w:numPr>
                 <w:ilvl w:val="1"/>
-                <w:numId w:val="6"/>
+                <w:numId w:val="16"/>
               </w:numPr>
             </w:pPr>
             <w:r>
@@ -4638,7 +4717,7 @@
               <w:pStyle w:val="Paragrafoelenco"/>
               <w:numPr>
                 <w:ilvl w:val="1"/>
-                <w:numId w:val="6"/>
+                <w:numId w:val="16"/>
               </w:numPr>
             </w:pPr>
             <w:r>
@@ -4650,7 +4729,7 @@
               <w:pStyle w:val="Paragrafoelenco"/>
               <w:numPr>
                 <w:ilvl w:val="2"/>
-                <w:numId w:val="6"/>
+                <w:numId w:val="16"/>
               </w:numPr>
             </w:pPr>
             <w:r>
@@ -4668,7 +4747,7 @@
               <w:pStyle w:val="Paragrafoelenco"/>
               <w:numPr>
                 <w:ilvl w:val="2"/>
-                <w:numId w:val="6"/>
+                <w:numId w:val="16"/>
               </w:numPr>
             </w:pPr>
             <w:r>
@@ -4686,7 +4765,7 @@
               <w:pStyle w:val="Paragrafoelenco"/>
               <w:numPr>
                 <w:ilvl w:val="2"/>
-                <w:numId w:val="6"/>
+                <w:numId w:val="16"/>
               </w:numPr>
             </w:pPr>
             <w:r>
@@ -4707,7 +4786,7 @@
               <w:pStyle w:val="Paragrafoelenco"/>
               <w:numPr>
                 <w:ilvl w:val="3"/>
-                <w:numId w:val="6"/>
+                <w:numId w:val="16"/>
               </w:numPr>
             </w:pPr>
             <w:r>
@@ -4725,7 +4804,7 @@
               <w:pStyle w:val="Paragrafoelenco"/>
               <w:numPr>
                 <w:ilvl w:val="3"/>
-                <w:numId w:val="6"/>
+                <w:numId w:val="16"/>
               </w:numPr>
             </w:pPr>
             <w:r>
@@ -4737,7 +4816,7 @@
               <w:pStyle w:val="Paragrafoelenco"/>
               <w:numPr>
                 <w:ilvl w:val="4"/>
-                <w:numId w:val="6"/>
+                <w:numId w:val="16"/>
               </w:numPr>
             </w:pPr>
             <w:r>
@@ -4764,7 +4843,7 @@
               <w:pStyle w:val="Paragrafoelenco"/>
               <w:numPr>
                 <w:ilvl w:val="4"/>
-                <w:numId w:val="6"/>
+                <w:numId w:val="16"/>
               </w:numPr>
             </w:pPr>
             <w:r>
@@ -5117,6 +5196,92 @@
     </w:lvl>
   </w:abstractNum>
   <w:abstractNum w:abstractNumId="2" w15:restartNumberingAfterBreak="0">
+    <w:nsid w:val="17304908"/>
+    <w:multiLevelType w:val="multilevel"/>
+    <w:tmpl w:val="0410001F"/>
+    <w:lvl w:ilvl="0">
+      <w:start w:val="1"/>
+      <w:numFmt w:val="decimal"/>
+      <w:lvlText w:val="%1."/>
+      <w:lvlJc w:val="left"/>
+      <w:pPr>
+        <w:ind w:left="360" w:hanging="360"/>
+      </w:pPr>
+    </w:lvl>
+    <w:lvl w:ilvl="1">
+      <w:start w:val="1"/>
+      <w:numFmt w:val="decimal"/>
+      <w:lvlText w:val="%1.%2."/>
+      <w:lvlJc w:val="left"/>
+      <w:pPr>
+        <w:ind w:left="792" w:hanging="432"/>
+      </w:pPr>
+    </w:lvl>
+    <w:lvl w:ilvl="2">
+      <w:start w:val="1"/>
+      <w:numFmt w:val="decimal"/>
+      <w:lvlText w:val="%1.%2.%3."/>
+      <w:lvlJc w:val="left"/>
+      <w:pPr>
+        <w:ind w:left="1224" w:hanging="504"/>
+      </w:pPr>
+    </w:lvl>
+    <w:lvl w:ilvl="3">
+      <w:start w:val="1"/>
+      <w:numFmt w:val="decimal"/>
+      <w:lvlText w:val="%1.%2.%3.%4."/>
+      <w:lvlJc w:val="left"/>
+      <w:pPr>
+        <w:ind w:left="1728" w:hanging="648"/>
+      </w:pPr>
+    </w:lvl>
+    <w:lvl w:ilvl="4">
+      <w:start w:val="1"/>
+      <w:numFmt w:val="decimal"/>
+      <w:lvlText w:val="%1.%2.%3.%4.%5."/>
+      <w:lvlJc w:val="left"/>
+      <w:pPr>
+        <w:ind w:left="2210" w:hanging="792"/>
+      </w:pPr>
+    </w:lvl>
+    <w:lvl w:ilvl="5">
+      <w:start w:val="1"/>
+      <w:numFmt w:val="decimal"/>
+      <w:lvlText w:val="%1.%2.%3.%4.%5.%6."/>
+      <w:lvlJc w:val="left"/>
+      <w:pPr>
+        <w:ind w:left="2736" w:hanging="936"/>
+      </w:pPr>
+    </w:lvl>
+    <w:lvl w:ilvl="6">
+      <w:start w:val="1"/>
+      <w:numFmt w:val="decimal"/>
+      <w:lvlText w:val="%1.%2.%3.%4.%5.%6.%7."/>
+      <w:lvlJc w:val="left"/>
+      <w:pPr>
+        <w:ind w:left="3240" w:hanging="1080"/>
+      </w:pPr>
+    </w:lvl>
+    <w:lvl w:ilvl="7">
+      <w:start w:val="1"/>
+      <w:numFmt w:val="decimal"/>
+      <w:lvlText w:val="%1.%2.%3.%4.%5.%6.%7.%8."/>
+      <w:lvlJc w:val="left"/>
+      <w:pPr>
+        <w:ind w:left="3744" w:hanging="1224"/>
+      </w:pPr>
+    </w:lvl>
+    <w:lvl w:ilvl="8">
+      <w:start w:val="1"/>
+      <w:numFmt w:val="decimal"/>
+      <w:lvlText w:val="%1.%2.%3.%4.%5.%6.%7.%8.%9."/>
+      <w:lvlJc w:val="left"/>
+      <w:pPr>
+        <w:ind w:left="4320" w:hanging="1440"/>
+      </w:pPr>
+    </w:lvl>
+  </w:abstractNum>
+  <w:abstractNum w:abstractNumId="3" w15:restartNumberingAfterBreak="0">
     <w:nsid w:val="1766569C"/>
     <w:multiLevelType w:val="multilevel"/>
     <w:tmpl w:val="0410001F"/>
@@ -5202,7 +5367,7 @@
       </w:pPr>
     </w:lvl>
   </w:abstractNum>
-  <w:abstractNum w:abstractNumId="3" w15:restartNumberingAfterBreak="0">
+  <w:abstractNum w:abstractNumId="4" w15:restartNumberingAfterBreak="0">
     <w:nsid w:val="199A4D73"/>
     <w:multiLevelType w:val="hybridMultilevel"/>
     <w:tmpl w:val="F64C58CC"/>
@@ -5314,7 +5479,7 @@
       </w:rPr>
     </w:lvl>
   </w:abstractNum>
-  <w:abstractNum w:abstractNumId="4" w15:restartNumberingAfterBreak="0">
+  <w:abstractNum w:abstractNumId="5" w15:restartNumberingAfterBreak="0">
     <w:nsid w:val="26B822F3"/>
     <w:multiLevelType w:val="multilevel"/>
     <w:tmpl w:val="F960A0F0"/>
@@ -5427,7 +5592,7 @@
       </w:rPr>
     </w:lvl>
   </w:abstractNum>
-  <w:abstractNum w:abstractNumId="5" w15:restartNumberingAfterBreak="0">
+  <w:abstractNum w:abstractNumId="6" w15:restartNumberingAfterBreak="0">
     <w:nsid w:val="298A5484"/>
     <w:multiLevelType w:val="multilevel"/>
     <w:tmpl w:val="0410001F"/>
@@ -5516,7 +5681,7 @@
       </w:pPr>
     </w:lvl>
   </w:abstractNum>
-  <w:abstractNum w:abstractNumId="6" w15:restartNumberingAfterBreak="0">
+  <w:abstractNum w:abstractNumId="7" w15:restartNumberingAfterBreak="0">
     <w:nsid w:val="41C604F9"/>
     <w:multiLevelType w:val="hybridMultilevel"/>
     <w:tmpl w:val="B44C41D6"/>
@@ -5605,7 +5770,7 @@
       </w:pPr>
     </w:lvl>
   </w:abstractNum>
-  <w:abstractNum w:abstractNumId="7" w15:restartNumberingAfterBreak="0">
+  <w:abstractNum w:abstractNumId="8" w15:restartNumberingAfterBreak="0">
     <w:nsid w:val="472F1640"/>
     <w:multiLevelType w:val="multilevel"/>
     <w:tmpl w:val="B2A04640"/>
@@ -5718,7 +5883,7 @@
       </w:rPr>
     </w:lvl>
   </w:abstractNum>
-  <w:abstractNum w:abstractNumId="8" w15:restartNumberingAfterBreak="0">
+  <w:abstractNum w:abstractNumId="9" w15:restartNumberingAfterBreak="0">
     <w:nsid w:val="5737173D"/>
     <w:multiLevelType w:val="multilevel"/>
     <w:tmpl w:val="5C22166A"/>
@@ -5831,7 +5996,7 @@
       </w:rPr>
     </w:lvl>
   </w:abstractNum>
-  <w:abstractNum w:abstractNumId="9" w15:restartNumberingAfterBreak="0">
+  <w:abstractNum w:abstractNumId="10" w15:restartNumberingAfterBreak="0">
     <w:nsid w:val="58003C65"/>
     <w:multiLevelType w:val="hybridMultilevel"/>
     <w:tmpl w:val="389C4C3A"/>
@@ -5917,7 +6082,7 @@
       </w:pPr>
     </w:lvl>
   </w:abstractNum>
-  <w:abstractNum w:abstractNumId="10" w15:restartNumberingAfterBreak="0">
+  <w:abstractNum w:abstractNumId="11" w15:restartNumberingAfterBreak="0">
     <w:nsid w:val="584E6016"/>
     <w:multiLevelType w:val="multilevel"/>
     <w:tmpl w:val="0410001F"/>
@@ -6003,7 +6168,7 @@
       </w:pPr>
     </w:lvl>
   </w:abstractNum>
-  <w:abstractNum w:abstractNumId="11" w15:restartNumberingAfterBreak="0">
+  <w:abstractNum w:abstractNumId="12" w15:restartNumberingAfterBreak="0">
     <w:nsid w:val="626E6848"/>
     <w:multiLevelType w:val="multilevel"/>
     <w:tmpl w:val="C54815AC"/>
@@ -6116,7 +6281,7 @@
       </w:rPr>
     </w:lvl>
   </w:abstractNum>
-  <w:abstractNum w:abstractNumId="12" w15:restartNumberingAfterBreak="0">
+  <w:abstractNum w:abstractNumId="13" w15:restartNumberingAfterBreak="0">
     <w:nsid w:val="6443312E"/>
     <w:multiLevelType w:val="multilevel"/>
     <w:tmpl w:val="0410001F"/>
@@ -6202,7 +6367,7 @@
       </w:pPr>
     </w:lvl>
   </w:abstractNum>
-  <w:abstractNum w:abstractNumId="13" w15:restartNumberingAfterBreak="0">
+  <w:abstractNum w:abstractNumId="14" w15:restartNumberingAfterBreak="0">
     <w:nsid w:val="66790281"/>
     <w:multiLevelType w:val="multilevel"/>
     <w:tmpl w:val="0410001F"/>
@@ -6288,7 +6453,7 @@
       </w:pPr>
     </w:lvl>
   </w:abstractNum>
-  <w:abstractNum w:abstractNumId="14" w15:restartNumberingAfterBreak="0">
+  <w:abstractNum w:abstractNumId="15" w15:restartNumberingAfterBreak="0">
     <w:nsid w:val="7F7B5FAA"/>
     <w:multiLevelType w:val="multilevel"/>
     <w:tmpl w:val="B558A01E"/>
@@ -6402,49 +6567,52 @@
     </w:lvl>
   </w:abstractNum>
   <w:num w:numId="1" w16cid:durableId="681933961">
-    <w:abstractNumId w:val="13"/>
+    <w:abstractNumId w:val="14"/>
   </w:num>
   <w:num w:numId="2" w16cid:durableId="248007553">
-    <w:abstractNumId w:val="9"/>
+    <w:abstractNumId w:val="10"/>
   </w:num>
   <w:num w:numId="3" w16cid:durableId="452017128">
     <w:abstractNumId w:val="1"/>
   </w:num>
   <w:num w:numId="4" w16cid:durableId="526529922">
-    <w:abstractNumId w:val="3"/>
+    <w:abstractNumId w:val="4"/>
   </w:num>
   <w:num w:numId="5" w16cid:durableId="62915882">
-    <w:abstractNumId w:val="10"/>
+    <w:abstractNumId w:val="11"/>
   </w:num>
   <w:num w:numId="6" w16cid:durableId="1102065050">
-    <w:abstractNumId w:val="2"/>
+    <w:abstractNumId w:val="3"/>
   </w:num>
   <w:num w:numId="7" w16cid:durableId="630136480">
     <w:abstractNumId w:val="0"/>
   </w:num>
   <w:num w:numId="8" w16cid:durableId="1854881620">
+    <w:abstractNumId w:val="13"/>
+  </w:num>
+  <w:num w:numId="9" w16cid:durableId="1276446486">
+    <w:abstractNumId w:val="5"/>
+  </w:num>
+  <w:num w:numId="10" w16cid:durableId="389117100">
+    <w:abstractNumId w:val="9"/>
+  </w:num>
+  <w:num w:numId="11" w16cid:durableId="300815550">
+    <w:abstractNumId w:val="15"/>
+  </w:num>
+  <w:num w:numId="12" w16cid:durableId="1194802488">
+    <w:abstractNumId w:val="8"/>
+  </w:num>
+  <w:num w:numId="13" w16cid:durableId="1639917317">
     <w:abstractNumId w:val="12"/>
   </w:num>
-  <w:num w:numId="9" w16cid:durableId="1276446486">
-    <w:abstractNumId w:val="4"/>
+  <w:num w:numId="14" w16cid:durableId="1014267152">
+    <w:abstractNumId w:val="6"/>
   </w:num>
-  <w:num w:numId="10" w16cid:durableId="389117100">
-    <w:abstractNumId w:val="8"/>
-  </w:num>
-  <w:num w:numId="11" w16cid:durableId="300815550">
-    <w:abstractNumId w:val="14"/>
-  </w:num>
-  <w:num w:numId="12" w16cid:durableId="1194802488">
+  <w:num w:numId="15" w16cid:durableId="1457139493">
     <w:abstractNumId w:val="7"/>
   </w:num>
-  <w:num w:numId="13" w16cid:durableId="1639917317">
-    <w:abstractNumId w:val="11"/>
-  </w:num>
-  <w:num w:numId="14" w16cid:durableId="1014267152">
-    <w:abstractNumId w:val="5"/>
-  </w:num>
-  <w:num w:numId="15" w16cid:durableId="1457139493">
-    <w:abstractNumId w:val="6"/>
+  <w:num w:numId="16" w16cid:durableId="2030569256">
+    <w:abstractNumId w:val="2"/>
   </w:num>
 </w:numbering>
 </file>

</xml_diff>

<commit_message>
Modifiche post parlata con prof del 16.05
</commit_message>
<xml_diff>
--- a/Documenti/Descrizione attori coinvolti.docx
+++ b/Documenti/Descrizione attori coinvolti.docx
@@ -349,21 +349,7 @@
               <w:rPr>
                 <w:rFonts w:eastAsia="Aptos"/>
               </w:rPr>
-              <w:t xml:space="preserve">e caricare il </w:t>
-            </w:r>
-            <w:proofErr w:type="spellStart"/>
-            <w:r>
-              <w:rPr>
-                <w:rFonts w:eastAsia="Aptos"/>
-              </w:rPr>
-              <w:t>proceeding</w:t>
-            </w:r>
-            <w:proofErr w:type="spellEnd"/>
-            <w:r>
-              <w:rPr>
-                <w:rFonts w:eastAsia="Aptos"/>
-              </w:rPr>
-              <w:t xml:space="preserve"> nella conferenza.</w:t>
+              <w:t>e caricare il proceeding nella conferenza.</w:t>
             </w:r>
           </w:p>
         </w:tc>
@@ -542,9 +528,8 @@
           <w:szCs w:val="36"/>
         </w:rPr>
         <w:lastRenderedPageBreak/>
-        <w:t xml:space="preserve">Descrizione </w:t>
+        <w:t>Descrizione macro</w:t>
       </w:r>
-      <w:proofErr w:type="gramStart"/>
       <w:r>
         <w:rPr>
           <w:b/>
@@ -552,9 +537,8 @@
           <w:sz w:val="36"/>
           <w:szCs w:val="36"/>
         </w:rPr>
-        <w:t>macro casi</w:t>
+        <w:t>-</w:t>
       </w:r>
-      <w:proofErr w:type="gramEnd"/>
       <w:r>
         <w:rPr>
           <w:b/>
@@ -562,7 +546,7 @@
           <w:sz w:val="36"/>
           <w:szCs w:val="36"/>
         </w:rPr>
-        <w:t xml:space="preserve"> d’uso – Vista d’insieme</w:t>
+        <w:t>casi d’uso – Vista d’insieme</w:t>
       </w:r>
     </w:p>
     <w:p>
@@ -720,21 +704,7 @@
               <w:rPr>
                 <w:rFonts w:eastAsia="Aptos"/>
               </w:rPr>
-              <w:t xml:space="preserve">Questo macro-caso d’uso permette ai Chair di creare le conferenze e gestirne le scadenze, nonché </w:t>
-            </w:r>
-            <w:proofErr w:type="gramStart"/>
-            <w:r>
-              <w:rPr>
-                <w:rFonts w:eastAsia="Aptos"/>
-              </w:rPr>
-              <w:t>il rate</w:t>
-            </w:r>
-            <w:proofErr w:type="gramEnd"/>
-            <w:r>
-              <w:rPr>
-                <w:rFonts w:eastAsia="Aptos"/>
-              </w:rPr>
-              <w:t xml:space="preserve"> di approvazione e la scala del punteggio di ogni paper.</w:t>
+              <w:t>Questo macro-caso d’uso permette ai Chair di creare le conferenze e gestirne le scadenze, nonché il rate di approvazione e la scala del punteggio di ogni paper.</w:t>
             </w:r>
             <w:r>
               <w:rPr>
@@ -947,63 +917,7 @@
               <w:rPr>
                 <w:rFonts w:ascii="Aptos" w:eastAsia="Aptos" w:hAnsi="Aptos"/>
               </w:rPr>
-              <w:t xml:space="preserve">Questo macro-caso d’uso permette ai </w:t>
-            </w:r>
-            <w:proofErr w:type="spellStart"/>
-            <w:r>
-              <w:rPr>
-                <w:rFonts w:ascii="Aptos" w:eastAsia="Aptos" w:hAnsi="Aptos"/>
-              </w:rPr>
-              <w:t>chair</w:t>
-            </w:r>
-            <w:proofErr w:type="spellEnd"/>
-            <w:r>
-              <w:rPr>
-                <w:rFonts w:ascii="Aptos" w:eastAsia="Aptos" w:hAnsi="Aptos"/>
-              </w:rPr>
-              <w:t xml:space="preserve"> di invitare altri </w:t>
-            </w:r>
-            <w:proofErr w:type="spellStart"/>
-            <w:r>
-              <w:rPr>
-                <w:rFonts w:ascii="Aptos" w:eastAsia="Aptos" w:hAnsi="Aptos"/>
-              </w:rPr>
-              <w:t>chair</w:t>
-            </w:r>
-            <w:proofErr w:type="spellEnd"/>
-            <w:r>
-              <w:rPr>
-                <w:rFonts w:ascii="Aptos" w:eastAsia="Aptos" w:hAnsi="Aptos"/>
-              </w:rPr>
-              <w:t xml:space="preserve">, revisori </w:t>
-            </w:r>
-            <w:proofErr w:type="gramStart"/>
-            <w:r>
-              <w:rPr>
-                <w:rFonts w:ascii="Aptos" w:eastAsia="Aptos" w:hAnsi="Aptos"/>
-              </w:rPr>
-              <w:t>ed</w:t>
-            </w:r>
-            <w:proofErr w:type="gramEnd"/>
-            <w:r>
-              <w:rPr>
-                <w:rFonts w:ascii="Aptos" w:eastAsia="Aptos" w:hAnsi="Aptos"/>
-              </w:rPr>
-              <w:t xml:space="preserve"> editori. </w:t>
-            </w:r>
-            <w:proofErr w:type="gramStart"/>
-            <w:r>
-              <w:rPr>
-                <w:rFonts w:ascii="Aptos" w:eastAsia="Aptos" w:hAnsi="Aptos"/>
-              </w:rPr>
-              <w:t>Ai revisore</w:t>
-            </w:r>
-            <w:proofErr w:type="gramEnd"/>
-            <w:r>
-              <w:rPr>
-                <w:rFonts w:ascii="Aptos" w:eastAsia="Aptos" w:hAnsi="Aptos"/>
-              </w:rPr>
-              <w:t xml:space="preserve"> di invitare sotto revisori. </w:t>
+              <w:t xml:space="preserve">Questo macro-caso d’uso permette ai chair di invitare altri chair, revisori ed editori. Ai revisore di invitare sotto revisori. </w:t>
             </w:r>
           </w:p>
           <w:p>
@@ -1027,21 +941,7 @@
               <w:rPr>
                 <w:rFonts w:ascii="Aptos" w:eastAsia="Aptos" w:hAnsi="Aptos"/>
               </w:rPr>
-              <w:t xml:space="preserve">Chair, revisore, sotto-revisore </w:t>
-            </w:r>
-            <w:proofErr w:type="gramStart"/>
-            <w:r>
-              <w:rPr>
-                <w:rFonts w:ascii="Aptos" w:eastAsia="Aptos" w:hAnsi="Aptos"/>
-              </w:rPr>
-              <w:t>ed</w:t>
-            </w:r>
-            <w:proofErr w:type="gramEnd"/>
-            <w:r>
-              <w:rPr>
-                <w:rFonts w:ascii="Aptos" w:eastAsia="Aptos" w:hAnsi="Aptos"/>
-              </w:rPr>
-              <w:t xml:space="preserve"> editore possono accettare o rifiutare gli inviti.</w:t>
+              <w:t>Chair, revisore, sotto-revisore ed editore possono accettare o rifiutare gli inviti.</w:t>
             </w:r>
           </w:p>
         </w:tc>
@@ -2204,12 +2104,10 @@
             <w:tcW w:w="4814" w:type="dxa"/>
           </w:tcPr>
           <w:p>
-            <w:proofErr w:type="spellStart"/>
             <w:r>
               <w:lastRenderedPageBreak/>
               <w:t>Postcondizioni</w:t>
             </w:r>
-            <w:proofErr w:type="spellEnd"/>
           </w:p>
         </w:tc>
         <w:tc>
@@ -3114,12 +3012,10 @@
             <w:tcW w:w="4814" w:type="dxa"/>
           </w:tcPr>
           <w:p>
-            <w:proofErr w:type="spellStart"/>
             <w:r>
               <w:lastRenderedPageBreak/>
               <w:t>Postcondizioni</w:t>
             </w:r>
-            <w:proofErr w:type="spellEnd"/>
           </w:p>
         </w:tc>
         <w:tc>
@@ -3186,12 +3082,12 @@
           <w:p>
             <w:pPr>
               <w:rPr>
-                <w:color w:val="FF0000"/>
-              </w:rPr>
-            </w:pPr>
-            <w:r>
-              <w:rPr>
-                <w:color w:val="FF0000"/>
+                <w:color w:val="4EA72E" w:themeColor="accent6"/>
+              </w:rPr>
+            </w:pPr>
+            <w:r>
+              <w:rPr>
+                <w:color w:val="4EA72E" w:themeColor="accent6"/>
               </w:rPr>
               <w:t>Il formato della password prevede almeno otto caratteri, di cui:</w:t>
             </w:r>
@@ -3204,12 +3100,12 @@
                 <w:numId w:val="3"/>
               </w:numPr>
               <w:rPr>
-                <w:color w:val="FF0000"/>
-              </w:rPr>
-            </w:pPr>
-            <w:r>
-              <w:rPr>
-                <w:color w:val="FF0000"/>
+                <w:color w:val="4EA72E" w:themeColor="accent6"/>
+              </w:rPr>
+            </w:pPr>
+            <w:r>
+              <w:rPr>
+                <w:color w:val="4EA72E" w:themeColor="accent6"/>
               </w:rPr>
               <w:t>Almeno un carattere maiuscolo</w:t>
             </w:r>
@@ -3222,12 +3118,12 @@
                 <w:numId w:val="3"/>
               </w:numPr>
               <w:rPr>
-                <w:color w:val="FF0000"/>
-              </w:rPr>
-            </w:pPr>
-            <w:r>
-              <w:rPr>
-                <w:color w:val="FF0000"/>
+                <w:color w:val="4EA72E" w:themeColor="accent6"/>
+              </w:rPr>
+            </w:pPr>
+            <w:r>
+              <w:rPr>
+                <w:color w:val="4EA72E" w:themeColor="accent6"/>
               </w:rPr>
               <w:t>Almeno un carattere minuscolo</w:t>
             </w:r>
@@ -3240,12 +3136,12 @@
                 <w:numId w:val="3"/>
               </w:numPr>
               <w:rPr>
-                <w:color w:val="FF0000"/>
-              </w:rPr>
-            </w:pPr>
-            <w:r>
-              <w:rPr>
-                <w:color w:val="FF0000"/>
+                <w:color w:val="4EA72E" w:themeColor="accent6"/>
+              </w:rPr>
+            </w:pPr>
+            <w:r>
+              <w:rPr>
+                <w:color w:val="4EA72E" w:themeColor="accent6"/>
               </w:rPr>
               <w:t>Almeno un numero</w:t>
             </w:r>
@@ -3253,9 +3149,22 @@
           <w:p>
             <w:r>
               <w:rPr>
-                <w:color w:val="FF0000"/>
+                <w:color w:val="4EA72E" w:themeColor="accent6"/>
               </w:rPr>
               <w:t>Almeno un carattere speciale</w:t>
+            </w:r>
+            <w:r>
+              <w:rPr>
+                <w:color w:val="4EA72E" w:themeColor="accent6"/>
+              </w:rPr>
+              <w:br/>
+            </w:r>
+            <w:r>
+              <w:rPr>
+                <w:color w:val="4EA72E" w:themeColor="accent6"/>
+              </w:rPr>
+              <w:br/>
+              <w:t>DA FARE NEI REQUISITI NON FUNZIONALI QUI E’ IL RIMANDO</w:t>
             </w:r>
           </w:p>
         </w:tc>
@@ -3449,21 +3358,7 @@
               <w:rPr>
                 <w:color w:val="FF0000"/>
               </w:rPr>
-              <w:t xml:space="preserve"> (e se il pulsante è nell’</w:t>
-            </w:r>
-            <w:proofErr w:type="spellStart"/>
-            <w:r>
-              <w:rPr>
-                <w:color w:val="FF0000"/>
-              </w:rPr>
-              <w:t>header</w:t>
-            </w:r>
-            <w:proofErr w:type="spellEnd"/>
-            <w:r>
-              <w:rPr>
-                <w:color w:val="FF0000"/>
-              </w:rPr>
-              <w:t>?)</w:t>
+              <w:t xml:space="preserve"> (e se il pulsante è nell’header?)</w:t>
             </w:r>
           </w:p>
           <w:p>
@@ -3546,11 +3441,9 @@
             <w:tcW w:w="4814" w:type="dxa"/>
           </w:tcPr>
           <w:p>
-            <w:proofErr w:type="spellStart"/>
             <w:r>
               <w:t>Postcondizioni</w:t>
             </w:r>
-            <w:proofErr w:type="spellEnd"/>
           </w:p>
         </w:tc>
         <w:tc>
@@ -3836,21 +3729,7 @@
               <w:rPr>
                 <w:color w:val="FF0000"/>
               </w:rPr>
-              <w:t xml:space="preserve"> (e se il pulsante è nell’</w:t>
-            </w:r>
-            <w:proofErr w:type="spellStart"/>
-            <w:r>
-              <w:rPr>
-                <w:color w:val="FF0000"/>
-              </w:rPr>
-              <w:t>header</w:t>
-            </w:r>
-            <w:proofErr w:type="spellEnd"/>
-            <w:r>
-              <w:rPr>
-                <w:color w:val="FF0000"/>
-              </w:rPr>
-              <w:t>?)</w:t>
+              <w:t xml:space="preserve"> (e se il pulsante è nell’header?)</w:t>
             </w:r>
           </w:p>
           <w:p>
@@ -3984,11 +3863,9 @@
             <w:tcW w:w="4814" w:type="dxa"/>
           </w:tcPr>
           <w:p>
-            <w:proofErr w:type="spellStart"/>
             <w:r>
               <w:t>Postcondizioni</w:t>
             </w:r>
-            <w:proofErr w:type="spellEnd"/>
           </w:p>
         </w:tc>
         <w:tc>
@@ -4376,11 +4253,9 @@
             <w:tcW w:w="4814" w:type="dxa"/>
           </w:tcPr>
           <w:p>
-            <w:proofErr w:type="spellStart"/>
             <w:r>
               <w:t>Postcondizioni</w:t>
             </w:r>
-            <w:proofErr w:type="spellEnd"/>
           </w:p>
         </w:tc>
         <w:tc>
@@ -4823,15 +4698,7 @@
               <w:t xml:space="preserve">Il sistema </w:t>
             </w:r>
             <w:r>
-              <w:t>interroga il DBMS per inserire una notifica con riferimento all’autore con messaggio: “Attenzione mancano [</w:t>
-            </w:r>
-            <w:proofErr w:type="spellStart"/>
-            <w:r>
-              <w:t>numeroGiorniMancanti</w:t>
-            </w:r>
-            <w:proofErr w:type="spellEnd"/>
-            <w:r>
-              <w:t xml:space="preserve">] per la scadenza della sottomissione degli </w:t>
+              <w:t xml:space="preserve">interroga il DBMS per inserire una notifica con riferimento all’autore con messaggio: “Attenzione mancano [numeroGiorniMancanti] per la scadenza della sottomissione degli </w:t>
             </w:r>
             <w:r>
               <w:lastRenderedPageBreak/>
@@ -4864,12 +4731,10 @@
             <w:tcW w:w="4814" w:type="dxa"/>
           </w:tcPr>
           <w:p>
-            <w:proofErr w:type="spellStart"/>
             <w:r>
               <w:lastRenderedPageBreak/>
               <w:t>Postcondizioni</w:t>
             </w:r>
-            <w:proofErr w:type="spellEnd"/>
           </w:p>
         </w:tc>
         <w:tc>
@@ -4923,34 +4788,10 @@
           </w:p>
           <w:p>
             <w:r>
-              <w:t>Il contenuto della mail è: “Salve [</w:t>
-            </w:r>
-            <w:proofErr w:type="spellStart"/>
-            <w:r>
-              <w:t>nomeAutore</w:t>
-            </w:r>
-            <w:proofErr w:type="spellEnd"/>
-            <w:r>
-              <w:t>], le notifichiamo che ancora non ha sottomesso il suo articolo nella conferenza [</w:t>
-            </w:r>
-            <w:proofErr w:type="spellStart"/>
-            <w:r>
-              <w:t>nomeConferenza</w:t>
-            </w:r>
-            <w:proofErr w:type="spellEnd"/>
-            <w:r>
-              <w:t>]. La scadenza</w:t>
-            </w:r>
-            <w:r>
-              <w:t xml:space="preserve"> è prevista per giorno [</w:t>
-            </w:r>
-            <w:proofErr w:type="spellStart"/>
-            <w:r>
-              <w:t>giornoScadenza</w:t>
-            </w:r>
-            <w:proofErr w:type="spellEnd"/>
-            <w:r>
-              <w:t>] alle</w:t>
+              <w:t>Il contenuto della mail è: “Salve [nomeAutore], le notifichiamo che ancora non ha sottomesso il suo articolo nella conferenza [nomeConferenza]. La scadenza</w:t>
+            </w:r>
+            <w:r>
+              <w:t xml:space="preserve"> è prevista per giorno [giornoScadenza] alle</w:t>
             </w:r>
             <w:r>
               <w:t xml:space="preserve"> </w:t>

</xml_diff>

<commit_message>
Sistemati macro casi d'uso, da sistemare login e signin, creato RAD in latex
</commit_message>
<xml_diff>
--- a/Documenti/Descrizione attori coinvolti.docx
+++ b/Documenti/Descrizione attori coinvolti.docx
@@ -321,6 +321,7 @@
           <w:p>
             <w:pPr>
               <w:spacing w:after="0" w:line="240" w:lineRule="auto"/>
+              <w:jc w:val="both"/>
               <w:rPr>
                 <w:rFonts w:eastAsia="Aptos"/>
               </w:rPr>
@@ -349,7 +350,21 @@
               <w:rPr>
                 <w:rFonts w:eastAsia="Aptos"/>
               </w:rPr>
-              <w:t>e caricare il proceeding nella conferenza.</w:t>
+              <w:t xml:space="preserve">e caricare il </w:t>
+            </w:r>
+            <w:proofErr w:type="spellStart"/>
+            <w:r>
+              <w:rPr>
+                <w:rFonts w:eastAsia="Aptos"/>
+              </w:rPr>
+              <w:t>proceeding</w:t>
+            </w:r>
+            <w:proofErr w:type="spellEnd"/>
+            <w:r>
+              <w:rPr>
+                <w:rFonts w:eastAsia="Aptos"/>
+              </w:rPr>
+              <w:t xml:space="preserve"> nella conferenza.</w:t>
             </w:r>
           </w:p>
         </w:tc>
@@ -464,7 +479,7 @@
               <w:rPr>
                 <w:rFonts w:eastAsia="Aptos"/>
               </w:rPr>
-              <w:t>MLN</w:t>
+              <w:t>LLM</w:t>
             </w:r>
           </w:p>
         </w:tc>
@@ -493,6 +508,7 @@
     <w:p>
       <w:pPr>
         <w:spacing w:after="0" w:line="240" w:lineRule="auto"/>
+        <w:jc w:val="both"/>
         <w:rPr>
           <w:b/>
           <w:bCs/>
@@ -593,7 +609,68 @@
           <w:p>
             <w:pPr>
               <w:spacing w:after="0" w:line="240" w:lineRule="auto"/>
-              <w:jc w:val="center"/>
+              <w:rPr>
+                <w:rFonts w:eastAsia="Aptos"/>
+              </w:rPr>
+            </w:pPr>
+            <w:r>
+              <w:rPr>
+                <w:rFonts w:eastAsia="Aptos"/>
+              </w:rPr>
+              <w:t xml:space="preserve">Questo macro-caso d’uso permette di includere un sistema di notifica </w:t>
+            </w:r>
+            <w:r>
+              <w:rPr>
+                <w:rFonts w:eastAsia="Aptos"/>
+              </w:rPr>
+              <w:t xml:space="preserve">automatico </w:t>
+            </w:r>
+            <w:r>
+              <w:rPr>
+                <w:rFonts w:eastAsia="Aptos"/>
+              </w:rPr>
+              <w:t xml:space="preserve">agli utenti nel caso di cambiamento di stato. </w:t>
+            </w:r>
+          </w:p>
+          <w:p>
+            <w:pPr>
+              <w:spacing w:after="0" w:line="240" w:lineRule="auto"/>
+              <w:rPr>
+                <w:rFonts w:eastAsia="Aptos"/>
+              </w:rPr>
+            </w:pPr>
+          </w:p>
+          <w:p>
+            <w:pPr>
+              <w:spacing w:after="0" w:line="240" w:lineRule="auto"/>
+              <w:rPr>
+                <w:rFonts w:eastAsia="Aptos"/>
+              </w:rPr>
+            </w:pPr>
+            <w:r>
+              <w:rPr>
+                <w:rFonts w:eastAsia="Aptos"/>
+              </w:rPr>
+              <w:t>In particolare, viene mandata una notifica ogniqualvolta sono presenti scadenze imminenti oppure sono presenti azioni da compiere riguardo il proprio paper.</w:t>
+            </w:r>
+            <w:r>
+              <w:rPr>
+                <w:rFonts w:eastAsia="Aptos"/>
+              </w:rPr>
+              <w:t xml:space="preserve"> </w:t>
+            </w:r>
+          </w:p>
+          <w:p>
+            <w:pPr>
+              <w:spacing w:after="0" w:line="240" w:lineRule="auto"/>
+              <w:rPr>
+                <w:rFonts w:eastAsia="Aptos"/>
+              </w:rPr>
+            </w:pPr>
+          </w:p>
+          <w:p>
+            <w:pPr>
+              <w:spacing w:after="0" w:line="240" w:lineRule="auto"/>
               <w:rPr>
                 <w:rFonts w:ascii="Aptos" w:eastAsia="Aptos" w:hAnsi="Aptos"/>
               </w:rPr>
@@ -602,7 +679,7 @@
               <w:rPr>
                 <w:rFonts w:eastAsia="Aptos"/>
               </w:rPr>
-              <w:t>Questo macro-caso d’uso permette di includere un sistema di notifica agli utenti nel caso di cambiamento di stato. In particolare, viene mandata una notifica ogniqualvolta sono presenti scadenze imminenti oppure sono presenti azioni da compiere riguardo il proprio paper.</w:t>
+              <w:t>Inoltre, viene gestita l’archiviazione e la visualizzazione delle proprie notifiche.</w:t>
             </w:r>
           </w:p>
         </w:tc>
@@ -635,7 +712,28 @@
           <w:p>
             <w:pPr>
               <w:spacing w:after="0" w:line="240" w:lineRule="auto"/>
-              <w:jc w:val="center"/>
+              <w:rPr>
+                <w:rFonts w:eastAsia="Aptos"/>
+              </w:rPr>
+            </w:pPr>
+            <w:r>
+              <w:rPr>
+                <w:rFonts w:eastAsia="Aptos"/>
+              </w:rPr>
+              <w:t>Questo macro-caso d’uso permette ad ogni utente di gestire il proprio profilo.</w:t>
+            </w:r>
+          </w:p>
+          <w:p>
+            <w:pPr>
+              <w:spacing w:after="0" w:line="240" w:lineRule="auto"/>
+              <w:rPr>
+                <w:rFonts w:eastAsia="Aptos"/>
+              </w:rPr>
+            </w:pPr>
+          </w:p>
+          <w:p>
+            <w:pPr>
+              <w:spacing w:after="0" w:line="240" w:lineRule="auto"/>
               <w:rPr>
                 <w:rFonts w:ascii="Aptos" w:eastAsia="Aptos" w:hAnsi="Aptos"/>
               </w:rPr>
@@ -644,25 +742,43 @@
               <w:rPr>
                 <w:rFonts w:eastAsia="Aptos"/>
               </w:rPr>
-              <w:t>Questo macro-caso d’uso permette ad ogni utente di gestire il proprio profilo. In particolare, un utente sarà in grado di: registrarsi, effettuare il login, effettuare il logout, cambiare le proprie credenziali</w:t>
-            </w:r>
-            <w:r>
-              <w:rPr>
-                <w:rFonts w:eastAsia="Aptos"/>
-              </w:rPr>
-              <w:t xml:space="preserve"> e</w:t>
-            </w:r>
-            <w:r>
-              <w:rPr>
-                <w:rFonts w:eastAsia="Aptos"/>
-              </w:rPr>
-              <w:t xml:space="preserve"> cambiare l’immagine del profilo</w:t>
-            </w:r>
-            <w:r>
-              <w:rPr>
-                <w:rFonts w:eastAsia="Aptos"/>
-              </w:rPr>
-              <w:t>.</w:t>
+              <w:t>In particolare, un utente sarà in grado di: registrarsi, effettuare il login, effettuare il logout, cambiare le proprie credenziali</w:t>
+            </w:r>
+            <w:r>
+              <w:rPr>
+                <w:rFonts w:eastAsia="Aptos"/>
+              </w:rPr>
+              <w:t>, recuperare la password</w:t>
+            </w:r>
+            <w:r>
+              <w:rPr>
+                <w:rFonts w:eastAsia="Aptos"/>
+              </w:rPr>
+              <w:t xml:space="preserve">, </w:t>
+            </w:r>
+            <w:r>
+              <w:rPr>
+                <w:rFonts w:eastAsia="Aptos"/>
+              </w:rPr>
+              <w:t>cambiare l’immagine</w:t>
+            </w:r>
+            <w:r>
+              <w:rPr>
+                <w:rFonts w:eastAsia="Aptos"/>
+              </w:rPr>
+              <w:t xml:space="preserve"> </w:t>
+            </w:r>
+            <w:r>
+              <w:rPr>
+                <w:rFonts w:eastAsia="Aptos"/>
+              </w:rPr>
+              <w:t>del profilo</w:t>
+            </w:r>
+            <w:r>
+              <w:rPr>
+                <w:rFonts w:eastAsia="Aptos"/>
+              </w:rPr>
+              <w:t>, entrare in una conferenza tramite codice di invito ed accettare o rifiutare eventuali notifiche d’invito.</w:t>
             </w:r>
           </w:p>
         </w:tc>
@@ -695,7 +811,70 @@
           <w:p>
             <w:pPr>
               <w:spacing w:after="0" w:line="240" w:lineRule="auto"/>
-              <w:jc w:val="center"/>
+              <w:rPr>
+                <w:rFonts w:eastAsia="Aptos"/>
+              </w:rPr>
+            </w:pPr>
+            <w:r>
+              <w:rPr>
+                <w:rFonts w:eastAsia="Aptos"/>
+              </w:rPr>
+              <w:t xml:space="preserve">Questo macro-caso d’uso permette ai Chair di creare le conferenze e gestirne le scadenze, nonché </w:t>
+            </w:r>
+            <w:proofErr w:type="gramStart"/>
+            <w:r>
+              <w:rPr>
+                <w:rFonts w:eastAsia="Aptos"/>
+              </w:rPr>
+              <w:t>il rate</w:t>
+            </w:r>
+            <w:proofErr w:type="gramEnd"/>
+            <w:r>
+              <w:rPr>
+                <w:rFonts w:eastAsia="Aptos"/>
+              </w:rPr>
+              <w:t xml:space="preserve"> di approvazione e la scala del punteggio di ogni paper.</w:t>
+            </w:r>
+            <w:r>
+              <w:rPr>
+                <w:rFonts w:eastAsia="Aptos"/>
+              </w:rPr>
+              <w:t xml:space="preserve"> </w:t>
+            </w:r>
+          </w:p>
+          <w:p>
+            <w:pPr>
+              <w:spacing w:after="0" w:line="240" w:lineRule="auto"/>
+              <w:rPr>
+                <w:rFonts w:eastAsia="Aptos"/>
+              </w:rPr>
+            </w:pPr>
+          </w:p>
+          <w:p>
+            <w:pPr>
+              <w:spacing w:after="0" w:line="240" w:lineRule="auto"/>
+              <w:rPr>
+                <w:rFonts w:eastAsia="Aptos"/>
+              </w:rPr>
+            </w:pPr>
+            <w:r>
+              <w:rPr>
+                <w:rFonts w:eastAsia="Aptos"/>
+              </w:rPr>
+              <w:t>Oltre a questo, permette ai Chair di invitare altri Chair, revisori e l’editore.</w:t>
+            </w:r>
+          </w:p>
+          <w:p>
+            <w:pPr>
+              <w:spacing w:after="0" w:line="240" w:lineRule="auto"/>
+              <w:rPr>
+                <w:rFonts w:eastAsia="Aptos"/>
+              </w:rPr>
+            </w:pPr>
+          </w:p>
+          <w:p>
+            <w:pPr>
+              <w:spacing w:after="0" w:line="240" w:lineRule="auto"/>
               <w:rPr>
                 <w:rFonts w:ascii="Aptos" w:eastAsia="Aptos" w:hAnsi="Aptos"/>
               </w:rPr>
@@ -704,13 +883,25 @@
               <w:rPr>
                 <w:rFonts w:eastAsia="Aptos"/>
               </w:rPr>
-              <w:t>Questo macro-caso d’uso permette ai Chair di creare le conferenze e gestirne le scadenze, nonché il rate di approvazione e la scala del punteggio di ogni paper.</w:t>
-            </w:r>
-            <w:r>
-              <w:rPr>
-                <w:rFonts w:eastAsia="Aptos"/>
-              </w:rPr>
-              <w:t xml:space="preserve"> Inoltre, gli permette di invitare altri Chair e di invitare i Revisori</w:t>
+              <w:t xml:space="preserve">Inoltre, permette ai Chair di assegnare manualmente o in modo automatico le </w:t>
+            </w:r>
+            <w:r>
+              <w:rPr>
+                <w:rFonts w:eastAsia="Aptos"/>
+              </w:rPr>
+              <w:t>i paper</w:t>
+            </w:r>
+            <w:r>
+              <w:rPr>
+                <w:rFonts w:eastAsia="Aptos"/>
+              </w:rPr>
+              <w:t xml:space="preserve"> </w:t>
+            </w:r>
+            <w:r>
+              <w:rPr>
+                <w:rFonts w:eastAsia="Aptos"/>
+              </w:rPr>
+              <w:t>ai revisori, e di segnalare eventuali revisori in conflitto con determinati paper.</w:t>
             </w:r>
           </w:p>
         </w:tc>
@@ -732,13 +923,110 @@
               <w:rPr>
                 <w:rFonts w:eastAsia="Aptos"/>
               </w:rPr>
-              <w:t>Gestione Assegnazione</w:t>
+              <w:t>Gestione Revisioni</w:t>
             </w:r>
           </w:p>
         </w:tc>
         <w:tc>
           <w:tcPr>
             <w:tcW w:w="4813" w:type="dxa"/>
+          </w:tcPr>
+          <w:p>
+            <w:pPr>
+              <w:spacing w:after="0" w:line="240" w:lineRule="auto"/>
+              <w:rPr>
+                <w:rFonts w:eastAsia="Aptos"/>
+              </w:rPr>
+            </w:pPr>
+            <w:r>
+              <w:rPr>
+                <w:rFonts w:eastAsia="Aptos"/>
+              </w:rPr>
+              <w:t>Questo macro-caso d’uso permette ai Revisori e</w:t>
+            </w:r>
+            <w:r>
+              <w:rPr>
+                <w:rFonts w:eastAsia="Aptos"/>
+              </w:rPr>
+              <w:t>d ai</w:t>
+            </w:r>
+            <w:r>
+              <w:rPr>
+                <w:rFonts w:eastAsia="Aptos"/>
+              </w:rPr>
+              <w:t xml:space="preserve"> Sotto-Revisori di </w:t>
+            </w:r>
+            <w:r>
+              <w:rPr>
+                <w:rFonts w:eastAsia="Aptos"/>
+              </w:rPr>
+              <w:t>presentare</w:t>
+            </w:r>
+            <w:r>
+              <w:rPr>
+                <w:rFonts w:eastAsia="Aptos"/>
+              </w:rPr>
+              <w:t xml:space="preserve"> e </w:t>
+            </w:r>
+            <w:r>
+              <w:rPr>
+                <w:rFonts w:eastAsia="Aptos"/>
+              </w:rPr>
+              <w:t>modificare revisioni fino alla relativa scadenza</w:t>
+            </w:r>
+            <w:r>
+              <w:rPr>
+                <w:rFonts w:eastAsia="Aptos"/>
+              </w:rPr>
+              <w:t xml:space="preserve"> e di segnalare un possibile plagio.</w:t>
+            </w:r>
+          </w:p>
+          <w:p>
+            <w:pPr>
+              <w:spacing w:after="0" w:line="240" w:lineRule="auto"/>
+              <w:rPr>
+                <w:rFonts w:eastAsia="Aptos"/>
+              </w:rPr>
+            </w:pPr>
+          </w:p>
+          <w:p>
+            <w:pPr>
+              <w:spacing w:after="0" w:line="240" w:lineRule="auto"/>
+              <w:rPr>
+                <w:rFonts w:eastAsia="Aptos"/>
+              </w:rPr>
+            </w:pPr>
+            <w:r>
+              <w:rPr>
+                <w:rFonts w:eastAsia="Aptos"/>
+              </w:rPr>
+              <w:t xml:space="preserve">I </w:t>
+            </w:r>
+            <w:r>
+              <w:rPr>
+                <w:rFonts w:eastAsia="Aptos"/>
+              </w:rPr>
+              <w:t>Revisori</w:t>
+            </w:r>
+            <w:r>
+              <w:rPr>
+                <w:rFonts w:eastAsia="Aptos"/>
+              </w:rPr>
+              <w:t xml:space="preserve">, inoltre, possono </w:t>
+            </w:r>
+            <w:r>
+              <w:rPr>
+                <w:rFonts w:eastAsia="Aptos"/>
+              </w:rPr>
+              <w:t>invitare sotto-revisori per un paper a loro affidato.</w:t>
+            </w:r>
+          </w:p>
+        </w:tc>
+      </w:tr>
+      <w:tr>
+        <w:tc>
+          <w:tcPr>
+            <w:tcW w:w="4815" w:type="dxa"/>
           </w:tcPr>
           <w:p>
             <w:pPr>
@@ -752,20 +1040,17 @@
               <w:rPr>
                 <w:rFonts w:eastAsia="Aptos"/>
               </w:rPr>
-              <w:t>Questo macro-caso d’uso permette ai Chair di specificare il metodo secondo la quale assegnare i paper, ai membri del PC di segnare gli articoli di interesse, e l’assegnazione finale con relativo inoltro ai membri del PC (?!)</w:t>
-            </w:r>
-          </w:p>
-        </w:tc>
-      </w:tr>
-      <w:tr>
-        <w:tc>
-          <w:tcPr>
-            <w:tcW w:w="4815" w:type="dxa"/>
+              <w:t>Presentazione Articolo</w:t>
+            </w:r>
+          </w:p>
+        </w:tc>
+        <w:tc>
+          <w:tcPr>
+            <w:tcW w:w="4813" w:type="dxa"/>
           </w:tcPr>
           <w:p>
             <w:pPr>
               <w:spacing w:after="0" w:line="240" w:lineRule="auto"/>
-              <w:jc w:val="center"/>
               <w:rPr>
                 <w:rFonts w:ascii="Aptos" w:eastAsia="Aptos" w:hAnsi="Aptos"/>
               </w:rPr>
@@ -774,102 +1059,45 @@
               <w:rPr>
                 <w:rFonts w:eastAsia="Aptos"/>
               </w:rPr>
-              <w:t>Gestione Revisioni</w:t>
-            </w:r>
-          </w:p>
-        </w:tc>
-        <w:tc>
-          <w:tcPr>
-            <w:tcW w:w="4813" w:type="dxa"/>
-          </w:tcPr>
-          <w:p>
-            <w:pPr>
-              <w:spacing w:after="0" w:line="240" w:lineRule="auto"/>
-              <w:jc w:val="center"/>
-              <w:rPr>
-                <w:rFonts w:eastAsia="Aptos"/>
-              </w:rPr>
-            </w:pPr>
-            <w:r>
-              <w:rPr>
-                <w:rFonts w:eastAsia="Aptos"/>
-              </w:rPr>
-              <w:t xml:space="preserve">Questo macro-caso d’uso permette ai Revisori e Sotto-Revisori di </w:t>
-            </w:r>
-            <w:r>
-              <w:rPr>
-                <w:rFonts w:eastAsia="Aptos"/>
-              </w:rPr>
-              <w:t>presentare,</w:t>
-            </w:r>
-            <w:r>
-              <w:rPr>
-                <w:rFonts w:eastAsia="Aptos"/>
-              </w:rPr>
-              <w:t xml:space="preserve"> modificare revisioni fino alla relativa scadenza.</w:t>
-            </w:r>
-          </w:p>
-          <w:p>
-            <w:pPr>
-              <w:spacing w:after="0" w:line="240" w:lineRule="auto"/>
-              <w:jc w:val="center"/>
-              <w:rPr>
-                <w:rFonts w:ascii="Aptos" w:eastAsia="Aptos" w:hAnsi="Aptos"/>
-              </w:rPr>
-            </w:pPr>
-            <w:r>
-              <w:rPr>
-                <w:rFonts w:eastAsia="Aptos"/>
-              </w:rPr>
-              <w:t xml:space="preserve">Permette solo ai </w:t>
-            </w:r>
-            <w:r>
-              <w:rPr>
-                <w:rFonts w:eastAsia="Aptos"/>
-              </w:rPr>
-              <w:t>Revisori di invitare sotto-revisori per un paper a loro affidato.</w:t>
-            </w:r>
-          </w:p>
-        </w:tc>
-      </w:tr>
-      <w:tr>
-        <w:tc>
-          <w:tcPr>
-            <w:tcW w:w="4815" w:type="dxa"/>
-          </w:tcPr>
-          <w:p>
-            <w:pPr>
-              <w:spacing w:after="0" w:line="240" w:lineRule="auto"/>
-              <w:jc w:val="center"/>
-              <w:rPr>
-                <w:rFonts w:ascii="Aptos" w:eastAsia="Aptos" w:hAnsi="Aptos"/>
-              </w:rPr>
-            </w:pPr>
-            <w:r>
-              <w:rPr>
-                <w:rFonts w:eastAsia="Aptos"/>
-              </w:rPr>
-              <w:t>Presentazione Articolo</w:t>
-            </w:r>
-          </w:p>
-        </w:tc>
-        <w:tc>
-          <w:tcPr>
-            <w:tcW w:w="4813" w:type="dxa"/>
-          </w:tcPr>
-          <w:p>
-            <w:pPr>
-              <w:spacing w:after="0" w:line="240" w:lineRule="auto"/>
-              <w:jc w:val="center"/>
-              <w:rPr>
-                <w:rFonts w:ascii="Aptos" w:eastAsia="Aptos" w:hAnsi="Aptos"/>
-              </w:rPr>
-            </w:pPr>
-            <w:r>
-              <w:rPr>
-                <w:rFonts w:eastAsia="Aptos"/>
-              </w:rPr>
-              <w:t>Questo macro-caso d’uso permette agli Autori di presentare, modificare o cancellare la propria sottomissione entro le relative scadenze.</w:t>
+              <w:t>Questo macro-caso d’uso permette agli Autori di presentare</w:t>
+            </w:r>
+            <w:r>
+              <w:rPr>
+                <w:rFonts w:eastAsia="Aptos"/>
+              </w:rPr>
+              <w:t xml:space="preserve"> e</w:t>
+            </w:r>
+            <w:r>
+              <w:rPr>
+                <w:rFonts w:eastAsia="Aptos"/>
+              </w:rPr>
+              <w:t xml:space="preserve"> modificare la propria sottomissione entro le relative scadenze</w:t>
+            </w:r>
+            <w:r>
+              <w:rPr>
+                <w:rFonts w:eastAsia="Aptos"/>
+              </w:rPr>
+              <w:t xml:space="preserve">, ed </w:t>
+            </w:r>
+            <w:r>
+              <w:rPr>
+                <w:rFonts w:eastAsia="Aptos"/>
+              </w:rPr>
+              <w:lastRenderedPageBreak/>
+              <w:t>eventualmente di rinunciare alla presentazione.</w:t>
+            </w:r>
+            <w:r>
+              <w:rPr>
+                <w:rFonts w:eastAsia="Aptos"/>
+              </w:rPr>
+              <w:br/>
+            </w:r>
+            <w:r>
+              <w:rPr>
+                <w:rFonts w:eastAsia="Aptos"/>
+              </w:rPr>
+              <w:br/>
+              <w:t>Inoltre, permette la selezione di parole chiave manualmente e tramite LLM.</w:t>
             </w:r>
           </w:p>
         </w:tc>
@@ -894,7 +1122,14 @@
               <w:rPr>
                 <w:rFonts w:ascii="Aptos" w:eastAsia="Aptos" w:hAnsi="Aptos"/>
               </w:rPr>
-              <w:t>Gestione Incarichi</w:t>
+              <w:lastRenderedPageBreak/>
+              <w:t xml:space="preserve">Gestione </w:t>
+            </w:r>
+            <w:r>
+              <w:rPr>
+                <w:rFonts w:ascii="Aptos" w:eastAsia="Aptos" w:hAnsi="Aptos"/>
+              </w:rPr>
+              <w:t>Paper Definitivi</w:t>
             </w:r>
           </w:p>
         </w:tc>
@@ -908,7 +1143,6 @@
           <w:p>
             <w:pPr>
               <w:spacing w:after="0" w:line="240" w:lineRule="auto"/>
-              <w:jc w:val="center"/>
               <w:rPr>
                 <w:rFonts w:ascii="Aptos" w:eastAsia="Aptos" w:hAnsi="Aptos"/>
               </w:rPr>
@@ -917,13 +1151,32 @@
               <w:rPr>
                 <w:rFonts w:ascii="Aptos" w:eastAsia="Aptos" w:hAnsi="Aptos"/>
               </w:rPr>
-              <w:t xml:space="preserve">Questo macro-caso d’uso permette ai chair di invitare altri chair, revisori ed editori. Ai revisore di invitare sotto revisori. </w:t>
+              <w:t xml:space="preserve">Questo macro-caso d’uso permette </w:t>
+            </w:r>
+            <w:r>
+              <w:rPr>
+                <w:rFonts w:ascii="Aptos" w:eastAsia="Aptos" w:hAnsi="Aptos"/>
+              </w:rPr>
+              <w:t>all’editore di scaricare i paper, richiedere delle correzioni agli autori, impaginare e pubblicare la versione definitiva (</w:t>
+            </w:r>
+            <w:proofErr w:type="spellStart"/>
+            <w:r>
+              <w:rPr>
+                <w:rFonts w:ascii="Aptos" w:eastAsia="Aptos" w:hAnsi="Aptos"/>
+              </w:rPr>
+              <w:t>proceeding</w:t>
+            </w:r>
+            <w:proofErr w:type="spellEnd"/>
+            <w:r>
+              <w:rPr>
+                <w:rFonts w:ascii="Aptos" w:eastAsia="Aptos" w:hAnsi="Aptos"/>
+              </w:rPr>
+              <w:t>).</w:t>
             </w:r>
           </w:p>
           <w:p>
             <w:pPr>
               <w:spacing w:after="0" w:line="240" w:lineRule="auto"/>
-              <w:jc w:val="center"/>
               <w:rPr>
                 <w:rFonts w:ascii="Aptos" w:eastAsia="Aptos" w:hAnsi="Aptos"/>
               </w:rPr>
@@ -932,7 +1185,6 @@
           <w:p>
             <w:pPr>
               <w:spacing w:after="0" w:line="240" w:lineRule="auto"/>
-              <w:jc w:val="center"/>
               <w:rPr>
                 <w:rFonts w:ascii="Aptos" w:eastAsia="Aptos" w:hAnsi="Aptos"/>
               </w:rPr>
@@ -941,12 +1193,28 @@
               <w:rPr>
                 <w:rFonts w:ascii="Aptos" w:eastAsia="Aptos" w:hAnsi="Aptos"/>
               </w:rPr>
-              <w:t>Chair, revisore, sotto-revisore ed editore possono accettare o rifiutare gli inviti.</w:t>
-            </w:r>
+              <w:t>Inoltre, permette all’autore di caricare la versione corretta del proprio paper</w:t>
+            </w:r>
+          </w:p>
+          <w:p>
+            <w:pPr>
+              <w:spacing w:after="0" w:line="240" w:lineRule="auto"/>
+              <w:rPr>
+                <w:rFonts w:ascii="Aptos" w:eastAsia="Aptos" w:hAnsi="Aptos"/>
+              </w:rPr>
+            </w:pPr>
           </w:p>
         </w:tc>
       </w:tr>
     </w:tbl>
+    <w:p>
+      <w:pPr>
+        <w:jc w:val="center"/>
+        <w:rPr>
+          <w:color w:val="FF0000"/>
+        </w:rPr>
+      </w:pPr>
+    </w:p>
     <w:p>
       <w:pPr>
         <w:jc w:val="center"/>
@@ -2104,10 +2372,12 @@
             <w:tcW w:w="4814" w:type="dxa"/>
           </w:tcPr>
           <w:p>
+            <w:proofErr w:type="spellStart"/>
             <w:r>
               <w:lastRenderedPageBreak/>
               <w:t>Postcondizioni</w:t>
             </w:r>
+            <w:proofErr w:type="spellEnd"/>
           </w:p>
         </w:tc>
         <w:tc>
@@ -2459,6 +2729,16 @@
               <w:t>Il sistema ha mostrato a video la schermata di login</w:t>
             </w:r>
           </w:p>
+          <w:p>
+            <w:r>
+              <w:t>OPPURE</w:t>
+            </w:r>
+          </w:p>
+          <w:p>
+            <w:r>
+              <w:t>Il sistema ha mostrato a video la schermata di registrazione</w:t>
+            </w:r>
+          </w:p>
         </w:tc>
       </w:tr>
       <w:tr>
@@ -2716,6 +2996,7 @@
               </w:numPr>
             </w:pPr>
             <w:r>
+              <w:lastRenderedPageBreak/>
               <w:t xml:space="preserve">Il sistema mostra a video l’errore “Errore: </w:t>
             </w:r>
             <w:r>
@@ -2734,7 +3015,6 @@
               </w:numPr>
             </w:pPr>
             <w:r>
-              <w:lastRenderedPageBreak/>
               <w:t>L’utente ricompila i</w:t>
             </w:r>
             <w:r>
@@ -2991,6 +3271,7 @@
                 <w:ilvl w:val="1"/>
                 <w:numId w:val="14"/>
               </w:numPr>
+              <w:jc w:val="both"/>
             </w:pPr>
             <w:r>
               <w:t>L’utente preme il tasto “Conferma”</w:t>
@@ -3001,6 +3282,7 @@
               <w:rPr>
                 <w:color w:val="FF0000"/>
               </w:rPr>
+              <w:lastRenderedPageBreak/>
               <w:t>MA SE METTO UNA MAIL DI UN ALTRO UTENTE ESISTENTE MA NON SO LA PASSWORD, IL SISTEMA VA IN SOFT-LOCK</w:t>
             </w:r>
           </w:p>
@@ -3012,10 +3294,12 @@
             <w:tcW w:w="4814" w:type="dxa"/>
           </w:tcPr>
           <w:p>
+            <w:proofErr w:type="spellStart"/>
             <w:r>
               <w:lastRenderedPageBreak/>
               <w:t>Postcondizioni</w:t>
             </w:r>
+            <w:proofErr w:type="spellEnd"/>
           </w:p>
         </w:tc>
         <w:tc>
@@ -3164,7 +3448,21 @@
                 <w:color w:val="4EA72E" w:themeColor="accent6"/>
               </w:rPr>
               <w:br/>
-              <w:t>DA FARE NEI REQUISITI NON FUNZIONALI QUI E’ IL RIMANDO</w:t>
+              <w:t xml:space="preserve">DA FARE NEI REQUISITI NON FUNZIONALI QUI </w:t>
+            </w:r>
+            <w:proofErr w:type="gramStart"/>
+            <w:r>
+              <w:rPr>
+                <w:color w:val="4EA72E" w:themeColor="accent6"/>
+              </w:rPr>
+              <w:t>E’</w:t>
+            </w:r>
+            <w:proofErr w:type="gramEnd"/>
+            <w:r>
+              <w:rPr>
+                <w:color w:val="4EA72E" w:themeColor="accent6"/>
+              </w:rPr>
+              <w:t xml:space="preserve"> IL RIMANDO</w:t>
             </w:r>
           </w:p>
         </w:tc>
@@ -3185,6 +3483,35 @@
             <w:tcW w:w="4814" w:type="dxa"/>
           </w:tcPr>
           <w:p/>
+        </w:tc>
+      </w:tr>
+      <w:tr>
+        <w:tc>
+          <w:tcPr>
+            <w:tcW w:w="4814" w:type="dxa"/>
+          </w:tcPr>
+          <w:p>
+            <w:r>
+              <w:t xml:space="preserve">Sequenza alternativa </w:t>
+            </w:r>
+          </w:p>
+        </w:tc>
+        <w:tc>
+          <w:tcPr>
+            <w:tcW w:w="4814" w:type="dxa"/>
+          </w:tcPr>
+          <w:p>
+            <w:pPr>
+              <w:pStyle w:val="Paragrafoelenco"/>
+              <w:numPr>
+                <w:ilvl w:val="0"/>
+                <w:numId w:val="17"/>
+              </w:numPr>
+            </w:pPr>
+            <w:r>
+              <w:t>In qualsiasi momento l’utente può uscire dalla pagina di login ed entrare nella pagina di registrazione premendo il tasto “Non hai un account? Iscriviti”</w:t>
+            </w:r>
+          </w:p>
         </w:tc>
       </w:tr>
     </w:tbl>
@@ -3358,7 +3685,21 @@
               <w:rPr>
                 <w:color w:val="FF0000"/>
               </w:rPr>
-              <w:t xml:space="preserve"> (e se il pulsante è nell’header?)</w:t>
+              <w:t xml:space="preserve"> (e se il pulsante è nell’</w:t>
+            </w:r>
+            <w:proofErr w:type="spellStart"/>
+            <w:r>
+              <w:rPr>
+                <w:color w:val="FF0000"/>
+              </w:rPr>
+              <w:t>header</w:t>
+            </w:r>
+            <w:proofErr w:type="spellEnd"/>
+            <w:r>
+              <w:rPr>
+                <w:color w:val="FF0000"/>
+              </w:rPr>
+              <w:t>?)</w:t>
             </w:r>
           </w:p>
           <w:p>
@@ -3441,9 +3782,11 @@
             <w:tcW w:w="4814" w:type="dxa"/>
           </w:tcPr>
           <w:p>
+            <w:proofErr w:type="spellStart"/>
             <w:r>
               <w:t>Postcondizioni</w:t>
             </w:r>
+            <w:proofErr w:type="spellEnd"/>
           </w:p>
         </w:tc>
         <w:tc>
@@ -3558,6 +3901,7 @@
         <w:rPr>
           <w:b/>
           <w:bCs/>
+          <w:color w:val="FF0000"/>
           <w:sz w:val="36"/>
           <w:szCs w:val="36"/>
         </w:rPr>
@@ -3566,43 +3910,18 @@
         <w:rPr>
           <w:b/>
           <w:bCs/>
+          <w:color w:val="FF0000"/>
           <w:sz w:val="36"/>
           <w:szCs w:val="36"/>
         </w:rPr>
         <w:lastRenderedPageBreak/>
-        <w:t xml:space="preserve">Flusso degli eventi </w:t>
+        <w:t>Flusso degli eventi – Visualizza</w:t>
       </w:r>
       <w:r>
         <w:rPr>
           <w:b/>
           <w:bCs/>
-          <w:sz w:val="36"/>
-          <w:szCs w:val="36"/>
-        </w:rPr>
-        <w:t>–</w:t>
-      </w:r>
-      <w:r>
-        <w:rPr>
-          <w:b/>
-          <w:bCs/>
-          <w:sz w:val="36"/>
-          <w:szCs w:val="36"/>
-        </w:rPr>
-        <w:t xml:space="preserve"> </w:t>
-      </w:r>
-      <w:r>
-        <w:rPr>
-          <w:b/>
-          <w:bCs/>
-          <w:sz w:val="36"/>
-          <w:szCs w:val="36"/>
-        </w:rPr>
-        <w:t>Visualizza</w:t>
-      </w:r>
-      <w:r>
-        <w:rPr>
-          <w:b/>
-          <w:bCs/>
+          <w:color w:val="FF0000"/>
           <w:sz w:val="36"/>
           <w:szCs w:val="36"/>
         </w:rPr>
@@ -3729,7 +4048,21 @@
               <w:rPr>
                 <w:color w:val="FF0000"/>
               </w:rPr>
-              <w:t xml:space="preserve"> (e se il pulsante è nell’header?)</w:t>
+              <w:t xml:space="preserve"> (e se il pulsante è nell’</w:t>
+            </w:r>
+            <w:proofErr w:type="spellStart"/>
+            <w:r>
+              <w:rPr>
+                <w:color w:val="FF0000"/>
+              </w:rPr>
+              <w:t>header</w:t>
+            </w:r>
+            <w:proofErr w:type="spellEnd"/>
+            <w:r>
+              <w:rPr>
+                <w:color w:val="FF0000"/>
+              </w:rPr>
+              <w:t>?)</w:t>
             </w:r>
           </w:p>
           <w:p>
@@ -3863,9 +4196,11 @@
             <w:tcW w:w="4814" w:type="dxa"/>
           </w:tcPr>
           <w:p>
+            <w:proofErr w:type="spellStart"/>
             <w:r>
               <w:t>Postcondizioni</w:t>
             </w:r>
+            <w:proofErr w:type="spellEnd"/>
           </w:p>
         </w:tc>
         <w:tc>
@@ -4253,9 +4588,11 @@
             <w:tcW w:w="4814" w:type="dxa"/>
           </w:tcPr>
           <w:p>
+            <w:proofErr w:type="spellStart"/>
             <w:r>
               <w:t>Postcondizioni</w:t>
             </w:r>
+            <w:proofErr w:type="spellEnd"/>
           </w:p>
         </w:tc>
         <w:tc>
@@ -4698,7 +5035,15 @@
               <w:t xml:space="preserve">Il sistema </w:t>
             </w:r>
             <w:r>
-              <w:t xml:space="preserve">interroga il DBMS per inserire una notifica con riferimento all’autore con messaggio: “Attenzione mancano [numeroGiorniMancanti] per la scadenza della sottomissione degli </w:t>
+              <w:t>interroga il DBMS per inserire una notifica con riferimento all’autore con messaggio: “Attenzione mancano [</w:t>
+            </w:r>
+            <w:proofErr w:type="spellStart"/>
+            <w:r>
+              <w:t>numeroGiorniMancanti</w:t>
+            </w:r>
+            <w:proofErr w:type="spellEnd"/>
+            <w:r>
+              <w:t xml:space="preserve">] per la scadenza della sottomissione degli </w:t>
             </w:r>
             <w:r>
               <w:lastRenderedPageBreak/>
@@ -4731,10 +5076,12 @@
             <w:tcW w:w="4814" w:type="dxa"/>
           </w:tcPr>
           <w:p>
+            <w:proofErr w:type="spellStart"/>
             <w:r>
               <w:lastRenderedPageBreak/>
               <w:t>Postcondizioni</w:t>
             </w:r>
+            <w:proofErr w:type="spellEnd"/>
           </w:p>
         </w:tc>
         <w:tc>
@@ -4788,10 +5135,34 @@
           </w:p>
           <w:p>
             <w:r>
-              <w:t>Il contenuto della mail è: “Salve [nomeAutore], le notifichiamo che ancora non ha sottomesso il suo articolo nella conferenza [nomeConferenza]. La scadenza</w:t>
-            </w:r>
-            <w:r>
-              <w:t xml:space="preserve"> è prevista per giorno [giornoScadenza] alle</w:t>
+              <w:t>Il contenuto della mail è: “Salve [</w:t>
+            </w:r>
+            <w:proofErr w:type="spellStart"/>
+            <w:r>
+              <w:t>nomeAutore</w:t>
+            </w:r>
+            <w:proofErr w:type="spellEnd"/>
+            <w:r>
+              <w:t>], le notifichiamo che ancora non ha sottomesso il suo articolo nella conferenza [</w:t>
+            </w:r>
+            <w:proofErr w:type="spellStart"/>
+            <w:r>
+              <w:t>nomeConferenza</w:t>
+            </w:r>
+            <w:proofErr w:type="spellEnd"/>
+            <w:r>
+              <w:t>]. La scadenza</w:t>
+            </w:r>
+            <w:r>
+              <w:t xml:space="preserve"> è prevista per giorno [</w:t>
+            </w:r>
+            <w:proofErr w:type="spellStart"/>
+            <w:r>
+              <w:t>giornoScadenza</w:t>
+            </w:r>
+            <w:proofErr w:type="spellEnd"/>
+            <w:r>
+              <w:t>] alle</w:t>
             </w:r>
             <w:r>
               <w:t xml:space="preserve"> </w:t>
@@ -4836,9 +5207,148 @@
 </w:document>
 </file>
 
+<file path=word/endnotes.xml><?xml version="1.0" encoding="utf-8"?>
+<w:endnotes xmlns:wpc="http://schemas.microsoft.com/office/word/2010/wordprocessingCanvas" xmlns:cx="http://schemas.microsoft.com/office/drawing/2014/chartex" xmlns:cx1="http://schemas.microsoft.com/office/drawing/2015/9/8/chartex" xmlns:cx2="http://schemas.microsoft.com/office/drawing/2015/10/21/chartex" xmlns:cx3="http://schemas.microsoft.com/office/drawing/2016/5/9/chartex" xmlns:cx4="http://schemas.microsoft.com/office/drawing/2016/5/10/chartex" xmlns:cx5="http://schemas.microsoft.com/office/drawing/2016/5/11/chartex" xmlns:cx6="http://schemas.microsoft.com/office/drawing/2016/5/12/chartex" xmlns:cx7="http://schemas.microsoft.com/office/drawing/2016/5/13/chartex" xmlns:cx8="http://schemas.microsoft.com/office/drawing/2016/5/14/chartex" xmlns:mc="http://schemas.openxmlformats.org/markup-compatibility/2006" xmlns:aink="http://schemas.microsoft.com/office/drawing/2016/ink" xmlns:am3d="http://schemas.microsoft.com/office/drawing/2017/model3d" xmlns:o="urn:schemas-microsoft-com:office:office" xmlns:oel="http://schemas.microsoft.com/office/2019/extlst" xmlns:r="http://schemas.openxmlformats.org/officeDocument/2006/relationships" xmlns:m="http://schemas.openxmlformats.org/officeDocument/2006/math" xmlns:v="urn:schemas-microsoft-com:vml" xmlns:wp14="http://schemas.microsoft.com/office/word/2010/wordprocessingDrawing" xmlns:wp="http://schemas.openxmlformats.org/drawingml/2006/wordprocessingDrawing" xmlns:w10="urn:schemas-microsoft-com:office:word" xmlns:w="http://schemas.openxmlformats.org/wordprocessingml/2006/main" xmlns:w14="http://schemas.microsoft.com/office/word/2010/wordml" xmlns:w15="http://schemas.microsoft.com/office/word/2012/wordml" xmlns:w16cex="http://schemas.microsoft.com/office/word/2018/wordml/cex" xmlns:w16cid="http://schemas.microsoft.com/office/word/2016/wordml/cid" xmlns:w16="http://schemas.microsoft.com/office/word/2018/wordml" xmlns:w16du="http://schemas.microsoft.com/office/word/2023/wordml/word16du" xmlns:w16sdtdh="http://schemas.microsoft.com/office/word/2020/wordml/sdtdatahash" xmlns:w16sdtfl="http://schemas.microsoft.com/office/word/2024/wordml/sdtformatlock" xmlns:w16se="http://schemas.microsoft.com/office/word/2015/wordml/symex" xmlns:wpg="http://schemas.microsoft.com/office/word/2010/wordprocessingGroup" xmlns:wpi="http://schemas.microsoft.com/office/word/2010/wordprocessingInk" xmlns:wne="http://schemas.microsoft.com/office/word/2006/wordml" xmlns:wps="http://schemas.microsoft.com/office/word/2010/wordprocessingShape" mc:Ignorable="w14 w15 w16se w16cid w16 w16cex w16sdtdh w16sdtfl w16du wp14">
+  <w:endnote w:type="separator" w:id="-1">
+    <w:p>
+      <w:pPr>
+        <w:spacing w:after="0" w:line="240" w:lineRule="auto"/>
+      </w:pPr>
+      <w:r>
+        <w:separator/>
+      </w:r>
+    </w:p>
+  </w:endnote>
+  <w:endnote w:type="continuationSeparator" w:id="0">
+    <w:p>
+      <w:pPr>
+        <w:spacing w:after="0" w:line="240" w:lineRule="auto"/>
+      </w:pPr>
+      <w:r>
+        <w:continuationSeparator/>
+      </w:r>
+    </w:p>
+  </w:endnote>
+</w:endnotes>
+</file>
+
+<file path=word/footnotes.xml><?xml version="1.0" encoding="utf-8"?>
+<w:footnotes xmlns:wpc="http://schemas.microsoft.com/office/word/2010/wordprocessingCanvas" xmlns:cx="http://schemas.microsoft.com/office/drawing/2014/chartex" xmlns:cx1="http://schemas.microsoft.com/office/drawing/2015/9/8/chartex" xmlns:cx2="http://schemas.microsoft.com/office/drawing/2015/10/21/chartex" xmlns:cx3="http://schemas.microsoft.com/office/drawing/2016/5/9/chartex" xmlns:cx4="http://schemas.microsoft.com/office/drawing/2016/5/10/chartex" xmlns:cx5="http://schemas.microsoft.com/office/drawing/2016/5/11/chartex" xmlns:cx6="http://schemas.microsoft.com/office/drawing/2016/5/12/chartex" xmlns:cx7="http://schemas.microsoft.com/office/drawing/2016/5/13/chartex" xmlns:cx8="http://schemas.microsoft.com/office/drawing/2016/5/14/chartex" xmlns:mc="http://schemas.openxmlformats.org/markup-compatibility/2006" xmlns:aink="http://schemas.microsoft.com/office/drawing/2016/ink" xmlns:am3d="http://schemas.microsoft.com/office/drawing/2017/model3d" xmlns:o="urn:schemas-microsoft-com:office:office" xmlns:oel="http://schemas.microsoft.com/office/2019/extlst" xmlns:r="http://schemas.openxmlformats.org/officeDocument/2006/relationships" xmlns:m="http://schemas.openxmlformats.org/officeDocument/2006/math" xmlns:v="urn:schemas-microsoft-com:vml" xmlns:wp14="http://schemas.microsoft.com/office/word/2010/wordprocessingDrawing" xmlns:wp="http://schemas.openxmlformats.org/drawingml/2006/wordprocessingDrawing" xmlns:w10="urn:schemas-microsoft-com:office:word" xmlns:w="http://schemas.openxmlformats.org/wordprocessingml/2006/main" xmlns:w14="http://schemas.microsoft.com/office/word/2010/wordml" xmlns:w15="http://schemas.microsoft.com/office/word/2012/wordml" xmlns:w16cex="http://schemas.microsoft.com/office/word/2018/wordml/cex" xmlns:w16cid="http://schemas.microsoft.com/office/word/2016/wordml/cid" xmlns:w16="http://schemas.microsoft.com/office/word/2018/wordml" xmlns:w16du="http://schemas.microsoft.com/office/word/2023/wordml/word16du" xmlns:w16sdtdh="http://schemas.microsoft.com/office/word/2020/wordml/sdtdatahash" xmlns:w16sdtfl="http://schemas.microsoft.com/office/word/2024/wordml/sdtformatlock" xmlns:w16se="http://schemas.microsoft.com/office/word/2015/wordml/symex" xmlns:wpg="http://schemas.microsoft.com/office/word/2010/wordprocessingGroup" xmlns:wpi="http://schemas.microsoft.com/office/word/2010/wordprocessingInk" xmlns:wne="http://schemas.microsoft.com/office/word/2006/wordml" xmlns:wps="http://schemas.microsoft.com/office/word/2010/wordprocessingShape" mc:Ignorable="w14 w15 w16se w16cid w16 w16cex w16sdtdh w16sdtfl w16du wp14">
+  <w:footnote w:type="separator" w:id="-1">
+    <w:p>
+      <w:pPr>
+        <w:spacing w:after="0" w:line="240" w:lineRule="auto"/>
+      </w:pPr>
+      <w:r>
+        <w:separator/>
+      </w:r>
+    </w:p>
+  </w:footnote>
+  <w:footnote w:type="continuationSeparator" w:id="0">
+    <w:p>
+      <w:pPr>
+        <w:spacing w:after="0" w:line="240" w:lineRule="auto"/>
+      </w:pPr>
+      <w:r>
+        <w:continuationSeparator/>
+      </w:r>
+    </w:p>
+  </w:footnote>
+</w:footnotes>
+</file>
+
 <file path=word/numbering.xml><?xml version="1.0" encoding="utf-8"?>
 <w:numbering xmlns:wpc="http://schemas.microsoft.com/office/word/2010/wordprocessingCanvas" xmlns:cx="http://schemas.microsoft.com/office/drawing/2014/chartex" xmlns:cx1="http://schemas.microsoft.com/office/drawing/2015/9/8/chartex" xmlns:cx2="http://schemas.microsoft.com/office/drawing/2015/10/21/chartex" xmlns:cx3="http://schemas.microsoft.com/office/drawing/2016/5/9/chartex" xmlns:cx4="http://schemas.microsoft.com/office/drawing/2016/5/10/chartex" xmlns:cx5="http://schemas.microsoft.com/office/drawing/2016/5/11/chartex" xmlns:cx6="http://schemas.microsoft.com/office/drawing/2016/5/12/chartex" xmlns:cx7="http://schemas.microsoft.com/office/drawing/2016/5/13/chartex" xmlns:cx8="http://schemas.microsoft.com/office/drawing/2016/5/14/chartex" xmlns:mc="http://schemas.openxmlformats.org/markup-compatibility/2006" xmlns:aink="http://schemas.microsoft.com/office/drawing/2016/ink" xmlns:am3d="http://schemas.microsoft.com/office/drawing/2017/model3d" xmlns:o="urn:schemas-microsoft-com:office:office" xmlns:oel="http://schemas.microsoft.com/office/2019/extlst" xmlns:r="http://schemas.openxmlformats.org/officeDocument/2006/relationships" xmlns:m="http://schemas.openxmlformats.org/officeDocument/2006/math" xmlns:v="urn:schemas-microsoft-com:vml" xmlns:wp14="http://schemas.microsoft.com/office/word/2010/wordprocessingDrawing" xmlns:wp="http://schemas.openxmlformats.org/drawingml/2006/wordprocessingDrawing" xmlns:w10="urn:schemas-microsoft-com:office:word" xmlns:w="http://schemas.openxmlformats.org/wordprocessingml/2006/main" xmlns:w14="http://schemas.microsoft.com/office/word/2010/wordml" xmlns:w15="http://schemas.microsoft.com/office/word/2012/wordml" xmlns:w16cex="http://schemas.microsoft.com/office/word/2018/wordml/cex" xmlns:w16cid="http://schemas.microsoft.com/office/word/2016/wordml/cid" xmlns:w16="http://schemas.microsoft.com/office/word/2018/wordml" xmlns:w16du="http://schemas.microsoft.com/office/word/2023/wordml/word16du" xmlns:w16sdtdh="http://schemas.microsoft.com/office/word/2020/wordml/sdtdatahash" xmlns:w16sdtfl="http://schemas.microsoft.com/office/word/2024/wordml/sdtformatlock" xmlns:w16se="http://schemas.microsoft.com/office/word/2015/wordml/symex" xmlns:wpg="http://schemas.microsoft.com/office/word/2010/wordprocessingGroup" xmlns:wpi="http://schemas.microsoft.com/office/word/2010/wordprocessingInk" xmlns:wne="http://schemas.microsoft.com/office/word/2006/wordml" xmlns:wps="http://schemas.microsoft.com/office/word/2010/wordprocessingShape" mc:Ignorable="w14 w15 w16se w16cid w16 w16cex w16sdtdh w16sdtfl w16du wp14">
   <w:abstractNum w:abstractNumId="0" w15:restartNumberingAfterBreak="0">
+    <w:nsid w:val="03D821E4"/>
+    <w:multiLevelType w:val="hybridMultilevel"/>
+    <w:tmpl w:val="3CA86B8A"/>
+    <w:lvl w:ilvl="0" w:tplc="0410000F">
+      <w:start w:val="1"/>
+      <w:numFmt w:val="decimal"/>
+      <w:lvlText w:val="%1."/>
+      <w:lvlJc w:val="left"/>
+      <w:pPr>
+        <w:ind w:left="720" w:hanging="360"/>
+      </w:pPr>
+      <w:rPr>
+        <w:rFonts w:hint="default"/>
+      </w:rPr>
+    </w:lvl>
+    <w:lvl w:ilvl="1" w:tplc="04100019" w:tentative="1">
+      <w:start w:val="1"/>
+      <w:numFmt w:val="lowerLetter"/>
+      <w:lvlText w:val="%2."/>
+      <w:lvlJc w:val="left"/>
+      <w:pPr>
+        <w:ind w:left="1440" w:hanging="360"/>
+      </w:pPr>
+    </w:lvl>
+    <w:lvl w:ilvl="2" w:tplc="0410001B" w:tentative="1">
+      <w:start w:val="1"/>
+      <w:numFmt w:val="lowerRoman"/>
+      <w:lvlText w:val="%3."/>
+      <w:lvlJc w:val="right"/>
+      <w:pPr>
+        <w:ind w:left="2160" w:hanging="180"/>
+      </w:pPr>
+    </w:lvl>
+    <w:lvl w:ilvl="3" w:tplc="0410000F" w:tentative="1">
+      <w:start w:val="1"/>
+      <w:numFmt w:val="decimal"/>
+      <w:lvlText w:val="%4."/>
+      <w:lvlJc w:val="left"/>
+      <w:pPr>
+        <w:ind w:left="2880" w:hanging="360"/>
+      </w:pPr>
+    </w:lvl>
+    <w:lvl w:ilvl="4" w:tplc="04100019" w:tentative="1">
+      <w:start w:val="1"/>
+      <w:numFmt w:val="lowerLetter"/>
+      <w:lvlText w:val="%5."/>
+      <w:lvlJc w:val="left"/>
+      <w:pPr>
+        <w:ind w:left="3600" w:hanging="360"/>
+      </w:pPr>
+    </w:lvl>
+    <w:lvl w:ilvl="5" w:tplc="0410001B" w:tentative="1">
+      <w:start w:val="1"/>
+      <w:numFmt w:val="lowerRoman"/>
+      <w:lvlText w:val="%6."/>
+      <w:lvlJc w:val="right"/>
+      <w:pPr>
+        <w:ind w:left="4320" w:hanging="180"/>
+      </w:pPr>
+    </w:lvl>
+    <w:lvl w:ilvl="6" w:tplc="0410000F" w:tentative="1">
+      <w:start w:val="1"/>
+      <w:numFmt w:val="decimal"/>
+      <w:lvlText w:val="%7."/>
+      <w:lvlJc w:val="left"/>
+      <w:pPr>
+        <w:ind w:left="5040" w:hanging="360"/>
+      </w:pPr>
+    </w:lvl>
+    <w:lvl w:ilvl="7" w:tplc="04100019" w:tentative="1">
+      <w:start w:val="1"/>
+      <w:numFmt w:val="lowerLetter"/>
+      <w:lvlText w:val="%8."/>
+      <w:lvlJc w:val="left"/>
+      <w:pPr>
+        <w:ind w:left="5760" w:hanging="360"/>
+      </w:pPr>
+    </w:lvl>
+    <w:lvl w:ilvl="8" w:tplc="0410001B" w:tentative="1">
+      <w:start w:val="1"/>
+      <w:numFmt w:val="lowerRoman"/>
+      <w:lvlText w:val="%9."/>
+      <w:lvlJc w:val="right"/>
+      <w:pPr>
+        <w:ind w:left="6480" w:hanging="180"/>
+      </w:pPr>
+    </w:lvl>
+  </w:abstractNum>
+  <w:abstractNum w:abstractNumId="1" w15:restartNumberingAfterBreak="0">
     <w:nsid w:val="12B264CC"/>
     <w:multiLevelType w:val="multilevel"/>
     <w:tmpl w:val="0410001F"/>
@@ -4924,7 +5434,7 @@
       </w:pPr>
     </w:lvl>
   </w:abstractNum>
-  <w:abstractNum w:abstractNumId="1" w15:restartNumberingAfterBreak="0">
+  <w:abstractNum w:abstractNumId="2" w15:restartNumberingAfterBreak="0">
     <w:nsid w:val="172B1447"/>
     <w:multiLevelType w:val="hybridMultilevel"/>
     <w:tmpl w:val="AC5844DE"/>
@@ -5036,7 +5546,7 @@
       </w:rPr>
     </w:lvl>
   </w:abstractNum>
-  <w:abstractNum w:abstractNumId="2" w15:restartNumberingAfterBreak="0">
+  <w:abstractNum w:abstractNumId="3" w15:restartNumberingAfterBreak="0">
     <w:nsid w:val="17304908"/>
     <w:multiLevelType w:val="multilevel"/>
     <w:tmpl w:val="0410001F"/>
@@ -5122,7 +5632,7 @@
       </w:pPr>
     </w:lvl>
   </w:abstractNum>
-  <w:abstractNum w:abstractNumId="3" w15:restartNumberingAfterBreak="0">
+  <w:abstractNum w:abstractNumId="4" w15:restartNumberingAfterBreak="0">
     <w:nsid w:val="1766569C"/>
     <w:multiLevelType w:val="multilevel"/>
     <w:tmpl w:val="0410001F"/>
@@ -5208,7 +5718,7 @@
       </w:pPr>
     </w:lvl>
   </w:abstractNum>
-  <w:abstractNum w:abstractNumId="4" w15:restartNumberingAfterBreak="0">
+  <w:abstractNum w:abstractNumId="5" w15:restartNumberingAfterBreak="0">
     <w:nsid w:val="199A4D73"/>
     <w:multiLevelType w:val="hybridMultilevel"/>
     <w:tmpl w:val="F64C58CC"/>
@@ -5320,7 +5830,7 @@
       </w:rPr>
     </w:lvl>
   </w:abstractNum>
-  <w:abstractNum w:abstractNumId="5" w15:restartNumberingAfterBreak="0">
+  <w:abstractNum w:abstractNumId="6" w15:restartNumberingAfterBreak="0">
     <w:nsid w:val="26B822F3"/>
     <w:multiLevelType w:val="multilevel"/>
     <w:tmpl w:val="F960A0F0"/>
@@ -5433,7 +5943,7 @@
       </w:rPr>
     </w:lvl>
   </w:abstractNum>
-  <w:abstractNum w:abstractNumId="6" w15:restartNumberingAfterBreak="0">
+  <w:abstractNum w:abstractNumId="7" w15:restartNumberingAfterBreak="0">
     <w:nsid w:val="298A5484"/>
     <w:multiLevelType w:val="multilevel"/>
     <w:tmpl w:val="0410001F"/>
@@ -5522,7 +6032,7 @@
       </w:pPr>
     </w:lvl>
   </w:abstractNum>
-  <w:abstractNum w:abstractNumId="7" w15:restartNumberingAfterBreak="0">
+  <w:abstractNum w:abstractNumId="8" w15:restartNumberingAfterBreak="0">
     <w:nsid w:val="41C604F9"/>
     <w:multiLevelType w:val="hybridMultilevel"/>
     <w:tmpl w:val="B44C41D6"/>
@@ -5611,7 +6121,7 @@
       </w:pPr>
     </w:lvl>
   </w:abstractNum>
-  <w:abstractNum w:abstractNumId="8" w15:restartNumberingAfterBreak="0">
+  <w:abstractNum w:abstractNumId="9" w15:restartNumberingAfterBreak="0">
     <w:nsid w:val="472F1640"/>
     <w:multiLevelType w:val="multilevel"/>
     <w:tmpl w:val="B2A04640"/>
@@ -5724,7 +6234,7 @@
       </w:rPr>
     </w:lvl>
   </w:abstractNum>
-  <w:abstractNum w:abstractNumId="9" w15:restartNumberingAfterBreak="0">
+  <w:abstractNum w:abstractNumId="10" w15:restartNumberingAfterBreak="0">
     <w:nsid w:val="5737173D"/>
     <w:multiLevelType w:val="multilevel"/>
     <w:tmpl w:val="5C22166A"/>
@@ -5837,7 +6347,7 @@
       </w:rPr>
     </w:lvl>
   </w:abstractNum>
-  <w:abstractNum w:abstractNumId="10" w15:restartNumberingAfterBreak="0">
+  <w:abstractNum w:abstractNumId="11" w15:restartNumberingAfterBreak="0">
     <w:nsid w:val="58003C65"/>
     <w:multiLevelType w:val="hybridMultilevel"/>
     <w:tmpl w:val="389C4C3A"/>
@@ -5923,7 +6433,7 @@
       </w:pPr>
     </w:lvl>
   </w:abstractNum>
-  <w:abstractNum w:abstractNumId="11" w15:restartNumberingAfterBreak="0">
+  <w:abstractNum w:abstractNumId="12" w15:restartNumberingAfterBreak="0">
     <w:nsid w:val="584E6016"/>
     <w:multiLevelType w:val="multilevel"/>
     <w:tmpl w:val="0410001F"/>
@@ -6009,7 +6519,7 @@
       </w:pPr>
     </w:lvl>
   </w:abstractNum>
-  <w:abstractNum w:abstractNumId="12" w15:restartNumberingAfterBreak="0">
+  <w:abstractNum w:abstractNumId="13" w15:restartNumberingAfterBreak="0">
     <w:nsid w:val="626E6848"/>
     <w:multiLevelType w:val="multilevel"/>
     <w:tmpl w:val="C54815AC"/>
@@ -6122,7 +6632,7 @@
       </w:rPr>
     </w:lvl>
   </w:abstractNum>
-  <w:abstractNum w:abstractNumId="13" w15:restartNumberingAfterBreak="0">
+  <w:abstractNum w:abstractNumId="14" w15:restartNumberingAfterBreak="0">
     <w:nsid w:val="6443312E"/>
     <w:multiLevelType w:val="multilevel"/>
     <w:tmpl w:val="0410001F"/>
@@ -6208,7 +6718,7 @@
       </w:pPr>
     </w:lvl>
   </w:abstractNum>
-  <w:abstractNum w:abstractNumId="14" w15:restartNumberingAfterBreak="0">
+  <w:abstractNum w:abstractNumId="15" w15:restartNumberingAfterBreak="0">
     <w:nsid w:val="66790281"/>
     <w:multiLevelType w:val="multilevel"/>
     <w:tmpl w:val="0410001F"/>
@@ -6294,7 +6804,7 @@
       </w:pPr>
     </w:lvl>
   </w:abstractNum>
-  <w:abstractNum w:abstractNumId="15" w15:restartNumberingAfterBreak="0">
+  <w:abstractNum w:abstractNumId="16" w15:restartNumberingAfterBreak="0">
     <w:nsid w:val="7F7B5FAA"/>
     <w:multiLevelType w:val="multilevel"/>
     <w:tmpl w:val="B558A01E"/>
@@ -6408,52 +6918,55 @@
     </w:lvl>
   </w:abstractNum>
   <w:num w:numId="1" w16cid:durableId="681933961">
+    <w:abstractNumId w:val="15"/>
+  </w:num>
+  <w:num w:numId="2" w16cid:durableId="248007553">
+    <w:abstractNumId w:val="11"/>
+  </w:num>
+  <w:num w:numId="3" w16cid:durableId="452017128">
+    <w:abstractNumId w:val="2"/>
+  </w:num>
+  <w:num w:numId="4" w16cid:durableId="526529922">
+    <w:abstractNumId w:val="5"/>
+  </w:num>
+  <w:num w:numId="5" w16cid:durableId="62915882">
+    <w:abstractNumId w:val="12"/>
+  </w:num>
+  <w:num w:numId="6" w16cid:durableId="1102065050">
+    <w:abstractNumId w:val="4"/>
+  </w:num>
+  <w:num w:numId="7" w16cid:durableId="630136480">
+    <w:abstractNumId w:val="1"/>
+  </w:num>
+  <w:num w:numId="8" w16cid:durableId="1854881620">
     <w:abstractNumId w:val="14"/>
   </w:num>
-  <w:num w:numId="2" w16cid:durableId="248007553">
+  <w:num w:numId="9" w16cid:durableId="1276446486">
+    <w:abstractNumId w:val="6"/>
+  </w:num>
+  <w:num w:numId="10" w16cid:durableId="389117100">
     <w:abstractNumId w:val="10"/>
   </w:num>
-  <w:num w:numId="3" w16cid:durableId="452017128">
-    <w:abstractNumId w:val="1"/>
+  <w:num w:numId="11" w16cid:durableId="300815550">
+    <w:abstractNumId w:val="16"/>
   </w:num>
-  <w:num w:numId="4" w16cid:durableId="526529922">
-    <w:abstractNumId w:val="4"/>
+  <w:num w:numId="12" w16cid:durableId="1194802488">
+    <w:abstractNumId w:val="9"/>
   </w:num>
-  <w:num w:numId="5" w16cid:durableId="62915882">
-    <w:abstractNumId w:val="11"/>
+  <w:num w:numId="13" w16cid:durableId="1639917317">
+    <w:abstractNumId w:val="13"/>
   </w:num>
-  <w:num w:numId="6" w16cid:durableId="1102065050">
+  <w:num w:numId="14" w16cid:durableId="1014267152">
+    <w:abstractNumId w:val="7"/>
+  </w:num>
+  <w:num w:numId="15" w16cid:durableId="1457139493">
+    <w:abstractNumId w:val="8"/>
+  </w:num>
+  <w:num w:numId="16" w16cid:durableId="2030569256">
     <w:abstractNumId w:val="3"/>
   </w:num>
-  <w:num w:numId="7" w16cid:durableId="630136480">
+  <w:num w:numId="17" w16cid:durableId="1744179147">
     <w:abstractNumId w:val="0"/>
-  </w:num>
-  <w:num w:numId="8" w16cid:durableId="1854881620">
-    <w:abstractNumId w:val="13"/>
-  </w:num>
-  <w:num w:numId="9" w16cid:durableId="1276446486">
-    <w:abstractNumId w:val="5"/>
-  </w:num>
-  <w:num w:numId="10" w16cid:durableId="389117100">
-    <w:abstractNumId w:val="9"/>
-  </w:num>
-  <w:num w:numId="11" w16cid:durableId="300815550">
-    <w:abstractNumId w:val="15"/>
-  </w:num>
-  <w:num w:numId="12" w16cid:durableId="1194802488">
-    <w:abstractNumId w:val="8"/>
-  </w:num>
-  <w:num w:numId="13" w16cid:durableId="1639917317">
-    <w:abstractNumId w:val="12"/>
-  </w:num>
-  <w:num w:numId="14" w16cid:durableId="1014267152">
-    <w:abstractNumId w:val="6"/>
-  </w:num>
-  <w:num w:numId="15" w16cid:durableId="1457139493">
-    <w:abstractNumId w:val="7"/>
-  </w:num>
-  <w:num w:numId="16" w16cid:durableId="2030569256">
-    <w:abstractNumId w:val="2"/>
   </w:num>
 </w:numbering>
 </file>
@@ -7441,6 +7954,45 @@
       </w:tblBorders>
     </w:tblPr>
   </w:style>
+  <w:style w:type="paragraph" w:styleId="Testonotaapidipagina">
+    <w:name w:val="footnote text"/>
+    <w:basedOn w:val="Normale"/>
+    <w:link w:val="TestonotaapidipaginaCarattere"/>
+    <w:uiPriority w:val="99"/>
+    <w:semiHidden/>
+    <w:unhideWhenUsed/>
+    <w:rsid w:val="006E41BF"/>
+    <w:pPr>
+      <w:spacing w:after="0" w:line="240" w:lineRule="auto"/>
+    </w:pPr>
+    <w:rPr>
+      <w:sz w:val="20"/>
+      <w:szCs w:val="20"/>
+    </w:rPr>
+  </w:style>
+  <w:style w:type="character" w:customStyle="1" w:styleId="TestonotaapidipaginaCarattere">
+    <w:name w:val="Testo nota a piè di pagina Carattere"/>
+    <w:basedOn w:val="Carpredefinitoparagrafo"/>
+    <w:link w:val="Testonotaapidipagina"/>
+    <w:uiPriority w:val="99"/>
+    <w:semiHidden/>
+    <w:rsid w:val="006E41BF"/>
+    <w:rPr>
+      <w:sz w:val="20"/>
+      <w:szCs w:val="20"/>
+    </w:rPr>
+  </w:style>
+  <w:style w:type="character" w:styleId="Rimandonotaapidipagina">
+    <w:name w:val="footnote reference"/>
+    <w:basedOn w:val="Carpredefinitoparagrafo"/>
+    <w:uiPriority w:val="99"/>
+    <w:semiHidden/>
+    <w:unhideWhenUsed/>
+    <w:rsid w:val="006E41BF"/>
+    <w:rPr>
+      <w:vertAlign w:val="superscript"/>
+    </w:rPr>
+  </w:style>
 </w:styles>
 </file>
 

</xml_diff>